<commit_message>
Updated documentation to resolve deployment issues
</commit_message>
<xml_diff>
--- a/AcademicsVideo application developers guide.docx
+++ b/AcademicsVideo application developers guide.docx
@@ -11,7 +11,6 @@
           <w:sz w:val="23"/>
           <w:szCs w:val="23"/>
           <w:bdr w:val="none" w:sz="0" w:space="0" w:color="auto" w:frame="1"/>
-          <w:lang w:val="ru-RU"/>
         </w:rPr>
       </w:pPr>
       <w:r>
@@ -116,6 +115,16 @@
           </mc:Fallback>
         </mc:AlternateContent>
       </w:r>
+      <w:r>
+        <w:rPr>
+          <w:rFonts w:ascii="Courier New" w:hAnsi="Courier New" w:cs="Courier New"/>
+          <w:color w:val="000000"/>
+          <w:sz w:val="23"/>
+          <w:szCs w:val="23"/>
+          <w:bdr w:val="none" w:sz="0" w:space="0" w:color="auto" w:frame="1"/>
+        </w:rPr>
+        <w:tab/>
+      </w:r>
     </w:p>
     <w:p>
       <w:pPr>
@@ -662,32 +671,47 @@
           <w:szCs w:val="23"/>
           <w:bdr w:val="none" w:sz="0" w:space="0" w:color="auto" w:frame="1"/>
         </w:rPr>
-        <w:t>Last Revised: ver 1.0 26.03.2017</w:t>
+        <w:t>Last Revised: ver 1.1 27</w:t>
+      </w:r>
+      <w:bookmarkStart w:id="0" w:name="_GoBack"/>
+      <w:bookmarkEnd w:id="0"/>
+      <w:r>
+        <w:rPr>
+          <w:rFonts w:ascii="Courier New" w:hAnsi="Courier New" w:cs="Courier New"/>
+          <w:b/>
+          <w:color w:val="000000"/>
+          <w:sz w:val="23"/>
+          <w:szCs w:val="23"/>
+          <w:bdr w:val="none" w:sz="0" w:space="0" w:color="auto" w:frame="1"/>
+        </w:rPr>
+        <w:t>.03.2017</w:t>
       </w:r>
     </w:p>
     <w:sdt>
       <w:sdtPr>
+        <w:rPr>
+          <w:rFonts w:asciiTheme="minorHAnsi" w:eastAsiaTheme="minorHAnsi" w:hAnsiTheme="minorHAnsi" w:cstheme="minorBidi"/>
+          <w:b w:val="0"/>
+          <w:bCs w:val="0"/>
+          <w:color w:val="auto"/>
+          <w:sz w:val="22"/>
+          <w:szCs w:val="22"/>
+          <w:lang w:val="en-US" w:eastAsia="en-US"/>
+        </w:rPr>
         <w:id w:val="1947736594"/>
         <w:docPartObj>
           <w:docPartGallery w:val="Table of Contents"/>
           <w:docPartUnique/>
         </w:docPartObj>
       </w:sdtPr>
-      <w:sdtEndPr>
-        <w:rPr>
-          <w:rFonts w:asciiTheme="minorHAnsi" w:eastAsiaTheme="minorHAnsi" w:hAnsiTheme="minorHAnsi" w:cstheme="minorBidi"/>
-          <w:color w:val="auto"/>
-          <w:sz w:val="22"/>
-          <w:szCs w:val="22"/>
-          <w:lang w:val="en-US" w:eastAsia="en-US"/>
-        </w:rPr>
-      </w:sdtEndPr>
+      <w:sdtEndPr/>
       <w:sdtContent>
         <w:p>
           <w:pPr>
             <w:pStyle w:val="a8"/>
             <w:rPr>
               <w:color w:val="auto"/>
+              <w:lang w:val="en-US"/>
             </w:rPr>
           </w:pPr>
           <w:r>
@@ -700,6 +724,7 @@
           <w:r>
             <w:rPr>
               <w:color w:val="auto"/>
+              <w:lang w:val="en-US"/>
             </w:rPr>
             <w:t xml:space="preserve"> </w:t>
           </w:r>
@@ -713,6 +738,7 @@
           <w:r>
             <w:rPr>
               <w:color w:val="auto"/>
+              <w:lang w:val="en-US"/>
             </w:rPr>
             <w:t xml:space="preserve"> </w:t>
           </w:r>
@@ -726,6 +752,7 @@
           <w:r>
             <w:rPr>
               <w:color w:val="auto"/>
+              <w:lang w:val="en-US"/>
             </w:rPr>
             <w:t>:</w:t>
           </w:r>
@@ -744,54 +771,36 @@
             <w:fldChar w:fldCharType="begin"/>
           </w:r>
           <w:r>
-            <w:rPr>
-              <w:lang w:val="ru-RU"/>
-            </w:rPr>
             <w:instrText xml:space="preserve"> </w:instrText>
           </w:r>
           <w:r>
             <w:instrText>TOC</w:instrText>
           </w:r>
           <w:r>
-            <w:rPr>
-              <w:lang w:val="ru-RU"/>
-            </w:rPr>
             <w:instrText xml:space="preserve"> \</w:instrText>
           </w:r>
           <w:r>
             <w:instrText>o</w:instrText>
           </w:r>
           <w:r>
-            <w:rPr>
-              <w:lang w:val="ru-RU"/>
-            </w:rPr>
             <w:instrText xml:space="preserve"> "1-3" \</w:instrText>
           </w:r>
           <w:r>
             <w:instrText>h</w:instrText>
           </w:r>
           <w:r>
-            <w:rPr>
-              <w:lang w:val="ru-RU"/>
-            </w:rPr>
             <w:instrText xml:space="preserve"> \</w:instrText>
           </w:r>
           <w:r>
             <w:instrText>z</w:instrText>
           </w:r>
           <w:r>
-            <w:rPr>
-              <w:lang w:val="ru-RU"/>
-            </w:rPr>
             <w:instrText xml:space="preserve"> \</w:instrText>
           </w:r>
           <w:r>
             <w:instrText>u</w:instrText>
           </w:r>
           <w:r>
-            <w:rPr>
-              <w:lang w:val="ru-RU"/>
-            </w:rPr>
             <w:instrText xml:space="preserve"> </w:instrText>
           </w:r>
           <w:r>
@@ -1883,7 +1892,7 @@
           <w:bdr w:val="none" w:sz="0" w:space="0" w:color="auto" w:frame="1"/>
         </w:rPr>
       </w:pPr>
-      <w:bookmarkStart w:id="0" w:name="_Toc478306449"/>
+      <w:bookmarkStart w:id="1" w:name="_Toc478306449"/>
       <w:r>
         <w:rPr>
           <w:rFonts w:ascii="Courier New" w:hAnsi="Courier New" w:cs="Courier New"/>
@@ -1893,7 +1902,7 @@
         <w:lastRenderedPageBreak/>
         <w:t>Setting up the environment</w:t>
       </w:r>
-      <w:bookmarkEnd w:id="0"/>
+      <w:bookmarkEnd w:id="1"/>
     </w:p>
     <w:p>
       <w:pPr>
@@ -1921,14 +1930,14 @@
           <w:szCs w:val="22"/>
         </w:rPr>
       </w:pPr>
-      <w:bookmarkStart w:id="1" w:name="_Toc478306450"/>
+      <w:bookmarkStart w:id="2" w:name="_Toc478306450"/>
       <w:r>
         <w:rPr>
           <w:bdr w:val="none" w:sz="0" w:space="0" w:color="auto" w:frame="1"/>
         </w:rPr>
         <w:t>Install python and django</w:t>
       </w:r>
-      <w:bookmarkEnd w:id="1"/>
+      <w:bookmarkEnd w:id="2"/>
     </w:p>
     <w:p>
       <w:pPr>
@@ -2045,14 +2054,14 @@
           <w:bdr w:val="none" w:sz="0" w:space="0" w:color="auto" w:frame="1"/>
         </w:rPr>
       </w:pPr>
-      <w:bookmarkStart w:id="2" w:name="_Toc478306451"/>
+      <w:bookmarkStart w:id="3" w:name="_Toc478306451"/>
       <w:r>
         <w:rPr>
           <w:bdr w:val="none" w:sz="0" w:space="0" w:color="auto" w:frame="1"/>
         </w:rPr>
         <w:t>Install DB PostgreSQL</w:t>
       </w:r>
-      <w:bookmarkEnd w:id="2"/>
+      <w:bookmarkEnd w:id="3"/>
       <w:r>
         <w:rPr>
           <w:bdr w:val="none" w:sz="0" w:space="0" w:color="auto" w:frame="1"/>
@@ -2080,17 +2089,7 @@
           <w:szCs w:val="23"/>
           <w:bdr w:val="none" w:sz="0" w:space="0" w:color="auto" w:frame="1"/>
         </w:rPr>
-        <w:t>Run following command</w:t>
-      </w:r>
-      <w:r>
-        <w:rPr>
-          <w:rFonts w:ascii="Courier New" w:hAnsi="Courier New" w:cs="Courier New"/>
-          <w:color w:val="000000"/>
-          <w:sz w:val="23"/>
-          <w:szCs w:val="23"/>
-          <w:bdr w:val="none" w:sz="0" w:space="0" w:color="auto" w:frame="1"/>
-        </w:rPr>
-        <w:t xml:space="preserve"> in terminal:</w:t>
+        <w:t>Run following command in terminal:</w:t>
       </w:r>
     </w:p>
     <w:p>
@@ -2154,14 +2153,14 @@
           <w:bdr w:val="none" w:sz="0" w:space="0" w:color="auto" w:frame="1"/>
         </w:rPr>
       </w:pPr>
-      <w:bookmarkStart w:id="3" w:name="_Toc478306452"/>
+      <w:bookmarkStart w:id="4" w:name="_Toc478306452"/>
       <w:r>
         <w:rPr>
           <w:bdr w:val="none" w:sz="0" w:space="0" w:color="auto" w:frame="1"/>
         </w:rPr>
         <w:t>Install Virtualenv</w:t>
       </w:r>
-      <w:bookmarkEnd w:id="3"/>
+      <w:bookmarkEnd w:id="4"/>
     </w:p>
     <w:p>
       <w:pPr>
@@ -2249,14 +2248,14 @@
           <w:bdr w:val="none" w:sz="0" w:space="0" w:color="auto" w:frame="1"/>
         </w:rPr>
       </w:pPr>
-      <w:bookmarkStart w:id="4" w:name="_Toc478306453"/>
+      <w:bookmarkStart w:id="5" w:name="_Toc478306453"/>
       <w:r>
         <w:rPr>
           <w:bdr w:val="none" w:sz="0" w:space="0" w:color="auto" w:frame="1"/>
         </w:rPr>
         <w:t>Install git</w:t>
       </w:r>
-      <w:bookmarkEnd w:id="4"/>
+      <w:bookmarkEnd w:id="5"/>
     </w:p>
     <w:p/>
     <w:p>
@@ -2318,7 +2317,7 @@
           <w:bdr w:val="none" w:sz="0" w:space="0" w:color="auto" w:frame="1"/>
         </w:rPr>
       </w:pPr>
-      <w:bookmarkStart w:id="5" w:name="_Toc478306454"/>
+      <w:bookmarkStart w:id="6" w:name="_Toc478306454"/>
       <w:r>
         <w:rPr>
           <w:rFonts w:ascii="Courier New" w:hAnsi="Courier New" w:cs="Courier New"/>
@@ -2327,7 +2326,7 @@
         </w:rPr>
         <w:t>Setting up the database</w:t>
       </w:r>
-      <w:bookmarkEnd w:id="5"/>
+      <w:bookmarkEnd w:id="6"/>
     </w:p>
     <w:p>
       <w:pPr>
@@ -2343,14 +2342,14 @@
           <w:szCs w:val="22"/>
         </w:rPr>
       </w:pPr>
-      <w:bookmarkStart w:id="6" w:name="_Toc478306455"/>
+      <w:bookmarkStart w:id="7" w:name="_Toc478306455"/>
       <w:r>
         <w:rPr>
           <w:bdr w:val="none" w:sz="0" w:space="0" w:color="auto" w:frame="1"/>
         </w:rPr>
         <w:t>Clone repository</w:t>
       </w:r>
-      <w:bookmarkEnd w:id="6"/>
+      <w:bookmarkEnd w:id="7"/>
     </w:p>
     <w:p>
       <w:pPr>
@@ -2532,14 +2531,14 @@
           <w:bdr w:val="none" w:sz="0" w:space="0" w:color="auto" w:frame="1"/>
         </w:rPr>
       </w:pPr>
-      <w:bookmarkStart w:id="7" w:name="_Toc478306456"/>
+      <w:bookmarkStart w:id="8" w:name="_Toc478306456"/>
       <w:r>
         <w:rPr>
           <w:bdr w:val="none" w:sz="0" w:space="0" w:color="auto" w:frame="1"/>
         </w:rPr>
         <w:t>Database creation</w:t>
       </w:r>
-      <w:bookmarkEnd w:id="7"/>
+      <w:bookmarkEnd w:id="8"/>
     </w:p>
     <w:p/>
     <w:p>
@@ -2722,8 +2721,6 @@
         </w:rPr>
         <w:t>Database folder in the repository</w:t>
       </w:r>
-      <w:bookmarkStart w:id="8" w:name="_GoBack"/>
-      <w:bookmarkEnd w:id="8"/>
     </w:p>
     <w:p>
       <w:pPr>
@@ -2751,7 +2748,7 @@
         <w:pStyle w:val="2"/>
         <w:numPr>
           <w:ilvl w:val="0"/>
-          <w:numId w:val="15"/>
+          <w:numId w:val="16"/>
         </w:numPr>
         <w:rPr>
           <w:bdr w:val="none" w:sz="0" w:space="0" w:color="auto" w:frame="1"/>
@@ -2762,15 +2759,138 @@
         <w:rPr>
           <w:bdr w:val="none" w:sz="0" w:space="0" w:color="auto" w:frame="1"/>
         </w:rPr>
-        <w:t>Install Django и Psycopg2</w:t>
+        <w:t>Activate</w:t>
+      </w:r>
+      <w:r>
+        <w:rPr>
+          <w:bdr w:val="none" w:sz="0" w:space="0" w:color="auto" w:frame="1"/>
+          <w:lang w:val="ru-RU"/>
+        </w:rPr>
+        <w:t xml:space="preserve"> </w:t>
+      </w:r>
+      <w:r>
+        <w:rPr>
+          <w:bdr w:val="none" w:sz="0" w:space="0" w:color="auto" w:frame="1"/>
+        </w:rPr>
+        <w:t>videoprojectenv</w:t>
+      </w:r>
+    </w:p>
+    <w:p>
+      <w:pPr>
+        <w:pStyle w:val="a4"/>
+        <w:rPr>
+          <w:rFonts w:ascii="Courier New" w:hAnsi="Courier New" w:cs="Courier New"/>
+          <w:color w:val="000000"/>
+          <w:sz w:val="23"/>
+          <w:szCs w:val="23"/>
+          <w:bdr w:val="none" w:sz="0" w:space="0" w:color="auto" w:frame="1"/>
+        </w:rPr>
+      </w:pPr>
+    </w:p>
+    <w:p>
+      <w:pPr>
+        <w:pStyle w:val="a4"/>
+        <w:rPr>
+          <w:rFonts w:ascii="Courier New" w:hAnsi="Courier New" w:cs="Courier New"/>
+          <w:b/>
+          <w:color w:val="000000"/>
+          <w:sz w:val="23"/>
+          <w:szCs w:val="23"/>
+          <w:bdr w:val="none" w:sz="0" w:space="0" w:color="auto" w:frame="1"/>
+        </w:rPr>
+      </w:pPr>
+      <w:r>
+        <w:rPr>
+          <w:rFonts w:ascii="Courier New" w:hAnsi="Courier New" w:cs="Courier New"/>
+          <w:color w:val="000000"/>
+          <w:sz w:val="23"/>
+          <w:szCs w:val="23"/>
+          <w:bdr w:val="none" w:sz="0" w:space="0" w:color="auto" w:frame="1"/>
+        </w:rPr>
+        <w:t>Run following command in terminal:</w:t>
+      </w:r>
+    </w:p>
+    <w:p>
+      <w:pPr>
+        <w:pStyle w:val="a4"/>
+        <w:rPr>
+          <w:rFonts w:ascii="Courier New" w:hAnsi="Courier New" w:cs="Courier New"/>
+          <w:color w:val="000000"/>
+          <w:sz w:val="23"/>
+          <w:szCs w:val="23"/>
+          <w:bdr w:val="none" w:sz="0" w:space="0" w:color="auto" w:frame="1"/>
+        </w:rPr>
+      </w:pPr>
+    </w:p>
+    <w:p>
+      <w:pPr>
+        <w:pStyle w:val="a9"/>
+        <w:numPr>
+          <w:ilvl w:val="0"/>
+          <w:numId w:val="7"/>
+        </w:numPr>
+      </w:pPr>
+      <w:r>
+        <w:rPr>
+          <w:rFonts w:ascii="Courier New" w:hAnsi="Courier New" w:cs="Courier New"/>
+          <w:color w:val="000000"/>
+          <w:sz w:val="23"/>
+          <w:szCs w:val="23"/>
+          <w:bdr w:val="none" w:sz="0" w:space="0" w:color="auto" w:frame="1"/>
+        </w:rPr>
+        <w:t xml:space="preserve">source </w:t>
+      </w:r>
+      <w:r>
+        <w:rPr>
+          <w:rFonts w:ascii="Courier New" w:hAnsi="Courier New" w:cs="Courier New"/>
+          <w:color w:val="000000"/>
+          <w:sz w:val="23"/>
+          <w:szCs w:val="23"/>
+          <w:bdr w:val="none" w:sz="0" w:space="0" w:color="auto" w:frame="1"/>
+        </w:rPr>
+        <w:t>webvideosharing</w:t>
+      </w:r>
+      <w:r>
+        <w:rPr>
+          <w:rFonts w:ascii="Courier New" w:hAnsi="Courier New" w:cs="Courier New"/>
+          <w:color w:val="000000"/>
+          <w:sz w:val="23"/>
+          <w:szCs w:val="23"/>
+          <w:bdr w:val="none" w:sz="0" w:space="0" w:color="auto" w:frame="1"/>
+        </w:rPr>
+        <w:t>/bin/activate</w:t>
       </w:r>
       <w:bookmarkEnd w:id="10"/>
-      <w:r>
-        <w:rPr>
-          <w:bdr w:val="none" w:sz="0" w:space="0" w:color="auto" w:frame="1"/>
-        </w:rPr>
-        <w:br/>
-      </w:r>
+    </w:p>
+    <w:p>
+      <w:pPr>
+        <w:pStyle w:val="2"/>
+        <w:numPr>
+          <w:ilvl w:val="0"/>
+          <w:numId w:val="16"/>
+        </w:numPr>
+        <w:rPr>
+          <w:bdr w:val="none" w:sz="0" w:space="0" w:color="auto" w:frame="1"/>
+        </w:rPr>
+      </w:pPr>
+      <w:r>
+        <w:rPr>
+          <w:bdr w:val="none" w:sz="0" w:space="0" w:color="auto" w:frame="1"/>
+        </w:rPr>
+        <w:t>Export paths</w:t>
+      </w:r>
+    </w:p>
+    <w:p>
+      <w:pPr>
+        <w:pStyle w:val="a4"/>
+        <w:rPr>
+          <w:rFonts w:ascii="Courier New" w:hAnsi="Courier New" w:cs="Courier New"/>
+          <w:color w:val="000000"/>
+          <w:sz w:val="23"/>
+          <w:szCs w:val="23"/>
+          <w:bdr w:val="none" w:sz="0" w:space="0" w:color="auto" w:frame="1"/>
+        </w:rPr>
+      </w:pPr>
     </w:p>
     <w:p>
       <w:pPr>
@@ -2830,12 +2950,53 @@
           <w:szCs w:val="23"/>
           <w:bdr w:val="none" w:sz="0" w:space="0" w:color="auto" w:frame="1"/>
         </w:rPr>
-        <w:t>pip install django psycopg2</w:t>
-      </w:r>
-    </w:p>
-    <w:p>
-      <w:pPr>
-        <w:pStyle w:val="a4"/>
+        <w:t>export PYTHONPATH=~</w:t>
+      </w:r>
+      <w:r>
+        <w:rPr>
+          <w:rFonts w:ascii="Courier New" w:hAnsi="Courier New" w:cs="Courier New"/>
+          <w:color w:val="000000"/>
+          <w:sz w:val="23"/>
+          <w:szCs w:val="23"/>
+          <w:bdr w:val="none" w:sz="0" w:space="0" w:color="auto" w:frame="1"/>
+        </w:rPr>
+        <w:t>/</w:t>
+      </w:r>
+      <w:r>
+        <w:rPr>
+          <w:rFonts w:ascii="Courier New" w:hAnsi="Courier New" w:cs="Courier New"/>
+          <w:color w:val="000000"/>
+          <w:sz w:val="23"/>
+          <w:szCs w:val="23"/>
+          <w:bdr w:val="none" w:sz="0" w:space="0" w:color="auto" w:frame="1"/>
+        </w:rPr>
+        <w:t>webvideosharing</w:t>
+      </w:r>
+      <w:r>
+        <w:rPr>
+          <w:rFonts w:ascii="Courier New" w:hAnsi="Courier New" w:cs="Courier New"/>
+          <w:color w:val="000000"/>
+          <w:sz w:val="23"/>
+          <w:szCs w:val="23"/>
+          <w:bdr w:val="none" w:sz="0" w:space="0" w:color="auto" w:frame="1"/>
+        </w:rPr>
+        <w:t>/lib/Python3.4</w:t>
+      </w:r>
+      <w:r>
+        <w:rPr>
+          <w:rFonts w:ascii="Courier New" w:hAnsi="Courier New" w:cs="Courier New"/>
+          <w:color w:val="000000"/>
+          <w:sz w:val="23"/>
+          <w:szCs w:val="23"/>
+          <w:bdr w:val="none" w:sz="0" w:space="0" w:color="auto" w:frame="1"/>
+        </w:rPr>
+        <w:t>/site-packages</w:t>
+      </w:r>
+    </w:p>
+    <w:p>
+      <w:pPr>
+        <w:pStyle w:val="a4"/>
+        <w:ind w:left="720"/>
         <w:rPr>
           <w:rFonts w:ascii="Courier New" w:hAnsi="Courier New" w:cs="Courier New"/>
           <w:color w:val="000000"/>
@@ -2850,26 +3011,18 @@
         <w:pStyle w:val="2"/>
         <w:numPr>
           <w:ilvl w:val="0"/>
-          <w:numId w:val="15"/>
+          <w:numId w:val="16"/>
         </w:numPr>
         <w:rPr>
           <w:bdr w:val="none" w:sz="0" w:space="0" w:color="auto" w:frame="1"/>
         </w:rPr>
       </w:pPr>
-      <w:bookmarkStart w:id="11" w:name="_Toc478306459"/>
-      <w:r>
-        <w:rPr>
-          <w:bdr w:val="none" w:sz="0" w:space="0" w:color="auto" w:frame="1"/>
-        </w:rPr>
-        <w:t>Configure</w:t>
-      </w:r>
-      <w:r>
-        <w:rPr>
-          <w:bdr w:val="none" w:sz="0" w:space="0" w:color="auto" w:frame="1"/>
-        </w:rPr>
-        <w:t xml:space="preserve"> database connection</w:t>
-      </w:r>
-      <w:bookmarkEnd w:id="11"/>
+      <w:r>
+        <w:rPr>
+          <w:bdr w:val="none" w:sz="0" w:space="0" w:color="auto" w:frame="1"/>
+        </w:rPr>
+        <w:t>Configurate manage.py</w:t>
+      </w:r>
     </w:p>
     <w:p>
       <w:pPr>
@@ -2877,491 +3030,12 @@
         <w:ind w:left="720"/>
         <w:rPr>
           <w:rFonts w:ascii="Courier New" w:hAnsi="Courier New" w:cs="Courier New"/>
-          <w:b/>
-          <w:color w:val="000000"/>
-          <w:sz w:val="23"/>
-          <w:szCs w:val="23"/>
-          <w:bdr w:val="none" w:sz="0" w:space="0" w:color="auto" w:frame="1"/>
-        </w:rPr>
-      </w:pPr>
-    </w:p>
-    <w:p>
-      <w:pPr>
-        <w:pStyle w:val="a4"/>
-        <w:ind w:firstLine="567"/>
-        <w:rPr>
-          <w:rFonts w:ascii="Courier New" w:hAnsi="Courier New" w:cs="Courier New"/>
-          <w:color w:val="000000"/>
-          <w:sz w:val="23"/>
-          <w:szCs w:val="23"/>
-          <w:bdr w:val="none" w:sz="0" w:space="0" w:color="auto" w:frame="1"/>
-        </w:rPr>
-      </w:pPr>
-      <w:r>
-        <w:rPr>
-          <w:rFonts w:ascii="Courier New" w:hAnsi="Courier New" w:cs="Courier New"/>
-          <w:color w:val="000000"/>
-          <w:sz w:val="23"/>
-          <w:szCs w:val="23"/>
-          <w:bdr w:val="none" w:sz="0" w:space="0" w:color="auto" w:frame="1"/>
-        </w:rPr>
-        <w:t>Open the configuration file in the text editor settings.py project Django, located in the created child directory /</w:t>
-      </w:r>
-      <w:r>
-        <w:rPr>
-          <w:rFonts w:ascii="Courier New" w:hAnsi="Courier New" w:cs="Courier New"/>
-          <w:color w:val="000000"/>
-          <w:sz w:val="23"/>
-          <w:szCs w:val="23"/>
-          <w:bdr w:val="none" w:sz="0" w:space="0" w:color="auto" w:frame="1"/>
-        </w:rPr>
-        <w:t>{</w:t>
-      </w:r>
-      <w:r>
-        <w:rPr>
-          <w:rFonts w:ascii="Courier New" w:hAnsi="Courier New" w:cs="Courier New"/>
-          <w:color w:val="000000"/>
-          <w:sz w:val="23"/>
-          <w:szCs w:val="23"/>
-          <w:bdr w:val="none" w:sz="0" w:space="0" w:color="auto" w:frame="1"/>
-        </w:rPr>
-        <w:t>project</w:t>
-      </w:r>
-      <w:r>
-        <w:rPr>
-          <w:rFonts w:ascii="Courier New" w:hAnsi="Courier New" w:cs="Courier New"/>
-          <w:color w:val="000000"/>
-          <w:sz w:val="23"/>
-          <w:szCs w:val="23"/>
-          <w:bdr w:val="none" w:sz="0" w:space="0" w:color="auto" w:frame="1"/>
-        </w:rPr>
-        <w:t>_name}</w:t>
-      </w:r>
-      <w:r>
-        <w:rPr>
-          <w:rFonts w:ascii="Courier New" w:hAnsi="Courier New" w:cs="Courier New"/>
-          <w:color w:val="000000"/>
-          <w:sz w:val="23"/>
-          <w:szCs w:val="23"/>
-          <w:bdr w:val="none" w:sz="0" w:space="0" w:color="auto" w:frame="1"/>
-        </w:rPr>
-        <w:t>/</w:t>
-      </w:r>
-      <w:r>
-        <w:rPr>
-          <w:rFonts w:ascii="Courier New" w:hAnsi="Courier New" w:cs="Courier New"/>
-          <w:color w:val="000000"/>
-          <w:sz w:val="23"/>
-          <w:szCs w:val="23"/>
-          <w:bdr w:val="none" w:sz="0" w:space="0" w:color="auto" w:frame="1"/>
-        </w:rPr>
-        <w:t>{site_name}</w:t>
-      </w:r>
-      <w:r>
-        <w:rPr>
-          <w:rFonts w:ascii="Courier New" w:hAnsi="Courier New" w:cs="Courier New"/>
-          <w:color w:val="000000"/>
-          <w:sz w:val="23"/>
-          <w:szCs w:val="23"/>
-          <w:bdr w:val="none" w:sz="0" w:space="0" w:color="auto" w:frame="1"/>
-        </w:rPr>
-        <w:t>/settings.py. Find the section DATABASES = {}</w:t>
-      </w:r>
-    </w:p>
-    <w:p>
-      <w:pPr>
-        <w:pStyle w:val="a4"/>
-        <w:ind w:left="720"/>
-        <w:rPr>
-          <w:rFonts w:ascii="Courier New" w:hAnsi="Courier New" w:cs="Courier New"/>
-          <w:color w:val="000000"/>
-          <w:sz w:val="23"/>
-          <w:szCs w:val="23"/>
-          <w:bdr w:val="none" w:sz="0" w:space="0" w:color="auto" w:frame="1"/>
-        </w:rPr>
-      </w:pPr>
-      <w:r>
-        <w:rPr>
-          <w:rFonts w:ascii="Courier New" w:hAnsi="Courier New" w:cs="Courier New"/>
-          <w:color w:val="000000"/>
-          <w:sz w:val="23"/>
-          <w:szCs w:val="23"/>
-          <w:bdr w:val="none" w:sz="0" w:space="0" w:color="auto" w:frame="1"/>
-        </w:rPr>
-        <w:t xml:space="preserve">    . . .</w:t>
-      </w:r>
-    </w:p>
-    <w:p>
-      <w:pPr>
-        <w:pStyle w:val="a4"/>
-        <w:ind w:left="720"/>
-        <w:rPr>
-          <w:rFonts w:ascii="Courier New" w:hAnsi="Courier New" w:cs="Courier New"/>
-          <w:color w:val="000000"/>
-          <w:sz w:val="23"/>
-          <w:szCs w:val="23"/>
-          <w:bdr w:val="none" w:sz="0" w:space="0" w:color="auto" w:frame="1"/>
-        </w:rPr>
-      </w:pPr>
-      <w:r>
-        <w:rPr>
-          <w:rFonts w:ascii="Courier New" w:hAnsi="Courier New" w:cs="Courier New"/>
-          <w:color w:val="000000"/>
-          <w:sz w:val="23"/>
-          <w:szCs w:val="23"/>
-          <w:bdr w:val="none" w:sz="0" w:space="0" w:color="auto" w:frame="1"/>
-        </w:rPr>
-        <w:t xml:space="preserve">    DATABASES = {</w:t>
-      </w:r>
-    </w:p>
-    <w:p>
-      <w:pPr>
-        <w:pStyle w:val="a4"/>
-        <w:ind w:left="720"/>
-        <w:rPr>
-          <w:rFonts w:ascii="Courier New" w:hAnsi="Courier New" w:cs="Courier New"/>
-          <w:color w:val="000000"/>
-          <w:sz w:val="23"/>
-          <w:szCs w:val="23"/>
-          <w:bdr w:val="none" w:sz="0" w:space="0" w:color="auto" w:frame="1"/>
-        </w:rPr>
-      </w:pPr>
-      <w:r>
-        <w:rPr>
-          <w:rFonts w:ascii="Courier New" w:hAnsi="Courier New" w:cs="Courier New"/>
-          <w:color w:val="000000"/>
-          <w:sz w:val="23"/>
-          <w:szCs w:val="23"/>
-          <w:bdr w:val="none" w:sz="0" w:space="0" w:color="auto" w:frame="1"/>
-        </w:rPr>
-        <w:t xml:space="preserve">        'default': {</w:t>
-      </w:r>
-    </w:p>
-    <w:p>
-      <w:pPr>
-        <w:pStyle w:val="a4"/>
-        <w:ind w:left="720"/>
-        <w:rPr>
-          <w:rFonts w:ascii="Courier New" w:hAnsi="Courier New" w:cs="Courier New"/>
-          <w:color w:val="000000"/>
-          <w:sz w:val="23"/>
-          <w:szCs w:val="23"/>
-          <w:bdr w:val="none" w:sz="0" w:space="0" w:color="auto" w:frame="1"/>
-        </w:rPr>
-      </w:pPr>
-      <w:r>
-        <w:rPr>
-          <w:rFonts w:ascii="Courier New" w:hAnsi="Courier New" w:cs="Courier New"/>
-          <w:color w:val="000000"/>
-          <w:sz w:val="23"/>
-          <w:szCs w:val="23"/>
-          <w:bdr w:val="none" w:sz="0" w:space="0" w:color="auto" w:frame="1"/>
-        </w:rPr>
-        <w:t xml:space="preserve">        'ENGINE': 'django.db.backends.postgresql_psycopg2',</w:t>
-      </w:r>
-    </w:p>
-    <w:p>
-      <w:pPr>
-        <w:pStyle w:val="a4"/>
-        <w:ind w:left="720"/>
-        <w:rPr>
-          <w:rFonts w:ascii="Courier New" w:hAnsi="Courier New" w:cs="Courier New"/>
-          <w:color w:val="000000"/>
-          <w:sz w:val="23"/>
-          <w:szCs w:val="23"/>
-          <w:bdr w:val="none" w:sz="0" w:space="0" w:color="auto" w:frame="1"/>
-        </w:rPr>
-      </w:pPr>
-      <w:r>
-        <w:rPr>
-          <w:rFonts w:ascii="Courier New" w:hAnsi="Courier New" w:cs="Courier New"/>
-          <w:color w:val="000000"/>
-          <w:sz w:val="23"/>
-          <w:szCs w:val="23"/>
-          <w:bdr w:val="none" w:sz="0" w:space="0" w:color="auto" w:frame="1"/>
-        </w:rPr>
-        <w:t xml:space="preserve">        'NAME': '{</w:t>
-      </w:r>
-      <w:r>
-        <w:rPr>
-          <w:rFonts w:ascii="Courier New" w:hAnsi="Courier New" w:cs="Courier New"/>
-          <w:color w:val="000000"/>
-          <w:sz w:val="23"/>
-          <w:szCs w:val="23"/>
-          <w:bdr w:val="none" w:sz="0" w:space="0" w:color="auto" w:frame="1"/>
-        </w:rPr>
-        <w:t>database</w:t>
-      </w:r>
-      <w:r>
-        <w:rPr>
-          <w:rFonts w:ascii="Courier New" w:hAnsi="Courier New" w:cs="Courier New"/>
-          <w:color w:val="000000"/>
-          <w:sz w:val="23"/>
-          <w:szCs w:val="23"/>
-          <w:bdr w:val="none" w:sz="0" w:space="0" w:color="auto" w:frame="1"/>
-        </w:rPr>
-        <w:t>_name}</w:t>
-      </w:r>
-      <w:r>
-        <w:rPr>
-          <w:rFonts w:ascii="Courier New" w:hAnsi="Courier New" w:cs="Courier New"/>
-          <w:color w:val="000000"/>
-          <w:sz w:val="23"/>
-          <w:szCs w:val="23"/>
-          <w:bdr w:val="none" w:sz="0" w:space="0" w:color="auto" w:frame="1"/>
-        </w:rPr>
-        <w:t>',</w:t>
-      </w:r>
-    </w:p>
-    <w:p>
-      <w:pPr>
-        <w:pStyle w:val="a4"/>
-        <w:ind w:left="720"/>
-        <w:rPr>
-          <w:rFonts w:ascii="Courier New" w:hAnsi="Courier New" w:cs="Courier New"/>
-          <w:color w:val="000000"/>
-          <w:sz w:val="23"/>
-          <w:szCs w:val="23"/>
-          <w:bdr w:val="none" w:sz="0" w:space="0" w:color="auto" w:frame="1"/>
-        </w:rPr>
-      </w:pPr>
-      <w:r>
-        <w:rPr>
-          <w:rFonts w:ascii="Courier New" w:hAnsi="Courier New" w:cs="Courier New"/>
-          <w:color w:val="000000"/>
-          <w:sz w:val="23"/>
-          <w:szCs w:val="23"/>
-          <w:bdr w:val="none" w:sz="0" w:space="0" w:color="auto" w:frame="1"/>
-        </w:rPr>
-        <w:t xml:space="preserve">        'USER': 'superuser</w:t>
-      </w:r>
-      <w:r>
-        <w:rPr>
-          <w:rFonts w:ascii="Courier New" w:hAnsi="Courier New" w:cs="Courier New"/>
-          <w:color w:val="000000"/>
-          <w:sz w:val="23"/>
-          <w:szCs w:val="23"/>
-          <w:bdr w:val="none" w:sz="0" w:space="0" w:color="auto" w:frame="1"/>
-        </w:rPr>
-        <w:t>',</w:t>
-      </w:r>
-    </w:p>
-    <w:p>
-      <w:pPr>
-        <w:pStyle w:val="a4"/>
-        <w:ind w:left="720"/>
-        <w:rPr>
-          <w:rFonts w:ascii="Courier New" w:hAnsi="Courier New" w:cs="Courier New"/>
-          <w:color w:val="000000"/>
-          <w:sz w:val="23"/>
-          <w:szCs w:val="23"/>
-          <w:bdr w:val="none" w:sz="0" w:space="0" w:color="auto" w:frame="1"/>
-        </w:rPr>
-      </w:pPr>
-      <w:r>
-        <w:rPr>
-          <w:rFonts w:ascii="Courier New" w:hAnsi="Courier New" w:cs="Courier New"/>
-          <w:color w:val="000000"/>
-          <w:sz w:val="23"/>
-          <w:szCs w:val="23"/>
-          <w:bdr w:val="none" w:sz="0" w:space="0" w:color="auto" w:frame="1"/>
-        </w:rPr>
-        <w:t xml:space="preserve">        'PASSWORD': 'P</w:t>
-      </w:r>
-      <w:r>
-        <w:rPr>
-          <w:rFonts w:ascii="Courier New" w:hAnsi="Courier New" w:cs="Courier New"/>
-          <w:color w:val="000000"/>
-          <w:sz w:val="23"/>
-          <w:szCs w:val="23"/>
-          <w:bdr w:val="none" w:sz="0" w:space="0" w:color="auto" w:frame="1"/>
-        </w:rPr>
-        <w:t>assword',</w:t>
-      </w:r>
-    </w:p>
-    <w:p>
-      <w:pPr>
-        <w:pStyle w:val="a4"/>
-        <w:ind w:left="720"/>
-        <w:rPr>
-          <w:rFonts w:ascii="Courier New" w:hAnsi="Courier New" w:cs="Courier New"/>
-          <w:color w:val="000000"/>
-          <w:sz w:val="23"/>
-          <w:szCs w:val="23"/>
-          <w:bdr w:val="none" w:sz="0" w:space="0" w:color="auto" w:frame="1"/>
-        </w:rPr>
-      </w:pPr>
-      <w:r>
-        <w:rPr>
-          <w:rFonts w:ascii="Courier New" w:hAnsi="Courier New" w:cs="Courier New"/>
-          <w:color w:val="000000"/>
-          <w:sz w:val="23"/>
-          <w:szCs w:val="23"/>
-          <w:bdr w:val="none" w:sz="0" w:space="0" w:color="auto" w:frame="1"/>
-        </w:rPr>
-        <w:t xml:space="preserve">        'HOST': 'localhost',</w:t>
-      </w:r>
-    </w:p>
-    <w:p>
-      <w:pPr>
-        <w:pStyle w:val="a4"/>
-        <w:ind w:left="720"/>
-        <w:rPr>
-          <w:rFonts w:ascii="Courier New" w:hAnsi="Courier New" w:cs="Courier New"/>
-          <w:color w:val="000000"/>
-          <w:sz w:val="23"/>
-          <w:szCs w:val="23"/>
-          <w:bdr w:val="none" w:sz="0" w:space="0" w:color="auto" w:frame="1"/>
-        </w:rPr>
-      </w:pPr>
-      <w:r>
-        <w:rPr>
-          <w:rFonts w:ascii="Courier New" w:hAnsi="Courier New" w:cs="Courier New"/>
-          <w:color w:val="000000"/>
-          <w:sz w:val="23"/>
-          <w:szCs w:val="23"/>
-          <w:bdr w:val="none" w:sz="0" w:space="0" w:color="auto" w:frame="1"/>
-        </w:rPr>
-        <w:t xml:space="preserve">        'PORT': '',</w:t>
-      </w:r>
-    </w:p>
-    <w:p>
-      <w:pPr>
-        <w:pStyle w:val="a4"/>
-        <w:ind w:left="720"/>
-        <w:rPr>
-          <w:rFonts w:ascii="Courier New" w:hAnsi="Courier New" w:cs="Courier New"/>
-          <w:color w:val="000000"/>
-          <w:sz w:val="23"/>
-          <w:szCs w:val="23"/>
-          <w:bdr w:val="none" w:sz="0" w:space="0" w:color="auto" w:frame="1"/>
-        </w:rPr>
-      </w:pPr>
-      <w:r>
-        <w:rPr>
-          <w:rFonts w:ascii="Courier New" w:hAnsi="Courier New" w:cs="Courier New"/>
-          <w:color w:val="000000"/>
-          <w:sz w:val="23"/>
-          <w:szCs w:val="23"/>
-          <w:bdr w:val="none" w:sz="0" w:space="0" w:color="auto" w:frame="1"/>
-        </w:rPr>
-        <w:t xml:space="preserve">        }</w:t>
-      </w:r>
-    </w:p>
-    <w:p>
-      <w:pPr>
-        <w:pStyle w:val="a4"/>
-        <w:ind w:left="720"/>
-        <w:rPr>
-          <w:rFonts w:ascii="Courier New" w:hAnsi="Courier New" w:cs="Courier New"/>
-          <w:color w:val="000000"/>
-          <w:sz w:val="23"/>
-          <w:szCs w:val="23"/>
-          <w:bdr w:val="none" w:sz="0" w:space="0" w:color="auto" w:frame="1"/>
-        </w:rPr>
-      </w:pPr>
-      <w:r>
-        <w:rPr>
-          <w:rFonts w:ascii="Courier New" w:hAnsi="Courier New" w:cs="Courier New"/>
-          <w:color w:val="000000"/>
-          <w:sz w:val="23"/>
-          <w:szCs w:val="23"/>
-          <w:bdr w:val="none" w:sz="0" w:space="0" w:color="auto" w:frame="1"/>
-        </w:rPr>
-        <w:t xml:space="preserve">    }</w:t>
-      </w:r>
-    </w:p>
-    <w:p>
-      <w:pPr>
-        <w:pStyle w:val="a4"/>
-        <w:ind w:left="720"/>
-        <w:rPr>
-          <w:rFonts w:ascii="Courier New" w:hAnsi="Courier New" w:cs="Courier New"/>
-          <w:color w:val="000000"/>
-          <w:sz w:val="23"/>
-          <w:szCs w:val="23"/>
-          <w:bdr w:val="none" w:sz="0" w:space="0" w:color="auto" w:frame="1"/>
-        </w:rPr>
-      </w:pPr>
-    </w:p>
-    <w:p>
-      <w:pPr>
-        <w:pStyle w:val="a4"/>
-        <w:ind w:firstLine="567"/>
-        <w:rPr>
-          <w:rFonts w:ascii="Courier New" w:hAnsi="Courier New" w:cs="Courier New"/>
-          <w:color w:val="000000"/>
-          <w:sz w:val="23"/>
-          <w:szCs w:val="23"/>
-          <w:bdr w:val="none" w:sz="0" w:space="0" w:color="auto" w:frame="1"/>
-        </w:rPr>
-      </w:pPr>
-      <w:r>
-        <w:rPr>
-          <w:rFonts w:ascii="Courier New" w:hAnsi="Courier New" w:cs="Courier New"/>
-          <w:color w:val="000000"/>
-          <w:sz w:val="23"/>
-          <w:szCs w:val="23"/>
-          <w:bdr w:val="none" w:sz="0" w:space="0" w:color="auto" w:frame="1"/>
-        </w:rPr>
-        <w:t>Save the changes and close the file.</w:t>
-      </w:r>
-    </w:p>
-    <w:p>
-      <w:pPr>
-        <w:pStyle w:val="a4"/>
-        <w:ind w:firstLine="567"/>
-        <w:rPr>
-          <w:rFonts w:ascii="Courier New" w:hAnsi="Courier New" w:cs="Courier New"/>
-          <w:color w:val="000000"/>
-          <w:sz w:val="23"/>
-          <w:szCs w:val="23"/>
-          <w:bdr w:val="none" w:sz="0" w:space="0" w:color="auto" w:frame="1"/>
-        </w:rPr>
-      </w:pPr>
-    </w:p>
-    <w:p>
-      <w:pPr>
-        <w:pStyle w:val="a4"/>
-        <w:ind w:firstLine="567"/>
-        <w:rPr>
-          <w:rFonts w:ascii="Courier New" w:hAnsi="Courier New" w:cs="Courier New"/>
-          <w:color w:val="000000"/>
-          <w:sz w:val="23"/>
-          <w:szCs w:val="23"/>
-          <w:bdr w:val="none" w:sz="0" w:space="0" w:color="auto" w:frame="1"/>
-        </w:rPr>
-      </w:pPr>
-      <w:r>
-        <w:rPr>
-          <w:rFonts w:ascii="Courier New" w:hAnsi="Courier New" w:cs="Courier New"/>
-          <w:color w:val="000000"/>
-          <w:sz w:val="23"/>
-          <w:szCs w:val="23"/>
-          <w:bdr w:val="none" w:sz="0" w:space="0" w:color="auto" w:frame="1"/>
-        </w:rPr>
-        <w:t>Now Django is fully configured t</w:t>
-      </w:r>
-      <w:r>
-        <w:rPr>
-          <w:rFonts w:ascii="Courier New" w:hAnsi="Courier New" w:cs="Courier New"/>
-          <w:color w:val="000000"/>
-          <w:sz w:val="23"/>
-          <w:szCs w:val="23"/>
-          <w:bdr w:val="none" w:sz="0" w:space="0" w:color="auto" w:frame="1"/>
-        </w:rPr>
-        <w:t>o interact with the database. Run following command to</w:t>
-      </w:r>
-      <w:r>
-        <w:rPr>
-          <w:rFonts w:ascii="Courier New" w:hAnsi="Courier New" w:cs="Courier New"/>
-          <w:color w:val="000000"/>
-          <w:sz w:val="23"/>
-          <w:szCs w:val="23"/>
-          <w:bdr w:val="none" w:sz="0" w:space="0" w:color="auto" w:frame="1"/>
-        </w:rPr>
-        <w:t xml:space="preserve"> migrate the data to the database and test the server:</w:t>
-      </w:r>
+          <w:color w:val="000000"/>
+          <w:sz w:val="23"/>
+          <w:szCs w:val="23"/>
+          <w:bdr w:val="none" w:sz="0" w:space="0" w:color="auto" w:frame="1"/>
+        </w:rPr>
+      </w:pPr>
     </w:p>
     <w:p>
       <w:pPr>
@@ -3386,7 +3060,577 @@
           <w:szCs w:val="23"/>
           <w:bdr w:val="none" w:sz="0" w:space="0" w:color="auto" w:frame="1"/>
         </w:rPr>
-        <w:t>python manage.py makemigrations</w:t>
+        <w:t>I</w:t>
+      </w:r>
+      <w:r>
+        <w:rPr>
+          <w:rFonts w:ascii="Courier New" w:hAnsi="Courier New" w:cs="Courier New"/>
+          <w:color w:val="000000"/>
+          <w:sz w:val="23"/>
+          <w:szCs w:val="23"/>
+          <w:bdr w:val="none" w:sz="0" w:space="0" w:color="auto" w:frame="1"/>
+        </w:rPr>
+        <w:t>n first line: #!~/</w:t>
+      </w:r>
+      <w:r>
+        <w:rPr>
+          <w:rFonts w:ascii="Courier New" w:hAnsi="Courier New" w:cs="Courier New"/>
+          <w:color w:val="000000"/>
+          <w:sz w:val="23"/>
+          <w:szCs w:val="23"/>
+          <w:bdr w:val="none" w:sz="0" w:space="0" w:color="auto" w:frame="1"/>
+        </w:rPr>
+        <w:t>webvideosharing</w:t>
+      </w:r>
+      <w:r>
+        <w:rPr>
+          <w:rFonts w:ascii="Courier New" w:hAnsi="Courier New" w:cs="Courier New"/>
+          <w:color w:val="000000"/>
+          <w:sz w:val="23"/>
+          <w:szCs w:val="23"/>
+          <w:bdr w:val="none" w:sz="0" w:space="0" w:color="auto" w:frame="1"/>
+        </w:rPr>
+        <w:t xml:space="preserve"> </w:t>
+      </w:r>
+      <w:r>
+        <w:rPr>
+          <w:rFonts w:ascii="Courier New" w:hAnsi="Courier New" w:cs="Courier New"/>
+          <w:color w:val="000000"/>
+          <w:sz w:val="23"/>
+          <w:szCs w:val="23"/>
+          <w:bdr w:val="none" w:sz="0" w:space="0" w:color="auto" w:frame="1"/>
+        </w:rPr>
+        <w:t>python</w:t>
+      </w:r>
+    </w:p>
+    <w:p>
+      <w:pPr>
+        <w:pStyle w:val="a4"/>
+        <w:rPr>
+          <w:rFonts w:ascii="Courier New" w:hAnsi="Courier New" w:cs="Courier New"/>
+          <w:color w:val="000000"/>
+          <w:sz w:val="23"/>
+          <w:szCs w:val="23"/>
+          <w:bdr w:val="none" w:sz="0" w:space="0" w:color="auto" w:frame="1"/>
+        </w:rPr>
+      </w:pPr>
+    </w:p>
+    <w:p>
+      <w:pPr>
+        <w:pStyle w:val="2"/>
+        <w:numPr>
+          <w:ilvl w:val="0"/>
+          <w:numId w:val="16"/>
+        </w:numPr>
+        <w:rPr>
+          <w:bdr w:val="none" w:sz="0" w:space="0" w:color="auto" w:frame="1"/>
+        </w:rPr>
+      </w:pPr>
+      <w:bookmarkStart w:id="11" w:name="_Toc478306459"/>
+      <w:r>
+        <w:rPr>
+          <w:bdr w:val="none" w:sz="0" w:space="0" w:color="auto" w:frame="1"/>
+        </w:rPr>
+        <w:t>Configure</w:t>
+      </w:r>
+      <w:r>
+        <w:rPr>
+          <w:bdr w:val="none" w:sz="0" w:space="0" w:color="auto" w:frame="1"/>
+        </w:rPr>
+        <w:t xml:space="preserve"> database connection</w:t>
+      </w:r>
+      <w:bookmarkEnd w:id="11"/>
+    </w:p>
+    <w:p>
+      <w:pPr>
+        <w:pStyle w:val="a4"/>
+        <w:ind w:left="720"/>
+        <w:rPr>
+          <w:rFonts w:ascii="Courier New" w:hAnsi="Courier New" w:cs="Courier New"/>
+          <w:b/>
+          <w:color w:val="000000"/>
+          <w:sz w:val="23"/>
+          <w:szCs w:val="23"/>
+          <w:bdr w:val="none" w:sz="0" w:space="0" w:color="auto" w:frame="1"/>
+        </w:rPr>
+      </w:pPr>
+    </w:p>
+    <w:p>
+      <w:pPr>
+        <w:pStyle w:val="a4"/>
+        <w:ind w:firstLine="567"/>
+        <w:rPr>
+          <w:rFonts w:ascii="Courier New" w:hAnsi="Courier New" w:cs="Courier New"/>
+          <w:color w:val="000000"/>
+          <w:sz w:val="23"/>
+          <w:szCs w:val="23"/>
+          <w:bdr w:val="none" w:sz="0" w:space="0" w:color="auto" w:frame="1"/>
+        </w:rPr>
+      </w:pPr>
+      <w:r>
+        <w:rPr>
+          <w:rFonts w:ascii="Courier New" w:hAnsi="Courier New" w:cs="Courier New"/>
+          <w:color w:val="000000"/>
+          <w:sz w:val="23"/>
+          <w:szCs w:val="23"/>
+          <w:bdr w:val="none" w:sz="0" w:space="0" w:color="auto" w:frame="1"/>
+        </w:rPr>
+        <w:t>Open the configuration file in the text editor settings.py project Django, located in the created child directory /</w:t>
+      </w:r>
+      <w:r>
+        <w:rPr>
+          <w:rFonts w:ascii="Courier New" w:hAnsi="Courier New" w:cs="Courier New"/>
+          <w:color w:val="000000"/>
+          <w:sz w:val="23"/>
+          <w:szCs w:val="23"/>
+          <w:bdr w:val="none" w:sz="0" w:space="0" w:color="auto" w:frame="1"/>
+        </w:rPr>
+        <w:t>{</w:t>
+      </w:r>
+      <w:r>
+        <w:rPr>
+          <w:rFonts w:ascii="Courier New" w:hAnsi="Courier New" w:cs="Courier New"/>
+          <w:color w:val="000000"/>
+          <w:sz w:val="23"/>
+          <w:szCs w:val="23"/>
+          <w:bdr w:val="none" w:sz="0" w:space="0" w:color="auto" w:frame="1"/>
+        </w:rPr>
+        <w:t>project</w:t>
+      </w:r>
+      <w:r>
+        <w:rPr>
+          <w:rFonts w:ascii="Courier New" w:hAnsi="Courier New" w:cs="Courier New"/>
+          <w:color w:val="000000"/>
+          <w:sz w:val="23"/>
+          <w:szCs w:val="23"/>
+          <w:bdr w:val="none" w:sz="0" w:space="0" w:color="auto" w:frame="1"/>
+        </w:rPr>
+        <w:t>_name}</w:t>
+      </w:r>
+      <w:r>
+        <w:rPr>
+          <w:rFonts w:ascii="Courier New" w:hAnsi="Courier New" w:cs="Courier New"/>
+          <w:color w:val="000000"/>
+          <w:sz w:val="23"/>
+          <w:szCs w:val="23"/>
+          <w:bdr w:val="none" w:sz="0" w:space="0" w:color="auto" w:frame="1"/>
+        </w:rPr>
+        <w:t>/</w:t>
+      </w:r>
+      <w:r>
+        <w:rPr>
+          <w:rFonts w:ascii="Courier New" w:hAnsi="Courier New" w:cs="Courier New"/>
+          <w:color w:val="000000"/>
+          <w:sz w:val="23"/>
+          <w:szCs w:val="23"/>
+          <w:bdr w:val="none" w:sz="0" w:space="0" w:color="auto" w:frame="1"/>
+        </w:rPr>
+        <w:t>{site_name}</w:t>
+      </w:r>
+      <w:r>
+        <w:rPr>
+          <w:rFonts w:ascii="Courier New" w:hAnsi="Courier New" w:cs="Courier New"/>
+          <w:color w:val="000000"/>
+          <w:sz w:val="23"/>
+          <w:szCs w:val="23"/>
+          <w:bdr w:val="none" w:sz="0" w:space="0" w:color="auto" w:frame="1"/>
+        </w:rPr>
+        <w:t>/settings.py. Find the section DATABASES = {}</w:t>
+      </w:r>
+    </w:p>
+    <w:p>
+      <w:pPr>
+        <w:pStyle w:val="a4"/>
+        <w:ind w:left="720"/>
+        <w:rPr>
+          <w:rFonts w:ascii="Courier New" w:hAnsi="Courier New" w:cs="Courier New"/>
+          <w:color w:val="000000"/>
+          <w:sz w:val="23"/>
+          <w:szCs w:val="23"/>
+          <w:bdr w:val="none" w:sz="0" w:space="0" w:color="auto" w:frame="1"/>
+        </w:rPr>
+      </w:pPr>
+      <w:r>
+        <w:rPr>
+          <w:rFonts w:ascii="Courier New" w:hAnsi="Courier New" w:cs="Courier New"/>
+          <w:color w:val="000000"/>
+          <w:sz w:val="23"/>
+          <w:szCs w:val="23"/>
+          <w:bdr w:val="none" w:sz="0" w:space="0" w:color="auto" w:frame="1"/>
+        </w:rPr>
+        <w:t xml:space="preserve">    . . .</w:t>
+      </w:r>
+    </w:p>
+    <w:p>
+      <w:pPr>
+        <w:pStyle w:val="a4"/>
+        <w:ind w:left="720"/>
+        <w:rPr>
+          <w:rFonts w:ascii="Courier New" w:hAnsi="Courier New" w:cs="Courier New"/>
+          <w:color w:val="000000"/>
+          <w:sz w:val="23"/>
+          <w:szCs w:val="23"/>
+          <w:bdr w:val="none" w:sz="0" w:space="0" w:color="auto" w:frame="1"/>
+        </w:rPr>
+      </w:pPr>
+      <w:r>
+        <w:rPr>
+          <w:rFonts w:ascii="Courier New" w:hAnsi="Courier New" w:cs="Courier New"/>
+          <w:color w:val="000000"/>
+          <w:sz w:val="23"/>
+          <w:szCs w:val="23"/>
+          <w:bdr w:val="none" w:sz="0" w:space="0" w:color="auto" w:frame="1"/>
+        </w:rPr>
+        <w:t xml:space="preserve">    DATABASES = {</w:t>
+      </w:r>
+    </w:p>
+    <w:p>
+      <w:pPr>
+        <w:pStyle w:val="a4"/>
+        <w:ind w:left="720"/>
+        <w:rPr>
+          <w:rFonts w:ascii="Courier New" w:hAnsi="Courier New" w:cs="Courier New"/>
+          <w:color w:val="000000"/>
+          <w:sz w:val="23"/>
+          <w:szCs w:val="23"/>
+          <w:bdr w:val="none" w:sz="0" w:space="0" w:color="auto" w:frame="1"/>
+        </w:rPr>
+      </w:pPr>
+      <w:r>
+        <w:rPr>
+          <w:rFonts w:ascii="Courier New" w:hAnsi="Courier New" w:cs="Courier New"/>
+          <w:color w:val="000000"/>
+          <w:sz w:val="23"/>
+          <w:szCs w:val="23"/>
+          <w:bdr w:val="none" w:sz="0" w:space="0" w:color="auto" w:frame="1"/>
+        </w:rPr>
+        <w:t xml:space="preserve">        'default': {</w:t>
+      </w:r>
+    </w:p>
+    <w:p>
+      <w:pPr>
+        <w:pStyle w:val="a4"/>
+        <w:ind w:left="720"/>
+        <w:rPr>
+          <w:rFonts w:ascii="Courier New" w:hAnsi="Courier New" w:cs="Courier New"/>
+          <w:color w:val="000000"/>
+          <w:sz w:val="23"/>
+          <w:szCs w:val="23"/>
+          <w:bdr w:val="none" w:sz="0" w:space="0" w:color="auto" w:frame="1"/>
+        </w:rPr>
+      </w:pPr>
+      <w:r>
+        <w:rPr>
+          <w:rFonts w:ascii="Courier New" w:hAnsi="Courier New" w:cs="Courier New"/>
+          <w:color w:val="000000"/>
+          <w:sz w:val="23"/>
+          <w:szCs w:val="23"/>
+          <w:bdr w:val="none" w:sz="0" w:space="0" w:color="auto" w:frame="1"/>
+        </w:rPr>
+        <w:t xml:space="preserve">        'ENGINE': 'django.db.backends.postgresql_psycopg2',</w:t>
+      </w:r>
+    </w:p>
+    <w:p>
+      <w:pPr>
+        <w:pStyle w:val="a4"/>
+        <w:ind w:left="720"/>
+        <w:rPr>
+          <w:rFonts w:ascii="Courier New" w:hAnsi="Courier New" w:cs="Courier New"/>
+          <w:color w:val="000000"/>
+          <w:sz w:val="23"/>
+          <w:szCs w:val="23"/>
+          <w:bdr w:val="none" w:sz="0" w:space="0" w:color="auto" w:frame="1"/>
+        </w:rPr>
+      </w:pPr>
+      <w:r>
+        <w:rPr>
+          <w:rFonts w:ascii="Courier New" w:hAnsi="Courier New" w:cs="Courier New"/>
+          <w:color w:val="000000"/>
+          <w:sz w:val="23"/>
+          <w:szCs w:val="23"/>
+          <w:bdr w:val="none" w:sz="0" w:space="0" w:color="auto" w:frame="1"/>
+        </w:rPr>
+        <w:t xml:space="preserve">        'NAME': '{</w:t>
+      </w:r>
+      <w:r>
+        <w:rPr>
+          <w:rFonts w:ascii="Courier New" w:hAnsi="Courier New" w:cs="Courier New"/>
+          <w:color w:val="000000"/>
+          <w:sz w:val="23"/>
+          <w:szCs w:val="23"/>
+          <w:bdr w:val="none" w:sz="0" w:space="0" w:color="auto" w:frame="1"/>
+        </w:rPr>
+        <w:t>database</w:t>
+      </w:r>
+      <w:r>
+        <w:rPr>
+          <w:rFonts w:ascii="Courier New" w:hAnsi="Courier New" w:cs="Courier New"/>
+          <w:color w:val="000000"/>
+          <w:sz w:val="23"/>
+          <w:szCs w:val="23"/>
+          <w:bdr w:val="none" w:sz="0" w:space="0" w:color="auto" w:frame="1"/>
+        </w:rPr>
+        <w:t>_name}</w:t>
+      </w:r>
+      <w:r>
+        <w:rPr>
+          <w:rFonts w:ascii="Courier New" w:hAnsi="Courier New" w:cs="Courier New"/>
+          <w:color w:val="000000"/>
+          <w:sz w:val="23"/>
+          <w:szCs w:val="23"/>
+          <w:bdr w:val="none" w:sz="0" w:space="0" w:color="auto" w:frame="1"/>
+        </w:rPr>
+        <w:t>',</w:t>
+      </w:r>
+    </w:p>
+    <w:p>
+      <w:pPr>
+        <w:pStyle w:val="a4"/>
+        <w:ind w:left="720"/>
+        <w:rPr>
+          <w:rFonts w:ascii="Courier New" w:hAnsi="Courier New" w:cs="Courier New"/>
+          <w:color w:val="000000"/>
+          <w:sz w:val="23"/>
+          <w:szCs w:val="23"/>
+          <w:bdr w:val="none" w:sz="0" w:space="0" w:color="auto" w:frame="1"/>
+        </w:rPr>
+      </w:pPr>
+      <w:r>
+        <w:rPr>
+          <w:rFonts w:ascii="Courier New" w:hAnsi="Courier New" w:cs="Courier New"/>
+          <w:color w:val="000000"/>
+          <w:sz w:val="23"/>
+          <w:szCs w:val="23"/>
+          <w:bdr w:val="none" w:sz="0" w:space="0" w:color="auto" w:frame="1"/>
+        </w:rPr>
+        <w:t xml:space="preserve">        'USER': 'superuser</w:t>
+      </w:r>
+      <w:r>
+        <w:rPr>
+          <w:rFonts w:ascii="Courier New" w:hAnsi="Courier New" w:cs="Courier New"/>
+          <w:color w:val="000000"/>
+          <w:sz w:val="23"/>
+          <w:szCs w:val="23"/>
+          <w:bdr w:val="none" w:sz="0" w:space="0" w:color="auto" w:frame="1"/>
+        </w:rPr>
+        <w:t>',</w:t>
+      </w:r>
+    </w:p>
+    <w:p>
+      <w:pPr>
+        <w:pStyle w:val="a4"/>
+        <w:ind w:left="720"/>
+        <w:rPr>
+          <w:rFonts w:ascii="Courier New" w:hAnsi="Courier New" w:cs="Courier New"/>
+          <w:color w:val="000000"/>
+          <w:sz w:val="23"/>
+          <w:szCs w:val="23"/>
+          <w:bdr w:val="none" w:sz="0" w:space="0" w:color="auto" w:frame="1"/>
+        </w:rPr>
+      </w:pPr>
+      <w:r>
+        <w:rPr>
+          <w:rFonts w:ascii="Courier New" w:hAnsi="Courier New" w:cs="Courier New"/>
+          <w:color w:val="000000"/>
+          <w:sz w:val="23"/>
+          <w:szCs w:val="23"/>
+          <w:bdr w:val="none" w:sz="0" w:space="0" w:color="auto" w:frame="1"/>
+        </w:rPr>
+        <w:t xml:space="preserve">        'PASSWORD': 'P</w:t>
+      </w:r>
+      <w:r>
+        <w:rPr>
+          <w:rFonts w:ascii="Courier New" w:hAnsi="Courier New" w:cs="Courier New"/>
+          <w:color w:val="000000"/>
+          <w:sz w:val="23"/>
+          <w:szCs w:val="23"/>
+          <w:bdr w:val="none" w:sz="0" w:space="0" w:color="auto" w:frame="1"/>
+        </w:rPr>
+        <w:t>assword',</w:t>
+      </w:r>
+    </w:p>
+    <w:p>
+      <w:pPr>
+        <w:pStyle w:val="a4"/>
+        <w:ind w:left="720"/>
+        <w:rPr>
+          <w:rFonts w:ascii="Courier New" w:hAnsi="Courier New" w:cs="Courier New"/>
+          <w:color w:val="000000"/>
+          <w:sz w:val="23"/>
+          <w:szCs w:val="23"/>
+          <w:bdr w:val="none" w:sz="0" w:space="0" w:color="auto" w:frame="1"/>
+        </w:rPr>
+      </w:pPr>
+      <w:r>
+        <w:rPr>
+          <w:rFonts w:ascii="Courier New" w:hAnsi="Courier New" w:cs="Courier New"/>
+          <w:color w:val="000000"/>
+          <w:sz w:val="23"/>
+          <w:szCs w:val="23"/>
+          <w:bdr w:val="none" w:sz="0" w:space="0" w:color="auto" w:frame="1"/>
+        </w:rPr>
+        <w:t xml:space="preserve">        'HOST': 'localhost',</w:t>
+      </w:r>
+    </w:p>
+    <w:p>
+      <w:pPr>
+        <w:pStyle w:val="a4"/>
+        <w:ind w:left="720"/>
+        <w:rPr>
+          <w:rFonts w:ascii="Courier New" w:hAnsi="Courier New" w:cs="Courier New"/>
+          <w:color w:val="000000"/>
+          <w:sz w:val="23"/>
+          <w:szCs w:val="23"/>
+          <w:bdr w:val="none" w:sz="0" w:space="0" w:color="auto" w:frame="1"/>
+        </w:rPr>
+      </w:pPr>
+      <w:r>
+        <w:rPr>
+          <w:rFonts w:ascii="Courier New" w:hAnsi="Courier New" w:cs="Courier New"/>
+          <w:color w:val="000000"/>
+          <w:sz w:val="23"/>
+          <w:szCs w:val="23"/>
+          <w:bdr w:val="none" w:sz="0" w:space="0" w:color="auto" w:frame="1"/>
+        </w:rPr>
+        <w:t xml:space="preserve">        'PORT': '',</w:t>
+      </w:r>
+    </w:p>
+    <w:p>
+      <w:pPr>
+        <w:pStyle w:val="a4"/>
+        <w:ind w:left="720"/>
+        <w:rPr>
+          <w:rFonts w:ascii="Courier New" w:hAnsi="Courier New" w:cs="Courier New"/>
+          <w:color w:val="000000"/>
+          <w:sz w:val="23"/>
+          <w:szCs w:val="23"/>
+          <w:bdr w:val="none" w:sz="0" w:space="0" w:color="auto" w:frame="1"/>
+        </w:rPr>
+      </w:pPr>
+      <w:r>
+        <w:rPr>
+          <w:rFonts w:ascii="Courier New" w:hAnsi="Courier New" w:cs="Courier New"/>
+          <w:color w:val="000000"/>
+          <w:sz w:val="23"/>
+          <w:szCs w:val="23"/>
+          <w:bdr w:val="none" w:sz="0" w:space="0" w:color="auto" w:frame="1"/>
+        </w:rPr>
+        <w:t xml:space="preserve">        }</w:t>
+      </w:r>
+    </w:p>
+    <w:p>
+      <w:pPr>
+        <w:pStyle w:val="a4"/>
+        <w:ind w:left="720"/>
+        <w:rPr>
+          <w:rFonts w:ascii="Courier New" w:hAnsi="Courier New" w:cs="Courier New"/>
+          <w:color w:val="000000"/>
+          <w:sz w:val="23"/>
+          <w:szCs w:val="23"/>
+          <w:bdr w:val="none" w:sz="0" w:space="0" w:color="auto" w:frame="1"/>
+        </w:rPr>
+      </w:pPr>
+      <w:r>
+        <w:rPr>
+          <w:rFonts w:ascii="Courier New" w:hAnsi="Courier New" w:cs="Courier New"/>
+          <w:color w:val="000000"/>
+          <w:sz w:val="23"/>
+          <w:szCs w:val="23"/>
+          <w:bdr w:val="none" w:sz="0" w:space="0" w:color="auto" w:frame="1"/>
+        </w:rPr>
+        <w:t xml:space="preserve">    }</w:t>
+      </w:r>
+    </w:p>
+    <w:p>
+      <w:pPr>
+        <w:pStyle w:val="a4"/>
+        <w:ind w:left="720"/>
+        <w:rPr>
+          <w:rFonts w:ascii="Courier New" w:hAnsi="Courier New" w:cs="Courier New"/>
+          <w:color w:val="000000"/>
+          <w:sz w:val="23"/>
+          <w:szCs w:val="23"/>
+          <w:bdr w:val="none" w:sz="0" w:space="0" w:color="auto" w:frame="1"/>
+        </w:rPr>
+      </w:pPr>
+    </w:p>
+    <w:p>
+      <w:pPr>
+        <w:pStyle w:val="a4"/>
+        <w:ind w:firstLine="567"/>
+        <w:rPr>
+          <w:rFonts w:ascii="Courier New" w:hAnsi="Courier New" w:cs="Courier New"/>
+          <w:color w:val="000000"/>
+          <w:sz w:val="23"/>
+          <w:szCs w:val="23"/>
+          <w:bdr w:val="none" w:sz="0" w:space="0" w:color="auto" w:frame="1"/>
+        </w:rPr>
+      </w:pPr>
+      <w:r>
+        <w:rPr>
+          <w:rFonts w:ascii="Courier New" w:hAnsi="Courier New" w:cs="Courier New"/>
+          <w:color w:val="000000"/>
+          <w:sz w:val="23"/>
+          <w:szCs w:val="23"/>
+          <w:bdr w:val="none" w:sz="0" w:space="0" w:color="auto" w:frame="1"/>
+        </w:rPr>
+        <w:t>Save the changes and close the file.</w:t>
+      </w:r>
+    </w:p>
+    <w:p>
+      <w:pPr>
+        <w:pStyle w:val="a4"/>
+        <w:ind w:firstLine="567"/>
+        <w:rPr>
+          <w:rFonts w:ascii="Courier New" w:hAnsi="Courier New" w:cs="Courier New"/>
+          <w:color w:val="000000"/>
+          <w:sz w:val="23"/>
+          <w:szCs w:val="23"/>
+          <w:bdr w:val="none" w:sz="0" w:space="0" w:color="auto" w:frame="1"/>
+        </w:rPr>
+      </w:pPr>
+    </w:p>
+    <w:p>
+      <w:pPr>
+        <w:pStyle w:val="a4"/>
+        <w:ind w:firstLine="567"/>
+        <w:rPr>
+          <w:rFonts w:ascii="Courier New" w:hAnsi="Courier New" w:cs="Courier New"/>
+          <w:color w:val="000000"/>
+          <w:sz w:val="23"/>
+          <w:szCs w:val="23"/>
+          <w:bdr w:val="none" w:sz="0" w:space="0" w:color="auto" w:frame="1"/>
+        </w:rPr>
+      </w:pPr>
+      <w:r>
+        <w:rPr>
+          <w:rFonts w:ascii="Courier New" w:hAnsi="Courier New" w:cs="Courier New"/>
+          <w:color w:val="000000"/>
+          <w:sz w:val="23"/>
+          <w:szCs w:val="23"/>
+          <w:bdr w:val="none" w:sz="0" w:space="0" w:color="auto" w:frame="1"/>
+        </w:rPr>
+        <w:t>Now Django is fully configured t</w:t>
+      </w:r>
+      <w:r>
+        <w:rPr>
+          <w:rFonts w:ascii="Courier New" w:hAnsi="Courier New" w:cs="Courier New"/>
+          <w:color w:val="000000"/>
+          <w:sz w:val="23"/>
+          <w:szCs w:val="23"/>
+          <w:bdr w:val="none" w:sz="0" w:space="0" w:color="auto" w:frame="1"/>
+        </w:rPr>
+        <w:t>o interact with the database. Run following command to</w:t>
+      </w:r>
+      <w:r>
+        <w:rPr>
+          <w:rFonts w:ascii="Courier New" w:hAnsi="Courier New" w:cs="Courier New"/>
+          <w:color w:val="000000"/>
+          <w:sz w:val="23"/>
+          <w:szCs w:val="23"/>
+          <w:bdr w:val="none" w:sz="0" w:space="0" w:color="auto" w:frame="1"/>
+        </w:rPr>
+        <w:t xml:space="preserve"> migrate the data to the database and test the server:</w:t>
       </w:r>
     </w:p>
     <w:p>
@@ -3412,6 +3656,33 @@
           <w:szCs w:val="23"/>
           <w:bdr w:val="none" w:sz="0" w:space="0" w:color="auto" w:frame="1"/>
         </w:rPr>
+        <w:t>python manage.py makemigrations</w:t>
+      </w:r>
+    </w:p>
+    <w:p>
+      <w:pPr>
+        <w:pStyle w:val="a4"/>
+        <w:numPr>
+          <w:ilvl w:val="0"/>
+          <w:numId w:val="8"/>
+        </w:numPr>
+        <w:rPr>
+          <w:rFonts w:ascii="Courier New" w:hAnsi="Courier New" w:cs="Courier New"/>
+          <w:color w:val="000000"/>
+          <w:sz w:val="23"/>
+          <w:szCs w:val="23"/>
+          <w:bdr w:val="none" w:sz="0" w:space="0" w:color="auto" w:frame="1"/>
+        </w:rPr>
+      </w:pPr>
+      <w:r>
+        <w:rPr>
+          <w:rFonts w:ascii="Courier New" w:hAnsi="Courier New" w:cs="Courier New"/>
+          <w:color w:val="000000"/>
+          <w:sz w:val="23"/>
+          <w:szCs w:val="23"/>
+          <w:bdr w:val="none" w:sz="0" w:space="0" w:color="auto" w:frame="1"/>
+        </w:rPr>
+        <w:lastRenderedPageBreak/>
         <w:t>python manage.py migrate</w:t>
       </w:r>
     </w:p>
@@ -3432,7 +3703,7 @@
         <w:pStyle w:val="2"/>
         <w:numPr>
           <w:ilvl w:val="0"/>
-          <w:numId w:val="15"/>
+          <w:numId w:val="16"/>
         </w:numPr>
       </w:pPr>
       <w:bookmarkStart w:id="12" w:name="_Toc478306460"/>
@@ -3603,12 +3874,11 @@
         <w:pStyle w:val="2"/>
         <w:numPr>
           <w:ilvl w:val="0"/>
-          <w:numId w:val="15"/>
+          <w:numId w:val="16"/>
         </w:numPr>
       </w:pPr>
       <w:bookmarkStart w:id="13" w:name="_Toc478306461"/>
       <w:r>
-        <w:lastRenderedPageBreak/>
         <w:t>Run the server</w:t>
       </w:r>
       <w:bookmarkEnd w:id="13"/>
@@ -3711,6 +3981,92 @@
 <file path=word/numbering.xml><?xml version="1.0" encoding="utf-8"?>
 <w:numbering xmlns:wpc="http://schemas.microsoft.com/office/word/2010/wordprocessingCanvas" xmlns:mc="http://schemas.openxmlformats.org/markup-compatibility/2006" xmlns:o="urn:schemas-microsoft-com:office:office" xmlns:r="http://schemas.openxmlformats.org/officeDocument/2006/relationships" xmlns:m="http://schemas.openxmlformats.org/officeDocument/2006/math" xmlns:v="urn:schemas-microsoft-com:vml" xmlns:wp14="http://schemas.microsoft.com/office/word/2010/wordprocessingDrawing" xmlns:wp="http://schemas.openxmlformats.org/drawingml/2006/wordprocessingDrawing" xmlns:w10="urn:schemas-microsoft-com:office:word" xmlns:w="http://schemas.openxmlformats.org/wordprocessingml/2006/main" xmlns:w14="http://schemas.microsoft.com/office/word/2010/wordml" xmlns:wpg="http://schemas.microsoft.com/office/word/2010/wordprocessingGroup" xmlns:wpi="http://schemas.microsoft.com/office/word/2010/wordprocessingInk" xmlns:wne="http://schemas.microsoft.com/office/word/2006/wordml" xmlns:wps="http://schemas.microsoft.com/office/word/2010/wordprocessingShape" mc:Ignorable="w14 wp14">
   <w:abstractNum w:abstractNumId="0">
+    <w:nsid w:val="08F96884"/>
+    <w:multiLevelType w:val="hybridMultilevel"/>
+    <w:tmpl w:val="A14EA778"/>
+    <w:lvl w:ilvl="0" w:tplc="0419000F">
+      <w:start w:val="1"/>
+      <w:numFmt w:val="decimal"/>
+      <w:lvlText w:val="%1."/>
+      <w:lvlJc w:val="left"/>
+      <w:pPr>
+        <w:ind w:left="720" w:hanging="360"/>
+      </w:pPr>
+    </w:lvl>
+    <w:lvl w:ilvl="1" w:tplc="04190019" w:tentative="1">
+      <w:start w:val="1"/>
+      <w:numFmt w:val="lowerLetter"/>
+      <w:lvlText w:val="%2."/>
+      <w:lvlJc w:val="left"/>
+      <w:pPr>
+        <w:ind w:left="1440" w:hanging="360"/>
+      </w:pPr>
+    </w:lvl>
+    <w:lvl w:ilvl="2" w:tplc="0419001B" w:tentative="1">
+      <w:start w:val="1"/>
+      <w:numFmt w:val="lowerRoman"/>
+      <w:lvlText w:val="%3."/>
+      <w:lvlJc w:val="right"/>
+      <w:pPr>
+        <w:ind w:left="2160" w:hanging="180"/>
+      </w:pPr>
+    </w:lvl>
+    <w:lvl w:ilvl="3" w:tplc="0419000F" w:tentative="1">
+      <w:start w:val="1"/>
+      <w:numFmt w:val="decimal"/>
+      <w:lvlText w:val="%4."/>
+      <w:lvlJc w:val="left"/>
+      <w:pPr>
+        <w:ind w:left="2880" w:hanging="360"/>
+      </w:pPr>
+    </w:lvl>
+    <w:lvl w:ilvl="4" w:tplc="04190019" w:tentative="1">
+      <w:start w:val="1"/>
+      <w:numFmt w:val="lowerLetter"/>
+      <w:lvlText w:val="%5."/>
+      <w:lvlJc w:val="left"/>
+      <w:pPr>
+        <w:ind w:left="3600" w:hanging="360"/>
+      </w:pPr>
+    </w:lvl>
+    <w:lvl w:ilvl="5" w:tplc="0419001B" w:tentative="1">
+      <w:start w:val="1"/>
+      <w:numFmt w:val="lowerRoman"/>
+      <w:lvlText w:val="%6."/>
+      <w:lvlJc w:val="right"/>
+      <w:pPr>
+        <w:ind w:left="4320" w:hanging="180"/>
+      </w:pPr>
+    </w:lvl>
+    <w:lvl w:ilvl="6" w:tplc="0419000F" w:tentative="1">
+      <w:start w:val="1"/>
+      <w:numFmt w:val="decimal"/>
+      <w:lvlText w:val="%7."/>
+      <w:lvlJc w:val="left"/>
+      <w:pPr>
+        <w:ind w:left="5040" w:hanging="360"/>
+      </w:pPr>
+    </w:lvl>
+    <w:lvl w:ilvl="7" w:tplc="04190019" w:tentative="1">
+      <w:start w:val="1"/>
+      <w:numFmt w:val="lowerLetter"/>
+      <w:lvlText w:val="%8."/>
+      <w:lvlJc w:val="left"/>
+      <w:pPr>
+        <w:ind w:left="5760" w:hanging="360"/>
+      </w:pPr>
+    </w:lvl>
+    <w:lvl w:ilvl="8" w:tplc="0419001B" w:tentative="1">
+      <w:start w:val="1"/>
+      <w:numFmt w:val="lowerRoman"/>
+      <w:lvlText w:val="%9."/>
+      <w:lvlJc w:val="right"/>
+      <w:pPr>
+        <w:ind w:left="6480" w:hanging="180"/>
+      </w:pPr>
+    </w:lvl>
+  </w:abstractNum>
+  <w:abstractNum w:abstractNumId="1">
     <w:nsid w:val="0C6A69C6"/>
     <w:multiLevelType w:val="hybridMultilevel"/>
     <w:tmpl w:val="0B528282"/>
@@ -3796,7 +4152,7 @@
       </w:pPr>
     </w:lvl>
   </w:abstractNum>
-  <w:abstractNum w:abstractNumId="1">
+  <w:abstractNum w:abstractNumId="2">
     <w:nsid w:val="23DA1311"/>
     <w:multiLevelType w:val="hybridMultilevel"/>
     <w:tmpl w:val="7836565A"/>
@@ -3882,7 +4238,7 @@
       </w:pPr>
     </w:lvl>
   </w:abstractNum>
-  <w:abstractNum w:abstractNumId="2">
+  <w:abstractNum w:abstractNumId="3">
     <w:nsid w:val="3C361568"/>
     <w:multiLevelType w:val="hybridMultilevel"/>
     <w:tmpl w:val="C8DAD538"/>
@@ -3968,7 +4324,7 @@
       </w:pPr>
     </w:lvl>
   </w:abstractNum>
-  <w:abstractNum w:abstractNumId="3">
+  <w:abstractNum w:abstractNumId="4">
     <w:nsid w:val="3E2B25B0"/>
     <w:multiLevelType w:val="hybridMultilevel"/>
     <w:tmpl w:val="FC526722"/>
@@ -4057,10 +4413,10 @@
       </w:pPr>
     </w:lvl>
   </w:abstractNum>
-  <w:abstractNum w:abstractNumId="4">
+  <w:abstractNum w:abstractNumId="5">
     <w:nsid w:val="3EDE1D35"/>
     <w:multiLevelType w:val="hybridMultilevel"/>
-    <w:tmpl w:val="B972BD08"/>
+    <w:tmpl w:val="C41CFC04"/>
     <w:lvl w:ilvl="0" w:tplc="04190001">
       <w:start w:val="1"/>
       <w:numFmt w:val="bullet"/>
@@ -4170,7 +4526,7 @@
       </w:rPr>
     </w:lvl>
   </w:abstractNum>
-  <w:abstractNum w:abstractNumId="5">
+  <w:abstractNum w:abstractNumId="6">
     <w:nsid w:val="47B22AAF"/>
     <w:multiLevelType w:val="hybridMultilevel"/>
     <w:tmpl w:val="AB22C17A"/>
@@ -4256,7 +4612,7 @@
       </w:pPr>
     </w:lvl>
   </w:abstractNum>
-  <w:abstractNum w:abstractNumId="6">
+  <w:abstractNum w:abstractNumId="7">
     <w:nsid w:val="503003A3"/>
     <w:multiLevelType w:val="hybridMultilevel"/>
     <w:tmpl w:val="E5A0B460"/>
@@ -4342,7 +4698,7 @@
       </w:pPr>
     </w:lvl>
   </w:abstractNum>
-  <w:abstractNum w:abstractNumId="7">
+  <w:abstractNum w:abstractNumId="8">
     <w:nsid w:val="67A0379E"/>
     <w:multiLevelType w:val="multilevel"/>
     <w:tmpl w:val="E728A77C"/>
@@ -4455,7 +4811,7 @@
       </w:pPr>
     </w:lvl>
   </w:abstractNum>
-  <w:abstractNum w:abstractNumId="8">
+  <w:abstractNum w:abstractNumId="9">
     <w:nsid w:val="6A297212"/>
     <w:multiLevelType w:val="multilevel"/>
     <w:tmpl w:val="CDE2CE08"/>
@@ -4568,7 +4924,7 @@
       </w:pPr>
     </w:lvl>
   </w:abstractNum>
-  <w:abstractNum w:abstractNumId="9">
+  <w:abstractNum w:abstractNumId="10">
     <w:nsid w:val="6E2B2985"/>
     <w:multiLevelType w:val="hybridMultilevel"/>
     <w:tmpl w:val="9D1EFA36"/>
@@ -4681,7 +5037,7 @@
       </w:rPr>
     </w:lvl>
   </w:abstractNum>
-  <w:abstractNum w:abstractNumId="10">
+  <w:abstractNum w:abstractNumId="11">
     <w:nsid w:val="6E421BBD"/>
     <w:multiLevelType w:val="multilevel"/>
     <w:tmpl w:val="42E49FF4"/>
@@ -4826,7 +5182,7 @@
       </w:rPr>
     </w:lvl>
   </w:abstractNum>
-  <w:abstractNum w:abstractNumId="11">
+  <w:abstractNum w:abstractNumId="12">
     <w:nsid w:val="77763DE7"/>
     <w:multiLevelType w:val="hybridMultilevel"/>
     <w:tmpl w:val="C8DAD538"/>
@@ -4912,7 +5268,7 @@
       </w:pPr>
     </w:lvl>
   </w:abstractNum>
-  <w:abstractNum w:abstractNumId="12">
+  <w:abstractNum w:abstractNumId="13">
     <w:nsid w:val="77DE5562"/>
     <w:multiLevelType w:val="multilevel"/>
     <w:tmpl w:val="B7966A78"/>
@@ -5061,10 +5417,10 @@
       </w:rPr>
     </w:lvl>
   </w:abstractNum>
-  <w:abstractNum w:abstractNumId="13">
+  <w:abstractNum w:abstractNumId="14">
     <w:nsid w:val="7A4502B0"/>
     <w:multiLevelType w:val="hybridMultilevel"/>
-    <w:tmpl w:val="7FA4425A"/>
+    <w:tmpl w:val="3C642CA0"/>
     <w:lvl w:ilvl="0" w:tplc="04190001">
       <w:start w:val="1"/>
       <w:numFmt w:val="bullet"/>
@@ -5174,7 +5530,7 @@
       </w:rPr>
     </w:lvl>
   </w:abstractNum>
-  <w:abstractNum w:abstractNumId="14">
+  <w:abstractNum w:abstractNumId="15">
     <w:nsid w:val="7F1A4DF3"/>
     <w:multiLevelType w:val="hybridMultilevel"/>
     <w:tmpl w:val="C100B6E6"/>
@@ -5261,49 +5617,52 @@
     </w:lvl>
   </w:abstractNum>
   <w:num w:numId="1">
+    <w:abstractNumId w:val="9"/>
+  </w:num>
+  <w:num w:numId="2">
+    <w:abstractNumId w:val="13"/>
+  </w:num>
+  <w:num w:numId="3">
+    <w:abstractNumId w:val="11"/>
+  </w:num>
+  <w:num w:numId="4">
     <w:abstractNumId w:val="8"/>
   </w:num>
-  <w:num w:numId="2">
+  <w:num w:numId="5">
+    <w:abstractNumId w:val="4"/>
+  </w:num>
+  <w:num w:numId="6">
     <w:abstractNumId w:val="12"/>
   </w:num>
-  <w:num w:numId="3">
+  <w:num w:numId="7">
+    <w:abstractNumId w:val="14"/>
+  </w:num>
+  <w:num w:numId="8">
+    <w:abstractNumId w:val="5"/>
+  </w:num>
+  <w:num w:numId="9">
+    <w:abstractNumId w:val="15"/>
+  </w:num>
+  <w:num w:numId="10">
+    <w:abstractNumId w:val="3"/>
+  </w:num>
+  <w:num w:numId="11">
+    <w:abstractNumId w:val="2"/>
+  </w:num>
+  <w:num w:numId="12">
     <w:abstractNumId w:val="10"/>
   </w:num>
-  <w:num w:numId="4">
+  <w:num w:numId="13">
+    <w:abstractNumId w:val="6"/>
+  </w:num>
+  <w:num w:numId="14">
+    <w:abstractNumId w:val="1"/>
+  </w:num>
+  <w:num w:numId="15">
     <w:abstractNumId w:val="7"/>
   </w:num>
-  <w:num w:numId="5">
-    <w:abstractNumId w:val="3"/>
-  </w:num>
-  <w:num w:numId="6">
-    <w:abstractNumId w:val="11"/>
-  </w:num>
-  <w:num w:numId="7">
-    <w:abstractNumId w:val="13"/>
-  </w:num>
-  <w:num w:numId="8">
-    <w:abstractNumId w:val="4"/>
-  </w:num>
-  <w:num w:numId="9">
-    <w:abstractNumId w:val="14"/>
-  </w:num>
-  <w:num w:numId="10">
-    <w:abstractNumId w:val="2"/>
-  </w:num>
-  <w:num w:numId="11">
-    <w:abstractNumId w:val="1"/>
-  </w:num>
-  <w:num w:numId="12">
-    <w:abstractNumId w:val="9"/>
-  </w:num>
-  <w:num w:numId="13">
-    <w:abstractNumId w:val="5"/>
-  </w:num>
-  <w:num w:numId="14">
+  <w:num w:numId="16">
     <w:abstractNumId w:val="0"/>
-  </w:num>
-  <w:num w:numId="15">
-    <w:abstractNumId w:val="6"/>
   </w:num>
 </w:numbering>
 </file>
@@ -6678,7 +7037,7 @@
 </file>
 
 <file path=customXml/itemProps1.xml><?xml version="1.0" encoding="utf-8"?>
-<ds:datastoreItem xmlns:ds="http://schemas.openxmlformats.org/officeDocument/2006/customXml" ds:itemID="{43F6B065-F14C-4FF1-A2D8-62C76341FAE8}">
+<ds:datastoreItem xmlns:ds="http://schemas.openxmlformats.org/officeDocument/2006/customXml" ds:itemID="{F265BB90-7184-4803-BC68-57230E327BED}">
   <ds:schemaRefs>
     <ds:schemaRef ds:uri="http://schemas.openxmlformats.org/officeDocument/2006/bibliography"/>
   </ds:schemaRefs>

</xml_diff>

<commit_message>
Changed settings of app, changed documentation and order of files in requirements.txt
</commit_message>
<xml_diff>
--- a/AcademicsVideo application developers guide.docx
+++ b/AcademicsVideo application developers guide.docx
@@ -150,6 +150,7 @@
           <w:bdr w:val="none" w:sz="0" w:space="0" w:color="auto" w:frame="1"/>
         </w:rPr>
       </w:pPr>
+      <w:proofErr w:type="spellStart"/>
       <w:r>
         <w:rPr>
           <w:rFonts w:ascii="Courier New" w:hAnsi="Courier New" w:cs="Courier New"/>
@@ -159,7 +160,19 @@
           <w:szCs w:val="23"/>
           <w:bdr w:val="none" w:sz="0" w:space="0" w:color="auto" w:frame="1"/>
         </w:rPr>
-        <w:t>AcademicsVideo Web Application</w:t>
+        <w:t>AcademicsVideo</w:t>
+      </w:r>
+      <w:proofErr w:type="spellEnd"/>
+      <w:r>
+        <w:rPr>
+          <w:rFonts w:ascii="Courier New" w:hAnsi="Courier New" w:cs="Courier New"/>
+          <w:b/>
+          <w:color w:val="000000"/>
+          <w:sz w:val="40"/>
+          <w:szCs w:val="23"/>
+          <w:bdr w:val="none" w:sz="0" w:space="0" w:color="auto" w:frame="1"/>
+        </w:rPr>
+        <w:t xml:space="preserve"> Web Application</w:t>
       </w:r>
     </w:p>
     <w:p>
@@ -614,6 +627,7 @@
           <w:bdr w:val="none" w:sz="0" w:space="0" w:color="auto" w:frame="1"/>
         </w:rPr>
       </w:pPr>
+      <w:proofErr w:type="spellStart"/>
       <w:r>
         <w:rPr>
           <w:rFonts w:ascii="Courier New" w:hAnsi="Courier New" w:cs="Courier New"/>
@@ -625,6 +639,7 @@
         </w:rPr>
         <w:t>AcademicsVideo</w:t>
       </w:r>
+      <w:proofErr w:type="spellEnd"/>
     </w:p>
     <w:p>
       <w:pPr>
@@ -671,10 +686,9 @@
           <w:szCs w:val="23"/>
           <w:bdr w:val="none" w:sz="0" w:space="0" w:color="auto" w:frame="1"/>
         </w:rPr>
-        <w:t>Last Revised: ver 1.1 27</w:t>
-      </w:r>
-      <w:bookmarkStart w:id="0" w:name="_GoBack"/>
-      <w:bookmarkEnd w:id="0"/>
+        <w:t xml:space="preserve">Last Revised: </w:t>
+      </w:r>
+      <w:proofErr w:type="spellStart"/>
       <w:r>
         <w:rPr>
           <w:rFonts w:ascii="Courier New" w:hAnsi="Courier New" w:cs="Courier New"/>
@@ -684,8 +698,44 @@
           <w:szCs w:val="23"/>
           <w:bdr w:val="none" w:sz="0" w:space="0" w:color="auto" w:frame="1"/>
         </w:rPr>
+        <w:t>ver</w:t>
+      </w:r>
+      <w:proofErr w:type="spellEnd"/>
+      <w:r>
+        <w:rPr>
+          <w:rFonts w:ascii="Courier New" w:hAnsi="Courier New" w:cs="Courier New"/>
+          <w:b/>
+          <w:color w:val="000000"/>
+          <w:sz w:val="23"/>
+          <w:szCs w:val="23"/>
+          <w:bdr w:val="none" w:sz="0" w:space="0" w:color="auto" w:frame="1"/>
+        </w:rPr>
+        <w:t xml:space="preserve"> </w:t>
+      </w:r>
+      <w:proofErr w:type="gramStart"/>
+      <w:r>
+        <w:rPr>
+          <w:rFonts w:ascii="Courier New" w:hAnsi="Courier New" w:cs="Courier New"/>
+          <w:b/>
+          <w:color w:val="000000"/>
+          <w:sz w:val="23"/>
+          <w:szCs w:val="23"/>
+          <w:bdr w:val="none" w:sz="0" w:space="0" w:color="auto" w:frame="1"/>
+        </w:rPr>
+        <w:t>1.2 28</w:t>
+      </w:r>
+      <w:r>
+        <w:rPr>
+          <w:rFonts w:ascii="Courier New" w:hAnsi="Courier New" w:cs="Courier New"/>
+          <w:b/>
+          <w:color w:val="000000"/>
+          <w:sz w:val="23"/>
+          <w:szCs w:val="23"/>
+          <w:bdr w:val="none" w:sz="0" w:space="0" w:color="auto" w:frame="1"/>
+        </w:rPr>
         <w:t>.03.2017</w:t>
       </w:r>
+      <w:proofErr w:type="gramEnd"/>
     </w:p>
     <w:sdt>
       <w:sdtPr>
@@ -1892,7 +1942,7 @@
           <w:bdr w:val="none" w:sz="0" w:space="0" w:color="auto" w:frame="1"/>
         </w:rPr>
       </w:pPr>
-      <w:bookmarkStart w:id="1" w:name="_Toc478306449"/>
+      <w:bookmarkStart w:id="0" w:name="_Toc478306449"/>
       <w:r>
         <w:rPr>
           <w:rFonts w:ascii="Courier New" w:hAnsi="Courier New" w:cs="Courier New"/>
@@ -1902,7 +1952,7 @@
         <w:lastRenderedPageBreak/>
         <w:t>Setting up the environment</w:t>
       </w:r>
-      <w:bookmarkEnd w:id="1"/>
+      <w:bookmarkEnd w:id="0"/>
     </w:p>
     <w:p>
       <w:pPr>
@@ -1930,14 +1980,14 @@
           <w:szCs w:val="22"/>
         </w:rPr>
       </w:pPr>
-      <w:bookmarkStart w:id="2" w:name="_Toc478306450"/>
-      <w:r>
-        <w:rPr>
-          <w:bdr w:val="none" w:sz="0" w:space="0" w:color="auto" w:frame="1"/>
-        </w:rPr>
-        <w:t>Install python and django</w:t>
-      </w:r>
-      <w:bookmarkEnd w:id="2"/>
+      <w:bookmarkStart w:id="1" w:name="_Toc478306450"/>
+      <w:r>
+        <w:rPr>
+          <w:bdr w:val="none" w:sz="0" w:space="0" w:color="auto" w:frame="1"/>
+        </w:rPr>
+        <w:t>Install python</w:t>
+      </w:r>
+      <w:bookmarkEnd w:id="1"/>
     </w:p>
     <w:p>
       <w:pPr>
@@ -1988,15 +2038,27 @@
           <w:bdr w:val="none" w:sz="0" w:space="0" w:color="auto" w:frame="1"/>
         </w:rPr>
       </w:pPr>
-      <w:r>
-        <w:rPr>
-          <w:rFonts w:ascii="Courier New" w:hAnsi="Courier New" w:cs="Courier New"/>
-          <w:color w:val="000000"/>
-          <w:sz w:val="23"/>
-          <w:szCs w:val="23"/>
-          <w:bdr w:val="none" w:sz="0" w:space="0" w:color="auto" w:frame="1"/>
-        </w:rPr>
-        <w:t>sudo apt-get update</w:t>
+      <w:proofErr w:type="spellStart"/>
+      <w:r>
+        <w:rPr>
+          <w:rFonts w:ascii="Courier New" w:hAnsi="Courier New" w:cs="Courier New"/>
+          <w:color w:val="000000"/>
+          <w:sz w:val="23"/>
+          <w:szCs w:val="23"/>
+          <w:bdr w:val="none" w:sz="0" w:space="0" w:color="auto" w:frame="1"/>
+        </w:rPr>
+        <w:t>sudo</w:t>
+      </w:r>
+      <w:proofErr w:type="spellEnd"/>
+      <w:r>
+        <w:rPr>
+          <w:rFonts w:ascii="Courier New" w:hAnsi="Courier New" w:cs="Courier New"/>
+          <w:color w:val="000000"/>
+          <w:sz w:val="23"/>
+          <w:szCs w:val="23"/>
+          <w:bdr w:val="none" w:sz="0" w:space="0" w:color="auto" w:frame="1"/>
+        </w:rPr>
+        <w:t xml:space="preserve"> apt-get update</w:t>
       </w:r>
     </w:p>
     <w:p>
@@ -2023,15 +2085,27 @@
           <w:bdr w:val="none" w:sz="0" w:space="0" w:color="auto" w:frame="1"/>
         </w:rPr>
       </w:pPr>
-      <w:r>
-        <w:rPr>
-          <w:rFonts w:ascii="Courier New" w:hAnsi="Courier New" w:cs="Courier New"/>
-          <w:color w:val="000000"/>
-          <w:sz w:val="23"/>
-          <w:szCs w:val="23"/>
-          <w:bdr w:val="none" w:sz="0" w:space="0" w:color="auto" w:frame="1"/>
-        </w:rPr>
-        <w:t>sudo apt-get install python3-pip</w:t>
+      <w:proofErr w:type="spellStart"/>
+      <w:r>
+        <w:rPr>
+          <w:rFonts w:ascii="Courier New" w:hAnsi="Courier New" w:cs="Courier New"/>
+          <w:color w:val="000000"/>
+          <w:sz w:val="23"/>
+          <w:szCs w:val="23"/>
+          <w:bdr w:val="none" w:sz="0" w:space="0" w:color="auto" w:frame="1"/>
+        </w:rPr>
+        <w:t>sudo</w:t>
+      </w:r>
+      <w:proofErr w:type="spellEnd"/>
+      <w:r>
+        <w:rPr>
+          <w:rFonts w:ascii="Courier New" w:hAnsi="Courier New" w:cs="Courier New"/>
+          <w:color w:val="000000"/>
+          <w:sz w:val="23"/>
+          <w:szCs w:val="23"/>
+          <w:bdr w:val="none" w:sz="0" w:space="0" w:color="auto" w:frame="1"/>
+        </w:rPr>
+        <w:t xml:space="preserve"> apt-get install python3-pip</w:t>
       </w:r>
     </w:p>
     <w:p>
@@ -2054,14 +2128,14 @@
           <w:bdr w:val="none" w:sz="0" w:space="0" w:color="auto" w:frame="1"/>
         </w:rPr>
       </w:pPr>
-      <w:bookmarkStart w:id="3" w:name="_Toc478306451"/>
+      <w:bookmarkStart w:id="2" w:name="_Toc478306451"/>
       <w:r>
         <w:rPr>
           <w:bdr w:val="none" w:sz="0" w:space="0" w:color="auto" w:frame="1"/>
         </w:rPr>
         <w:t>Install DB PostgreSQL</w:t>
       </w:r>
-      <w:bookmarkEnd w:id="3"/>
+      <w:bookmarkEnd w:id="2"/>
       <w:r>
         <w:rPr>
           <w:bdr w:val="none" w:sz="0" w:space="0" w:color="auto" w:frame="1"/>
@@ -2119,16 +2193,84 @@
           <w:bdr w:val="none" w:sz="0" w:space="0" w:color="auto" w:frame="1"/>
         </w:rPr>
       </w:pPr>
-      <w:r>
-        <w:rPr>
-          <w:rFonts w:ascii="Courier New" w:hAnsi="Courier New" w:cs="Courier New"/>
-          <w:color w:val="000000"/>
-          <w:sz w:val="23"/>
-          <w:szCs w:val="23"/>
-          <w:bdr w:val="none" w:sz="0" w:space="0" w:color="auto" w:frame="1"/>
-        </w:rPr>
-        <w:t>sudo apt-get install python3-dev libpq-dev postgresql postgresql-contrib</w:t>
-      </w:r>
+      <w:proofErr w:type="spellStart"/>
+      <w:r>
+        <w:rPr>
+          <w:rFonts w:ascii="Courier New" w:hAnsi="Courier New" w:cs="Courier New"/>
+          <w:color w:val="000000"/>
+          <w:sz w:val="23"/>
+          <w:szCs w:val="23"/>
+          <w:bdr w:val="none" w:sz="0" w:space="0" w:color="auto" w:frame="1"/>
+        </w:rPr>
+        <w:t>sudo</w:t>
+      </w:r>
+      <w:proofErr w:type="spellEnd"/>
+      <w:r>
+        <w:rPr>
+          <w:rFonts w:ascii="Courier New" w:hAnsi="Courier New" w:cs="Courier New"/>
+          <w:color w:val="000000"/>
+          <w:sz w:val="23"/>
+          <w:szCs w:val="23"/>
+          <w:bdr w:val="none" w:sz="0" w:space="0" w:color="auto" w:frame="1"/>
+        </w:rPr>
+        <w:t xml:space="preserve"> apt-get install python3-dev </w:t>
+      </w:r>
+      <w:proofErr w:type="spellStart"/>
+      <w:r>
+        <w:rPr>
+          <w:rFonts w:ascii="Courier New" w:hAnsi="Courier New" w:cs="Courier New"/>
+          <w:color w:val="000000"/>
+          <w:sz w:val="23"/>
+          <w:szCs w:val="23"/>
+          <w:bdr w:val="none" w:sz="0" w:space="0" w:color="auto" w:frame="1"/>
+        </w:rPr>
+        <w:t>libpq</w:t>
+      </w:r>
+      <w:proofErr w:type="spellEnd"/>
+      <w:r>
+        <w:rPr>
+          <w:rFonts w:ascii="Courier New" w:hAnsi="Courier New" w:cs="Courier New"/>
+          <w:color w:val="000000"/>
+          <w:sz w:val="23"/>
+          <w:szCs w:val="23"/>
+          <w:bdr w:val="none" w:sz="0" w:space="0" w:color="auto" w:frame="1"/>
+        </w:rPr>
+        <w:t xml:space="preserve">-dev </w:t>
+      </w:r>
+      <w:proofErr w:type="spellStart"/>
+      <w:r>
+        <w:rPr>
+          <w:rFonts w:ascii="Courier New" w:hAnsi="Courier New" w:cs="Courier New"/>
+          <w:color w:val="000000"/>
+          <w:sz w:val="23"/>
+          <w:szCs w:val="23"/>
+          <w:bdr w:val="none" w:sz="0" w:space="0" w:color="auto" w:frame="1"/>
+        </w:rPr>
+        <w:t>postgresql</w:t>
+      </w:r>
+      <w:proofErr w:type="spellEnd"/>
+      <w:r>
+        <w:rPr>
+          <w:rFonts w:ascii="Courier New" w:hAnsi="Courier New" w:cs="Courier New"/>
+          <w:color w:val="000000"/>
+          <w:sz w:val="23"/>
+          <w:szCs w:val="23"/>
+          <w:bdr w:val="none" w:sz="0" w:space="0" w:color="auto" w:frame="1"/>
+        </w:rPr>
+        <w:t xml:space="preserve"> </w:t>
+      </w:r>
+      <w:proofErr w:type="spellStart"/>
+      <w:r>
+        <w:rPr>
+          <w:rFonts w:ascii="Courier New" w:hAnsi="Courier New" w:cs="Courier New"/>
+          <w:color w:val="000000"/>
+          <w:sz w:val="23"/>
+          <w:szCs w:val="23"/>
+          <w:bdr w:val="none" w:sz="0" w:space="0" w:color="auto" w:frame="1"/>
+        </w:rPr>
+        <w:t>postgresql-contrib</w:t>
+      </w:r>
+      <w:proofErr w:type="spellEnd"/>
     </w:p>
     <w:p>
       <w:pPr>
@@ -2153,14 +2295,22 @@
           <w:bdr w:val="none" w:sz="0" w:space="0" w:color="auto" w:frame="1"/>
         </w:rPr>
       </w:pPr>
-      <w:bookmarkStart w:id="4" w:name="_Toc478306452"/>
-      <w:r>
-        <w:rPr>
-          <w:bdr w:val="none" w:sz="0" w:space="0" w:color="auto" w:frame="1"/>
-        </w:rPr>
-        <w:t>Install Virtualenv</w:t>
-      </w:r>
-      <w:bookmarkEnd w:id="4"/>
+      <w:bookmarkStart w:id="3" w:name="_Toc478306452"/>
+      <w:r>
+        <w:rPr>
+          <w:bdr w:val="none" w:sz="0" w:space="0" w:color="auto" w:frame="1"/>
+        </w:rPr>
+        <w:t xml:space="preserve">Install </w:t>
+      </w:r>
+      <w:proofErr w:type="spellStart"/>
+      <w:r>
+        <w:rPr>
+          <w:bdr w:val="none" w:sz="0" w:space="0" w:color="auto" w:frame="1"/>
+        </w:rPr>
+        <w:t>Virtualenv</w:t>
+      </w:r>
+      <w:bookmarkEnd w:id="3"/>
+      <w:proofErr w:type="spellEnd"/>
     </w:p>
     <w:p>
       <w:pPr>
@@ -2226,16 +2376,40 @@
           <w:bdr w:val="none" w:sz="0" w:space="0" w:color="auto" w:frame="1"/>
         </w:rPr>
       </w:pPr>
-      <w:r>
-        <w:rPr>
-          <w:rFonts w:ascii="Courier New" w:hAnsi="Courier New" w:cs="Courier New"/>
-          <w:color w:val="000000"/>
-          <w:sz w:val="23"/>
-          <w:szCs w:val="23"/>
-          <w:bdr w:val="none" w:sz="0" w:space="0" w:color="auto" w:frame="1"/>
-        </w:rPr>
-        <w:t>sudo pip3 install virtualenv</w:t>
-      </w:r>
+      <w:proofErr w:type="spellStart"/>
+      <w:r>
+        <w:rPr>
+          <w:rFonts w:ascii="Courier New" w:hAnsi="Courier New" w:cs="Courier New"/>
+          <w:color w:val="000000"/>
+          <w:sz w:val="23"/>
+          <w:szCs w:val="23"/>
+          <w:bdr w:val="none" w:sz="0" w:space="0" w:color="auto" w:frame="1"/>
+        </w:rPr>
+        <w:t>sudo</w:t>
+      </w:r>
+      <w:proofErr w:type="spellEnd"/>
+      <w:r>
+        <w:rPr>
+          <w:rFonts w:ascii="Courier New" w:hAnsi="Courier New" w:cs="Courier New"/>
+          <w:color w:val="000000"/>
+          <w:sz w:val="23"/>
+          <w:szCs w:val="23"/>
+          <w:bdr w:val="none" w:sz="0" w:space="0" w:color="auto" w:frame="1"/>
+        </w:rPr>
+        <w:t xml:space="preserve"> pip3 install </w:t>
+      </w:r>
+      <w:proofErr w:type="spellStart"/>
+      <w:r>
+        <w:rPr>
+          <w:rFonts w:ascii="Courier New" w:hAnsi="Courier New" w:cs="Courier New"/>
+          <w:color w:val="000000"/>
+          <w:sz w:val="23"/>
+          <w:szCs w:val="23"/>
+          <w:bdr w:val="none" w:sz="0" w:space="0" w:color="auto" w:frame="1"/>
+        </w:rPr>
+        <w:t>virtualenv</w:t>
+      </w:r>
+      <w:proofErr w:type="spellEnd"/>
     </w:p>
     <w:p>
       <w:pPr>
@@ -2248,14 +2422,22 @@
           <w:bdr w:val="none" w:sz="0" w:space="0" w:color="auto" w:frame="1"/>
         </w:rPr>
       </w:pPr>
-      <w:bookmarkStart w:id="5" w:name="_Toc478306453"/>
-      <w:r>
-        <w:rPr>
-          <w:bdr w:val="none" w:sz="0" w:space="0" w:color="auto" w:frame="1"/>
-        </w:rPr>
-        <w:t>Install git</w:t>
-      </w:r>
-      <w:bookmarkEnd w:id="5"/>
+      <w:bookmarkStart w:id="4" w:name="_Toc478306453"/>
+      <w:r>
+        <w:rPr>
+          <w:bdr w:val="none" w:sz="0" w:space="0" w:color="auto" w:frame="1"/>
+        </w:rPr>
+        <w:t xml:space="preserve">Install </w:t>
+      </w:r>
+      <w:proofErr w:type="spellStart"/>
+      <w:r>
+        <w:rPr>
+          <w:bdr w:val="none" w:sz="0" w:space="0" w:color="auto" w:frame="1"/>
+        </w:rPr>
+        <w:t>git</w:t>
+      </w:r>
+      <w:bookmarkEnd w:id="4"/>
+      <w:proofErr w:type="spellEnd"/>
     </w:p>
     <w:p/>
     <w:p>
@@ -2296,16 +2478,40 @@
           <w:bdr w:val="none" w:sz="0" w:space="0" w:color="auto" w:frame="1"/>
         </w:rPr>
       </w:pPr>
-      <w:r>
-        <w:rPr>
-          <w:rFonts w:ascii="Courier New" w:hAnsi="Courier New" w:cs="Courier New"/>
-          <w:color w:val="000000"/>
-          <w:sz w:val="23"/>
-          <w:szCs w:val="23"/>
-          <w:bdr w:val="none" w:sz="0" w:space="0" w:color="auto" w:frame="1"/>
-        </w:rPr>
-        <w:t>sudo apt-get install git</w:t>
-      </w:r>
+      <w:proofErr w:type="spellStart"/>
+      <w:r>
+        <w:rPr>
+          <w:rFonts w:ascii="Courier New" w:hAnsi="Courier New" w:cs="Courier New"/>
+          <w:color w:val="000000"/>
+          <w:sz w:val="23"/>
+          <w:szCs w:val="23"/>
+          <w:bdr w:val="none" w:sz="0" w:space="0" w:color="auto" w:frame="1"/>
+        </w:rPr>
+        <w:t>sudo</w:t>
+      </w:r>
+      <w:proofErr w:type="spellEnd"/>
+      <w:r>
+        <w:rPr>
+          <w:rFonts w:ascii="Courier New" w:hAnsi="Courier New" w:cs="Courier New"/>
+          <w:color w:val="000000"/>
+          <w:sz w:val="23"/>
+          <w:szCs w:val="23"/>
+          <w:bdr w:val="none" w:sz="0" w:space="0" w:color="auto" w:frame="1"/>
+        </w:rPr>
+        <w:t xml:space="preserve"> apt-get install </w:t>
+      </w:r>
+      <w:proofErr w:type="spellStart"/>
+      <w:r>
+        <w:rPr>
+          <w:rFonts w:ascii="Courier New" w:hAnsi="Courier New" w:cs="Courier New"/>
+          <w:color w:val="000000"/>
+          <w:sz w:val="23"/>
+          <w:szCs w:val="23"/>
+          <w:bdr w:val="none" w:sz="0" w:space="0" w:color="auto" w:frame="1"/>
+        </w:rPr>
+        <w:t>git</w:t>
+      </w:r>
+      <w:proofErr w:type="spellEnd"/>
     </w:p>
     <w:p>
       <w:pPr>
@@ -2317,7 +2523,7 @@
           <w:bdr w:val="none" w:sz="0" w:space="0" w:color="auto" w:frame="1"/>
         </w:rPr>
       </w:pPr>
-      <w:bookmarkStart w:id="6" w:name="_Toc478306454"/>
+      <w:bookmarkStart w:id="5" w:name="_Toc478306454"/>
       <w:r>
         <w:rPr>
           <w:rFonts w:ascii="Courier New" w:hAnsi="Courier New" w:cs="Courier New"/>
@@ -2326,7 +2532,7 @@
         </w:rPr>
         <w:t>Setting up the database</w:t>
       </w:r>
-      <w:bookmarkEnd w:id="6"/>
+      <w:bookmarkEnd w:id="5"/>
     </w:p>
     <w:p>
       <w:pPr>
@@ -2342,14 +2548,14 @@
           <w:szCs w:val="22"/>
         </w:rPr>
       </w:pPr>
-      <w:bookmarkStart w:id="7" w:name="_Toc478306455"/>
+      <w:bookmarkStart w:id="6" w:name="_Toc478306455"/>
       <w:r>
         <w:rPr>
           <w:bdr w:val="none" w:sz="0" w:space="0" w:color="auto" w:frame="1"/>
         </w:rPr>
         <w:t>Clone repository</w:t>
       </w:r>
-      <w:bookmarkEnd w:id="7"/>
+      <w:bookmarkEnd w:id="6"/>
     </w:p>
     <w:p>
       <w:pPr>
@@ -2412,15 +2618,27 @@
           <w:bdr w:val="none" w:sz="0" w:space="0" w:color="auto" w:frame="1"/>
         </w:rPr>
       </w:pPr>
-      <w:r>
-        <w:rPr>
-          <w:rFonts w:ascii="Courier New" w:hAnsi="Courier New" w:cs="Courier New"/>
-          <w:color w:val="000000"/>
-          <w:sz w:val="23"/>
-          <w:szCs w:val="23"/>
-          <w:bdr w:val="none" w:sz="0" w:space="0" w:color="auto" w:frame="1"/>
-        </w:rPr>
-        <w:t xml:space="preserve">git clone </w:t>
+      <w:proofErr w:type="spellStart"/>
+      <w:r>
+        <w:rPr>
+          <w:rFonts w:ascii="Courier New" w:hAnsi="Courier New" w:cs="Courier New"/>
+          <w:color w:val="000000"/>
+          <w:sz w:val="23"/>
+          <w:szCs w:val="23"/>
+          <w:bdr w:val="none" w:sz="0" w:space="0" w:color="auto" w:frame="1"/>
+        </w:rPr>
+        <w:t>git</w:t>
+      </w:r>
+      <w:proofErr w:type="spellEnd"/>
+      <w:r>
+        <w:rPr>
+          <w:rFonts w:ascii="Courier New" w:hAnsi="Courier New" w:cs="Courier New"/>
+          <w:color w:val="000000"/>
+          <w:sz w:val="23"/>
+          <w:szCs w:val="23"/>
+          <w:bdr w:val="none" w:sz="0" w:space="0" w:color="auto" w:frame="1"/>
+        </w:rPr>
+        <w:t xml:space="preserve"> clone </w:t>
       </w:r>
       <w:hyperlink r:id="rId7" w:history="1">
         <w:r>
@@ -2496,15 +2714,37 @@
           <w:bdr w:val="none" w:sz="0" w:space="0" w:color="auto" w:frame="1"/>
         </w:rPr>
       </w:pPr>
-      <w:r>
-        <w:rPr>
-          <w:rFonts w:ascii="Courier New" w:hAnsi="Courier New" w:cs="Courier New"/>
-          <w:color w:val="000000"/>
-          <w:sz w:val="23"/>
-          <w:szCs w:val="23"/>
-          <w:bdr w:val="none" w:sz="0" w:space="0" w:color="auto" w:frame="1"/>
-        </w:rPr>
-        <w:t>git checkout origin/develop</w:t>
+      <w:proofErr w:type="spellStart"/>
+      <w:r>
+        <w:rPr>
+          <w:rFonts w:ascii="Courier New" w:hAnsi="Courier New" w:cs="Courier New"/>
+          <w:color w:val="000000"/>
+          <w:sz w:val="23"/>
+          <w:szCs w:val="23"/>
+          <w:bdr w:val="none" w:sz="0" w:space="0" w:color="auto" w:frame="1"/>
+        </w:rPr>
+        <w:t>git</w:t>
+      </w:r>
+      <w:proofErr w:type="spellEnd"/>
+      <w:r>
+        <w:rPr>
+          <w:rFonts w:ascii="Courier New" w:hAnsi="Courier New" w:cs="Courier New"/>
+          <w:color w:val="000000"/>
+          <w:sz w:val="23"/>
+          <w:szCs w:val="23"/>
+          <w:bdr w:val="none" w:sz="0" w:space="0" w:color="auto" w:frame="1"/>
+        </w:rPr>
+        <w:t xml:space="preserve"> checkout origin </w:t>
+      </w:r>
+      <w:r>
+        <w:rPr>
+          <w:rFonts w:ascii="Courier New" w:hAnsi="Courier New" w:cs="Courier New"/>
+          <w:color w:val="000000"/>
+          <w:sz w:val="23"/>
+          <w:szCs w:val="23"/>
+          <w:bdr w:val="none" w:sz="0" w:space="0" w:color="auto" w:frame="1"/>
+        </w:rPr>
+        <w:t>develop</w:t>
       </w:r>
     </w:p>
     <w:p>
@@ -2531,14 +2771,14 @@
           <w:bdr w:val="none" w:sz="0" w:space="0" w:color="auto" w:frame="1"/>
         </w:rPr>
       </w:pPr>
-      <w:bookmarkStart w:id="8" w:name="_Toc478306456"/>
+      <w:bookmarkStart w:id="7" w:name="_Toc478306456"/>
       <w:r>
         <w:rPr>
           <w:bdr w:val="none" w:sz="0" w:space="0" w:color="auto" w:frame="1"/>
         </w:rPr>
         <w:t>Database creation</w:t>
       </w:r>
-      <w:bookmarkEnd w:id="8"/>
+      <w:bookmarkEnd w:id="7"/>
     </w:p>
     <w:p/>
     <w:p>
@@ -2609,15 +2849,49 @@
           <w:bdr w:val="none" w:sz="0" w:space="0" w:color="auto" w:frame="1"/>
         </w:rPr>
       </w:pPr>
-      <w:r>
-        <w:rPr>
-          <w:rFonts w:ascii="Courier New" w:hAnsi="Courier New" w:cs="Courier New"/>
-          <w:color w:val="000000"/>
-          <w:sz w:val="23"/>
-          <w:szCs w:val="23"/>
-          <w:bdr w:val="none" w:sz="0" w:space="0" w:color="auto" w:frame="1"/>
-        </w:rPr>
-        <w:t xml:space="preserve">sudo -u postgres </w:t>
+      <w:proofErr w:type="spellStart"/>
+      <w:r>
+        <w:rPr>
+          <w:rFonts w:ascii="Courier New" w:hAnsi="Courier New" w:cs="Courier New"/>
+          <w:color w:val="000000"/>
+          <w:sz w:val="23"/>
+          <w:szCs w:val="23"/>
+          <w:bdr w:val="none" w:sz="0" w:space="0" w:color="auto" w:frame="1"/>
+        </w:rPr>
+        <w:t>sudo</w:t>
+      </w:r>
+      <w:proofErr w:type="spellEnd"/>
+      <w:r>
+        <w:rPr>
+          <w:rFonts w:ascii="Courier New" w:hAnsi="Courier New" w:cs="Courier New"/>
+          <w:color w:val="000000"/>
+          <w:sz w:val="23"/>
+          <w:szCs w:val="23"/>
+          <w:bdr w:val="none" w:sz="0" w:space="0" w:color="auto" w:frame="1"/>
+        </w:rPr>
+        <w:t xml:space="preserve"> -u </w:t>
+      </w:r>
+      <w:proofErr w:type="spellStart"/>
+      <w:r>
+        <w:rPr>
+          <w:rFonts w:ascii="Courier New" w:hAnsi="Courier New" w:cs="Courier New"/>
+          <w:color w:val="000000"/>
+          <w:sz w:val="23"/>
+          <w:szCs w:val="23"/>
+          <w:bdr w:val="none" w:sz="0" w:space="0" w:color="auto" w:frame="1"/>
+        </w:rPr>
+        <w:t>postgres</w:t>
+      </w:r>
+      <w:proofErr w:type="spellEnd"/>
+      <w:r>
+        <w:rPr>
+          <w:rFonts w:ascii="Courier New" w:hAnsi="Courier New" w:cs="Courier New"/>
+          <w:color w:val="000000"/>
+          <w:sz w:val="23"/>
+          <w:szCs w:val="23"/>
+          <w:bdr w:val="none" w:sz="0" w:space="0" w:color="auto" w:frame="1"/>
+        </w:rPr>
+        <w:t xml:space="preserve"> </w:t>
       </w:r>
       <w:r>
         <w:rPr>
@@ -2732,7 +3006,7 @@
           <w:bdr w:val="none" w:sz="0" w:space="0" w:color="auto" w:frame="1"/>
         </w:rPr>
       </w:pPr>
-      <w:bookmarkStart w:id="9" w:name="_Toc478306457"/>
+      <w:bookmarkStart w:id="8" w:name="_Toc478306457"/>
       <w:r>
         <w:rPr>
           <w:rFonts w:ascii="Courier New" w:hAnsi="Courier New" w:cs="Courier New"/>
@@ -2741,7 +3015,7 @@
         </w:rPr>
         <w:t>Deployment of the app</w:t>
       </w:r>
-      <w:bookmarkEnd w:id="9"/>
+      <w:bookmarkEnd w:id="8"/>
     </w:p>
     <w:p>
       <w:pPr>
@@ -2754,12 +3028,12 @@
           <w:bdr w:val="none" w:sz="0" w:space="0" w:color="auto" w:frame="1"/>
         </w:rPr>
       </w:pPr>
-      <w:bookmarkStart w:id="10" w:name="_Toc478306458"/>
-      <w:r>
-        <w:rPr>
-          <w:bdr w:val="none" w:sz="0" w:space="0" w:color="auto" w:frame="1"/>
-        </w:rPr>
-        <w:t>Activate</w:t>
+      <w:bookmarkStart w:id="9" w:name="_Toc478306458"/>
+      <w:r>
+        <w:rPr>
+          <w:bdr w:val="none" w:sz="0" w:space="0" w:color="auto" w:frame="1"/>
+        </w:rPr>
+        <w:t>Create and activate</w:t>
       </w:r>
       <w:r>
         <w:rPr>
@@ -2772,7 +3046,7 @@
         <w:rPr>
           <w:bdr w:val="none" w:sz="0" w:space="0" w:color="auto" w:frame="1"/>
         </w:rPr>
-        <w:t>videoprojectenv</w:t>
+        <w:t>virtual environment</w:t>
       </w:r>
     </w:p>
     <w:p>
@@ -2829,6 +3103,66 @@
           <w:ilvl w:val="0"/>
           <w:numId w:val="7"/>
         </w:numPr>
+        <w:rPr>
+          <w:rFonts w:ascii="Courier New" w:hAnsi="Courier New" w:cs="Courier New"/>
+          <w:color w:val="000000"/>
+          <w:sz w:val="23"/>
+          <w:szCs w:val="23"/>
+          <w:bdr w:val="none" w:sz="0" w:space="0" w:color="auto" w:frame="1"/>
+        </w:rPr>
+      </w:pPr>
+      <w:proofErr w:type="spellStart"/>
+      <w:r>
+        <w:rPr>
+          <w:rFonts w:ascii="Courier New" w:hAnsi="Courier New" w:cs="Courier New"/>
+          <w:color w:val="000000"/>
+          <w:sz w:val="23"/>
+          <w:szCs w:val="23"/>
+          <w:bdr w:val="none" w:sz="0" w:space="0" w:color="auto" w:frame="1"/>
+        </w:rPr>
+        <w:t>v</w:t>
+      </w:r>
+      <w:r>
+        <w:rPr>
+          <w:rFonts w:ascii="Courier New" w:hAnsi="Courier New" w:cs="Courier New"/>
+          <w:color w:val="000000"/>
+          <w:sz w:val="23"/>
+          <w:szCs w:val="23"/>
+          <w:bdr w:val="none" w:sz="0" w:space="0" w:color="auto" w:frame="1"/>
+        </w:rPr>
+        <w:t>irtualenv</w:t>
+      </w:r>
+      <w:proofErr w:type="spellEnd"/>
+      <w:r>
+        <w:rPr>
+          <w:rFonts w:ascii="Courier New" w:hAnsi="Courier New" w:cs="Courier New"/>
+          <w:color w:val="000000"/>
+          <w:sz w:val="23"/>
+          <w:szCs w:val="23"/>
+          <w:bdr w:val="none" w:sz="0" w:space="0" w:color="auto" w:frame="1"/>
+        </w:rPr>
+        <w:t xml:space="preserve"> </w:t>
+      </w:r>
+      <w:proofErr w:type="spellStart"/>
+      <w:r>
+        <w:rPr>
+          <w:rFonts w:ascii="Courier New" w:hAnsi="Courier New" w:cs="Courier New"/>
+          <w:color w:val="000000"/>
+          <w:sz w:val="23"/>
+          <w:szCs w:val="23"/>
+          <w:bdr w:val="none" w:sz="0" w:space="0" w:color="auto" w:frame="1"/>
+        </w:rPr>
+        <w:t>academivcsVideo_env</w:t>
+      </w:r>
+      <w:proofErr w:type="spellEnd"/>
+    </w:p>
+    <w:p>
+      <w:pPr>
+        <w:pStyle w:val="a9"/>
+        <w:numPr>
+          <w:ilvl w:val="0"/>
+          <w:numId w:val="7"/>
+        </w:numPr>
       </w:pPr>
       <w:r>
         <w:rPr>
@@ -2840,16 +3174,18 @@
         </w:rPr>
         <w:t xml:space="preserve">source </w:t>
       </w:r>
-      <w:r>
-        <w:rPr>
-          <w:rFonts w:ascii="Courier New" w:hAnsi="Courier New" w:cs="Courier New"/>
-          <w:color w:val="000000"/>
-          <w:sz w:val="23"/>
-          <w:szCs w:val="23"/>
-          <w:bdr w:val="none" w:sz="0" w:space="0" w:color="auto" w:frame="1"/>
-        </w:rPr>
-        <w:t>webvideosharing</w:t>
-      </w:r>
+      <w:proofErr w:type="spellStart"/>
+      <w:r>
+        <w:rPr>
+          <w:rFonts w:ascii="Courier New" w:hAnsi="Courier New" w:cs="Courier New"/>
+          <w:color w:val="000000"/>
+          <w:sz w:val="23"/>
+          <w:szCs w:val="23"/>
+          <w:bdr w:val="none" w:sz="0" w:space="0" w:color="auto" w:frame="1"/>
+        </w:rPr>
+        <w:t>academicsVideo_env</w:t>
+      </w:r>
+      <w:proofErr w:type="spellEnd"/>
       <w:r>
         <w:rPr>
           <w:rFonts w:ascii="Courier New" w:hAnsi="Courier New" w:cs="Courier New"/>
@@ -2860,7 +3196,115 @@
         </w:rPr>
         <w:t>/bin/activate</w:t>
       </w:r>
-      <w:bookmarkEnd w:id="10"/>
+      <w:bookmarkEnd w:id="9"/>
+    </w:p>
+    <w:p>
+      <w:pPr>
+        <w:pStyle w:val="a4"/>
+        <w:numPr>
+          <w:ilvl w:val="0"/>
+          <w:numId w:val="16"/>
+        </w:numPr>
+        <w:rPr>
+          <w:rFonts w:ascii="Courier New" w:hAnsi="Courier New" w:cs="Courier New"/>
+          <w:color w:val="000000"/>
+          <w:sz w:val="23"/>
+          <w:szCs w:val="23"/>
+          <w:bdr w:val="none" w:sz="0" w:space="0" w:color="auto" w:frame="1"/>
+        </w:rPr>
+      </w:pPr>
+      <w:r>
+        <w:rPr>
+          <w:rFonts w:ascii="Courier New" w:hAnsi="Courier New" w:cs="Courier New"/>
+          <w:color w:val="000000"/>
+          <w:sz w:val="23"/>
+          <w:szCs w:val="23"/>
+          <w:bdr w:val="none" w:sz="0" w:space="0" w:color="auto" w:frame="1"/>
+        </w:rPr>
+        <w:t>Install required packages</w:t>
+      </w:r>
+    </w:p>
+    <w:p>
+      <w:pPr>
+        <w:pStyle w:val="a4"/>
+        <w:rPr>
+          <w:rFonts w:ascii="Courier New" w:hAnsi="Courier New" w:cs="Courier New"/>
+          <w:color w:val="000000"/>
+          <w:sz w:val="23"/>
+          <w:szCs w:val="23"/>
+          <w:bdr w:val="none" w:sz="0" w:space="0" w:color="auto" w:frame="1"/>
+        </w:rPr>
+      </w:pPr>
+    </w:p>
+    <w:p>
+      <w:pPr>
+        <w:pStyle w:val="a4"/>
+        <w:rPr>
+          <w:rFonts w:ascii="Courier New" w:hAnsi="Courier New" w:cs="Courier New"/>
+          <w:color w:val="000000"/>
+          <w:sz w:val="23"/>
+          <w:szCs w:val="23"/>
+          <w:bdr w:val="none" w:sz="0" w:space="0" w:color="auto" w:frame="1"/>
+        </w:rPr>
+      </w:pPr>
+      <w:r>
+        <w:rPr>
+          <w:rFonts w:ascii="Courier New" w:hAnsi="Courier New" w:cs="Courier New"/>
+          <w:color w:val="000000"/>
+          <w:sz w:val="23"/>
+          <w:szCs w:val="23"/>
+          <w:bdr w:val="none" w:sz="0" w:space="0" w:color="auto" w:frame="1"/>
+        </w:rPr>
+        <w:t xml:space="preserve">Run following command in terminal (in </w:t>
+      </w:r>
+      <w:proofErr w:type="spellStart"/>
+      <w:r>
+        <w:rPr>
+          <w:rFonts w:ascii="Courier New" w:hAnsi="Courier New" w:cs="Courier New"/>
+          <w:color w:val="000000"/>
+          <w:sz w:val="23"/>
+          <w:szCs w:val="23"/>
+          <w:bdr w:val="none" w:sz="0" w:space="0" w:color="auto" w:frame="1"/>
+        </w:rPr>
+        <w:t>dir</w:t>
+      </w:r>
+      <w:proofErr w:type="spellEnd"/>
+      <w:r>
+        <w:rPr>
+          <w:rFonts w:ascii="Courier New" w:hAnsi="Courier New" w:cs="Courier New"/>
+          <w:color w:val="000000"/>
+          <w:sz w:val="23"/>
+          <w:szCs w:val="23"/>
+          <w:bdr w:val="none" w:sz="0" w:space="0" w:color="auto" w:frame="1"/>
+        </w:rPr>
+        <w:t xml:space="preserve"> with requirements.txt):</w:t>
+      </w:r>
+    </w:p>
+    <w:p>
+      <w:pPr>
+        <w:pStyle w:val="a4"/>
+        <w:numPr>
+          <w:ilvl w:val="0"/>
+          <w:numId w:val="18"/>
+        </w:numPr>
+        <w:rPr>
+          <w:rFonts w:ascii="Courier New" w:hAnsi="Courier New" w:cs="Courier New"/>
+          <w:color w:val="000000"/>
+          <w:sz w:val="23"/>
+          <w:szCs w:val="23"/>
+          <w:bdr w:val="none" w:sz="0" w:space="0" w:color="auto" w:frame="1"/>
+        </w:rPr>
+      </w:pPr>
+      <w:r>
+        <w:rPr>
+          <w:rFonts w:ascii="Courier New" w:hAnsi="Courier New" w:cs="Courier New"/>
+          <w:color w:val="000000"/>
+          <w:sz w:val="23"/>
+          <w:szCs w:val="23"/>
+          <w:bdr w:val="none" w:sz="0" w:space="0" w:color="auto" w:frame="1"/>
+        </w:rPr>
+        <w:t>pip install –r requirements.txt</w:t>
+      </w:r>
     </w:p>
     <w:p>
       <w:pPr>
@@ -2873,18 +3317,28 @@
           <w:bdr w:val="none" w:sz="0" w:space="0" w:color="auto" w:frame="1"/>
         </w:rPr>
       </w:pPr>
-      <w:r>
-        <w:rPr>
-          <w:bdr w:val="none" w:sz="0" w:space="0" w:color="auto" w:frame="1"/>
-        </w:rPr>
-        <w:t>Export paths</w:t>
-      </w:r>
+      <w:bookmarkStart w:id="10" w:name="_Toc478306459"/>
+      <w:r>
+        <w:rPr>
+          <w:bdr w:val="none" w:sz="0" w:space="0" w:color="auto" w:frame="1"/>
+        </w:rPr>
+        <w:t>Configure</w:t>
+      </w:r>
+      <w:r>
+        <w:rPr>
+          <w:bdr w:val="none" w:sz="0" w:space="0" w:color="auto" w:frame="1"/>
+        </w:rPr>
+        <w:t xml:space="preserve"> database connection</w:t>
+      </w:r>
+      <w:bookmarkEnd w:id="10"/>
     </w:p>
     <w:p>
       <w:pPr>
         <w:pStyle w:val="a4"/>
-        <w:rPr>
-          <w:rFonts w:ascii="Courier New" w:hAnsi="Courier New" w:cs="Courier New"/>
+        <w:ind w:left="720"/>
+        <w:rPr>
+          <w:rFonts w:ascii="Courier New" w:hAnsi="Courier New" w:cs="Courier New"/>
+          <w:b/>
           <w:color w:val="000000"/>
           <w:sz w:val="23"/>
           <w:szCs w:val="23"/>
@@ -2895,37 +3349,564 @@
     <w:p>
       <w:pPr>
         <w:pStyle w:val="a4"/>
-        <w:rPr>
-          <w:rFonts w:ascii="Courier New" w:hAnsi="Courier New" w:cs="Courier New"/>
-          <w:b/>
-          <w:color w:val="000000"/>
-          <w:sz w:val="23"/>
-          <w:szCs w:val="23"/>
-          <w:bdr w:val="none" w:sz="0" w:space="0" w:color="auto" w:frame="1"/>
-        </w:rPr>
-      </w:pPr>
-      <w:r>
-        <w:rPr>
-          <w:rFonts w:ascii="Courier New" w:hAnsi="Courier New" w:cs="Courier New"/>
-          <w:color w:val="000000"/>
-          <w:sz w:val="23"/>
-          <w:szCs w:val="23"/>
-          <w:bdr w:val="none" w:sz="0" w:space="0" w:color="auto" w:frame="1"/>
-        </w:rPr>
-        <w:t>Run following command in terminal:</w:t>
+        <w:ind w:firstLine="567"/>
+        <w:rPr>
+          <w:rFonts w:ascii="Courier New" w:hAnsi="Courier New" w:cs="Courier New"/>
+          <w:color w:val="000000"/>
+          <w:sz w:val="23"/>
+          <w:szCs w:val="23"/>
+          <w:bdr w:val="none" w:sz="0" w:space="0" w:color="auto" w:frame="1"/>
+        </w:rPr>
+      </w:pPr>
+      <w:r>
+        <w:rPr>
+          <w:rFonts w:ascii="Courier New" w:hAnsi="Courier New" w:cs="Courier New"/>
+          <w:color w:val="000000"/>
+          <w:sz w:val="23"/>
+          <w:szCs w:val="23"/>
+          <w:bdr w:val="none" w:sz="0" w:space="0" w:color="auto" w:frame="1"/>
+        </w:rPr>
+        <w:t>Open the configuration file in the text editor settings.py project Django, located in the created child directory /</w:t>
+      </w:r>
+      <w:r>
+        <w:rPr>
+          <w:rFonts w:ascii="Courier New" w:hAnsi="Courier New" w:cs="Courier New"/>
+          <w:color w:val="000000"/>
+          <w:sz w:val="23"/>
+          <w:szCs w:val="23"/>
+          <w:bdr w:val="none" w:sz="0" w:space="0" w:color="auto" w:frame="1"/>
+        </w:rPr>
+        <w:t>{</w:t>
+      </w:r>
+      <w:proofErr w:type="spellStart"/>
+      <w:r>
+        <w:rPr>
+          <w:rFonts w:ascii="Courier New" w:hAnsi="Courier New" w:cs="Courier New"/>
+          <w:color w:val="000000"/>
+          <w:sz w:val="23"/>
+          <w:szCs w:val="23"/>
+          <w:bdr w:val="none" w:sz="0" w:space="0" w:color="auto" w:frame="1"/>
+        </w:rPr>
+        <w:t>project</w:t>
+      </w:r>
+      <w:r>
+        <w:rPr>
+          <w:rFonts w:ascii="Courier New" w:hAnsi="Courier New" w:cs="Courier New"/>
+          <w:color w:val="000000"/>
+          <w:sz w:val="23"/>
+          <w:szCs w:val="23"/>
+          <w:bdr w:val="none" w:sz="0" w:space="0" w:color="auto" w:frame="1"/>
+        </w:rPr>
+        <w:t>_name</w:t>
+      </w:r>
+      <w:proofErr w:type="spellEnd"/>
+      <w:r>
+        <w:rPr>
+          <w:rFonts w:ascii="Courier New" w:hAnsi="Courier New" w:cs="Courier New"/>
+          <w:color w:val="000000"/>
+          <w:sz w:val="23"/>
+          <w:szCs w:val="23"/>
+          <w:bdr w:val="none" w:sz="0" w:space="0" w:color="auto" w:frame="1"/>
+        </w:rPr>
+        <w:t>}</w:t>
+      </w:r>
+      <w:r>
+        <w:rPr>
+          <w:rFonts w:ascii="Courier New" w:hAnsi="Courier New" w:cs="Courier New"/>
+          <w:color w:val="000000"/>
+          <w:sz w:val="23"/>
+          <w:szCs w:val="23"/>
+          <w:bdr w:val="none" w:sz="0" w:space="0" w:color="auto" w:frame="1"/>
+        </w:rPr>
+        <w:t>/</w:t>
+      </w:r>
+      <w:r>
+        <w:rPr>
+          <w:rFonts w:ascii="Courier New" w:hAnsi="Courier New" w:cs="Courier New"/>
+          <w:color w:val="000000"/>
+          <w:sz w:val="23"/>
+          <w:szCs w:val="23"/>
+          <w:bdr w:val="none" w:sz="0" w:space="0" w:color="auto" w:frame="1"/>
+        </w:rPr>
+        <w:t>{</w:t>
+      </w:r>
+      <w:proofErr w:type="spellStart"/>
+      <w:r>
+        <w:rPr>
+          <w:rFonts w:ascii="Courier New" w:hAnsi="Courier New" w:cs="Courier New"/>
+          <w:color w:val="000000"/>
+          <w:sz w:val="23"/>
+          <w:szCs w:val="23"/>
+          <w:bdr w:val="none" w:sz="0" w:space="0" w:color="auto" w:frame="1"/>
+        </w:rPr>
+        <w:t>site_name</w:t>
+      </w:r>
+      <w:proofErr w:type="spellEnd"/>
+      <w:r>
+        <w:rPr>
+          <w:rFonts w:ascii="Courier New" w:hAnsi="Courier New" w:cs="Courier New"/>
+          <w:color w:val="000000"/>
+          <w:sz w:val="23"/>
+          <w:szCs w:val="23"/>
+          <w:bdr w:val="none" w:sz="0" w:space="0" w:color="auto" w:frame="1"/>
+        </w:rPr>
+        <w:t>}</w:t>
+      </w:r>
+      <w:r>
+        <w:rPr>
+          <w:rFonts w:ascii="Courier New" w:hAnsi="Courier New" w:cs="Courier New"/>
+          <w:color w:val="000000"/>
+          <w:sz w:val="23"/>
+          <w:szCs w:val="23"/>
+          <w:bdr w:val="none" w:sz="0" w:space="0" w:color="auto" w:frame="1"/>
+        </w:rPr>
+        <w:t>/settings.py. Find the section DATABASES = {}</w:t>
       </w:r>
     </w:p>
     <w:p>
       <w:pPr>
         <w:pStyle w:val="a4"/>
-        <w:rPr>
-          <w:rFonts w:ascii="Courier New" w:hAnsi="Courier New" w:cs="Courier New"/>
-          <w:color w:val="000000"/>
-          <w:sz w:val="23"/>
-          <w:szCs w:val="23"/>
-          <w:bdr w:val="none" w:sz="0" w:space="0" w:color="auto" w:frame="1"/>
-        </w:rPr>
-      </w:pPr>
+        <w:ind w:left="720"/>
+        <w:rPr>
+          <w:rFonts w:ascii="Courier New" w:hAnsi="Courier New" w:cs="Courier New"/>
+          <w:color w:val="000000"/>
+          <w:sz w:val="23"/>
+          <w:szCs w:val="23"/>
+          <w:bdr w:val="none" w:sz="0" w:space="0" w:color="auto" w:frame="1"/>
+        </w:rPr>
+      </w:pPr>
+      <w:r>
+        <w:rPr>
+          <w:rFonts w:ascii="Courier New" w:hAnsi="Courier New" w:cs="Courier New"/>
+          <w:color w:val="000000"/>
+          <w:sz w:val="23"/>
+          <w:szCs w:val="23"/>
+          <w:bdr w:val="none" w:sz="0" w:space="0" w:color="auto" w:frame="1"/>
+        </w:rPr>
+        <w:t xml:space="preserve">    . . .</w:t>
+      </w:r>
+    </w:p>
+    <w:p>
+      <w:pPr>
+        <w:pStyle w:val="a4"/>
+        <w:ind w:left="720"/>
+        <w:rPr>
+          <w:rFonts w:ascii="Courier New" w:hAnsi="Courier New" w:cs="Courier New"/>
+          <w:color w:val="000000"/>
+          <w:sz w:val="23"/>
+          <w:szCs w:val="23"/>
+          <w:bdr w:val="none" w:sz="0" w:space="0" w:color="auto" w:frame="1"/>
+        </w:rPr>
+      </w:pPr>
+      <w:r>
+        <w:rPr>
+          <w:rFonts w:ascii="Courier New" w:hAnsi="Courier New" w:cs="Courier New"/>
+          <w:color w:val="000000"/>
+          <w:sz w:val="23"/>
+          <w:szCs w:val="23"/>
+          <w:bdr w:val="none" w:sz="0" w:space="0" w:color="auto" w:frame="1"/>
+        </w:rPr>
+        <w:t xml:space="preserve">    DATABASES = {</w:t>
+      </w:r>
+    </w:p>
+    <w:p>
+      <w:pPr>
+        <w:pStyle w:val="a4"/>
+        <w:ind w:left="720"/>
+        <w:rPr>
+          <w:rFonts w:ascii="Courier New" w:hAnsi="Courier New" w:cs="Courier New"/>
+          <w:color w:val="000000"/>
+          <w:sz w:val="23"/>
+          <w:szCs w:val="23"/>
+          <w:bdr w:val="none" w:sz="0" w:space="0" w:color="auto" w:frame="1"/>
+        </w:rPr>
+      </w:pPr>
+      <w:r>
+        <w:rPr>
+          <w:rFonts w:ascii="Courier New" w:hAnsi="Courier New" w:cs="Courier New"/>
+          <w:color w:val="000000"/>
+          <w:sz w:val="23"/>
+          <w:szCs w:val="23"/>
+          <w:bdr w:val="none" w:sz="0" w:space="0" w:color="auto" w:frame="1"/>
+        </w:rPr>
+        <w:t xml:space="preserve">        '</w:t>
+      </w:r>
+      <w:proofErr w:type="gramStart"/>
+      <w:r>
+        <w:rPr>
+          <w:rFonts w:ascii="Courier New" w:hAnsi="Courier New" w:cs="Courier New"/>
+          <w:color w:val="000000"/>
+          <w:sz w:val="23"/>
+          <w:szCs w:val="23"/>
+          <w:bdr w:val="none" w:sz="0" w:space="0" w:color="auto" w:frame="1"/>
+        </w:rPr>
+        <w:t>default</w:t>
+      </w:r>
+      <w:proofErr w:type="gramEnd"/>
+      <w:r>
+        <w:rPr>
+          <w:rFonts w:ascii="Courier New" w:hAnsi="Courier New" w:cs="Courier New"/>
+          <w:color w:val="000000"/>
+          <w:sz w:val="23"/>
+          <w:szCs w:val="23"/>
+          <w:bdr w:val="none" w:sz="0" w:space="0" w:color="auto" w:frame="1"/>
+        </w:rPr>
+        <w:t>': {</w:t>
+      </w:r>
+    </w:p>
+    <w:p>
+      <w:pPr>
+        <w:pStyle w:val="a4"/>
+        <w:ind w:left="720"/>
+        <w:rPr>
+          <w:rFonts w:ascii="Courier New" w:hAnsi="Courier New" w:cs="Courier New"/>
+          <w:color w:val="000000"/>
+          <w:sz w:val="23"/>
+          <w:szCs w:val="23"/>
+          <w:bdr w:val="none" w:sz="0" w:space="0" w:color="auto" w:frame="1"/>
+        </w:rPr>
+      </w:pPr>
+      <w:r>
+        <w:rPr>
+          <w:rFonts w:ascii="Courier New" w:hAnsi="Courier New" w:cs="Courier New"/>
+          <w:color w:val="000000"/>
+          <w:sz w:val="23"/>
+          <w:szCs w:val="23"/>
+          <w:bdr w:val="none" w:sz="0" w:space="0" w:color="auto" w:frame="1"/>
+        </w:rPr>
+        <w:t xml:space="preserve">        'ENGINE': 'django.db.backends.postgresql_psycopg2',</w:t>
+      </w:r>
+    </w:p>
+    <w:p>
+      <w:pPr>
+        <w:pStyle w:val="a4"/>
+        <w:ind w:left="720"/>
+        <w:rPr>
+          <w:rFonts w:ascii="Courier New" w:hAnsi="Courier New" w:cs="Courier New"/>
+          <w:color w:val="000000"/>
+          <w:sz w:val="23"/>
+          <w:szCs w:val="23"/>
+          <w:bdr w:val="none" w:sz="0" w:space="0" w:color="auto" w:frame="1"/>
+        </w:rPr>
+      </w:pPr>
+      <w:r>
+        <w:rPr>
+          <w:rFonts w:ascii="Courier New" w:hAnsi="Courier New" w:cs="Courier New"/>
+          <w:color w:val="000000"/>
+          <w:sz w:val="23"/>
+          <w:szCs w:val="23"/>
+          <w:bdr w:val="none" w:sz="0" w:space="0" w:color="auto" w:frame="1"/>
+        </w:rPr>
+        <w:t xml:space="preserve">        'NAME': '</w:t>
+      </w:r>
+      <w:proofErr w:type="spellStart"/>
+      <w:r>
+        <w:rPr>
+          <w:rFonts w:ascii="Courier New" w:hAnsi="Courier New" w:cs="Courier New"/>
+          <w:color w:val="000000"/>
+          <w:sz w:val="23"/>
+          <w:szCs w:val="23"/>
+          <w:bdr w:val="none" w:sz="0" w:space="0" w:color="auto" w:frame="1"/>
+        </w:rPr>
+        <w:t>academicsvideo_db</w:t>
+      </w:r>
+      <w:bookmarkStart w:id="11" w:name="_GoBack"/>
+      <w:bookmarkEnd w:id="11"/>
+      <w:proofErr w:type="spellEnd"/>
+      <w:r>
+        <w:rPr>
+          <w:rFonts w:ascii="Courier New" w:hAnsi="Courier New" w:cs="Courier New"/>
+          <w:color w:val="000000"/>
+          <w:sz w:val="23"/>
+          <w:szCs w:val="23"/>
+          <w:bdr w:val="none" w:sz="0" w:space="0" w:color="auto" w:frame="1"/>
+        </w:rPr>
+        <w:t>',</w:t>
+      </w:r>
+    </w:p>
+    <w:p>
+      <w:pPr>
+        <w:pStyle w:val="a4"/>
+        <w:ind w:left="720"/>
+        <w:rPr>
+          <w:rFonts w:ascii="Courier New" w:hAnsi="Courier New" w:cs="Courier New"/>
+          <w:color w:val="000000"/>
+          <w:sz w:val="23"/>
+          <w:szCs w:val="23"/>
+          <w:bdr w:val="none" w:sz="0" w:space="0" w:color="auto" w:frame="1"/>
+        </w:rPr>
+      </w:pPr>
+      <w:r>
+        <w:rPr>
+          <w:rFonts w:ascii="Courier New" w:hAnsi="Courier New" w:cs="Courier New"/>
+          <w:color w:val="000000"/>
+          <w:sz w:val="23"/>
+          <w:szCs w:val="23"/>
+          <w:bdr w:val="none" w:sz="0" w:space="0" w:color="auto" w:frame="1"/>
+        </w:rPr>
+        <w:t xml:space="preserve">        'USER': '</w:t>
+      </w:r>
+      <w:proofErr w:type="spellStart"/>
+      <w:r>
+        <w:rPr>
+          <w:rFonts w:ascii="Courier New" w:hAnsi="Courier New" w:cs="Courier New"/>
+          <w:color w:val="000000"/>
+          <w:sz w:val="23"/>
+          <w:szCs w:val="23"/>
+          <w:bdr w:val="none" w:sz="0" w:space="0" w:color="auto" w:frame="1"/>
+        </w:rPr>
+        <w:t>superuser</w:t>
+      </w:r>
+      <w:proofErr w:type="spellEnd"/>
+      <w:r>
+        <w:rPr>
+          <w:rFonts w:ascii="Courier New" w:hAnsi="Courier New" w:cs="Courier New"/>
+          <w:color w:val="000000"/>
+          <w:sz w:val="23"/>
+          <w:szCs w:val="23"/>
+          <w:bdr w:val="none" w:sz="0" w:space="0" w:color="auto" w:frame="1"/>
+        </w:rPr>
+        <w:t>',</w:t>
+      </w:r>
+    </w:p>
+    <w:p>
+      <w:pPr>
+        <w:pStyle w:val="a4"/>
+        <w:ind w:left="720"/>
+        <w:rPr>
+          <w:rFonts w:ascii="Courier New" w:hAnsi="Courier New" w:cs="Courier New"/>
+          <w:color w:val="000000"/>
+          <w:sz w:val="23"/>
+          <w:szCs w:val="23"/>
+          <w:bdr w:val="none" w:sz="0" w:space="0" w:color="auto" w:frame="1"/>
+        </w:rPr>
+      </w:pPr>
+      <w:r>
+        <w:rPr>
+          <w:rFonts w:ascii="Courier New" w:hAnsi="Courier New" w:cs="Courier New"/>
+          <w:color w:val="000000"/>
+          <w:sz w:val="23"/>
+          <w:szCs w:val="23"/>
+          <w:bdr w:val="none" w:sz="0" w:space="0" w:color="auto" w:frame="1"/>
+        </w:rPr>
+        <w:t xml:space="preserve">        'PASSWORD': 'P</w:t>
+      </w:r>
+      <w:r>
+        <w:rPr>
+          <w:rFonts w:ascii="Courier New" w:hAnsi="Courier New" w:cs="Courier New"/>
+          <w:color w:val="000000"/>
+          <w:sz w:val="23"/>
+          <w:szCs w:val="23"/>
+          <w:bdr w:val="none" w:sz="0" w:space="0" w:color="auto" w:frame="1"/>
+        </w:rPr>
+        <w:t>assword',</w:t>
+      </w:r>
+    </w:p>
+    <w:p>
+      <w:pPr>
+        <w:pStyle w:val="a4"/>
+        <w:ind w:left="720"/>
+        <w:rPr>
+          <w:rFonts w:ascii="Courier New" w:hAnsi="Courier New" w:cs="Courier New"/>
+          <w:color w:val="000000"/>
+          <w:sz w:val="23"/>
+          <w:szCs w:val="23"/>
+          <w:bdr w:val="none" w:sz="0" w:space="0" w:color="auto" w:frame="1"/>
+        </w:rPr>
+      </w:pPr>
+      <w:r>
+        <w:rPr>
+          <w:rFonts w:ascii="Courier New" w:hAnsi="Courier New" w:cs="Courier New"/>
+          <w:color w:val="000000"/>
+          <w:sz w:val="23"/>
+          <w:szCs w:val="23"/>
+          <w:bdr w:val="none" w:sz="0" w:space="0" w:color="auto" w:frame="1"/>
+        </w:rPr>
+        <w:t xml:space="preserve">        'HOST': 'localhost',</w:t>
+      </w:r>
+    </w:p>
+    <w:p>
+      <w:pPr>
+        <w:pStyle w:val="a4"/>
+        <w:ind w:left="720"/>
+        <w:rPr>
+          <w:rFonts w:ascii="Courier New" w:hAnsi="Courier New" w:cs="Courier New"/>
+          <w:color w:val="000000"/>
+          <w:sz w:val="23"/>
+          <w:szCs w:val="23"/>
+          <w:bdr w:val="none" w:sz="0" w:space="0" w:color="auto" w:frame="1"/>
+        </w:rPr>
+      </w:pPr>
+      <w:r>
+        <w:rPr>
+          <w:rFonts w:ascii="Courier New" w:hAnsi="Courier New" w:cs="Courier New"/>
+          <w:color w:val="000000"/>
+          <w:sz w:val="23"/>
+          <w:szCs w:val="23"/>
+          <w:bdr w:val="none" w:sz="0" w:space="0" w:color="auto" w:frame="1"/>
+        </w:rPr>
+        <w:t xml:space="preserve">        'PORT': '',</w:t>
+      </w:r>
+    </w:p>
+    <w:p>
+      <w:pPr>
+        <w:pStyle w:val="a4"/>
+        <w:ind w:left="720"/>
+        <w:rPr>
+          <w:rFonts w:ascii="Courier New" w:hAnsi="Courier New" w:cs="Courier New"/>
+          <w:color w:val="000000"/>
+          <w:sz w:val="23"/>
+          <w:szCs w:val="23"/>
+          <w:bdr w:val="none" w:sz="0" w:space="0" w:color="auto" w:frame="1"/>
+        </w:rPr>
+      </w:pPr>
+      <w:r>
+        <w:rPr>
+          <w:rFonts w:ascii="Courier New" w:hAnsi="Courier New" w:cs="Courier New"/>
+          <w:color w:val="000000"/>
+          <w:sz w:val="23"/>
+          <w:szCs w:val="23"/>
+          <w:bdr w:val="none" w:sz="0" w:space="0" w:color="auto" w:frame="1"/>
+        </w:rPr>
+        <w:t xml:space="preserve">        }</w:t>
+      </w:r>
+    </w:p>
+    <w:p>
+      <w:pPr>
+        <w:pStyle w:val="a4"/>
+        <w:ind w:left="720"/>
+        <w:rPr>
+          <w:rFonts w:ascii="Courier New" w:hAnsi="Courier New" w:cs="Courier New"/>
+          <w:color w:val="000000"/>
+          <w:sz w:val="23"/>
+          <w:szCs w:val="23"/>
+          <w:bdr w:val="none" w:sz="0" w:space="0" w:color="auto" w:frame="1"/>
+        </w:rPr>
+      </w:pPr>
+      <w:r>
+        <w:rPr>
+          <w:rFonts w:ascii="Courier New" w:hAnsi="Courier New" w:cs="Courier New"/>
+          <w:color w:val="000000"/>
+          <w:sz w:val="23"/>
+          <w:szCs w:val="23"/>
+          <w:bdr w:val="none" w:sz="0" w:space="0" w:color="auto" w:frame="1"/>
+        </w:rPr>
+        <w:t xml:space="preserve">    }</w:t>
+      </w:r>
+    </w:p>
+    <w:p>
+      <w:pPr>
+        <w:pStyle w:val="a4"/>
+        <w:ind w:left="720"/>
+        <w:rPr>
+          <w:rFonts w:ascii="Courier New" w:hAnsi="Courier New" w:cs="Courier New"/>
+          <w:color w:val="000000"/>
+          <w:sz w:val="23"/>
+          <w:szCs w:val="23"/>
+          <w:bdr w:val="none" w:sz="0" w:space="0" w:color="auto" w:frame="1"/>
+        </w:rPr>
+      </w:pPr>
+    </w:p>
+    <w:p>
+      <w:pPr>
+        <w:pStyle w:val="a4"/>
+        <w:ind w:firstLine="567"/>
+        <w:rPr>
+          <w:rFonts w:ascii="Courier New" w:hAnsi="Courier New" w:cs="Courier New"/>
+          <w:color w:val="000000"/>
+          <w:sz w:val="23"/>
+          <w:szCs w:val="23"/>
+          <w:bdr w:val="none" w:sz="0" w:space="0" w:color="auto" w:frame="1"/>
+        </w:rPr>
+      </w:pPr>
+      <w:r>
+        <w:rPr>
+          <w:rFonts w:ascii="Courier New" w:hAnsi="Courier New" w:cs="Courier New"/>
+          <w:color w:val="000000"/>
+          <w:sz w:val="23"/>
+          <w:szCs w:val="23"/>
+          <w:bdr w:val="none" w:sz="0" w:space="0" w:color="auto" w:frame="1"/>
+        </w:rPr>
+        <w:t>Save the changes and close the file.</w:t>
+      </w:r>
+    </w:p>
+    <w:p>
+      <w:pPr>
+        <w:pStyle w:val="a4"/>
+        <w:ind w:firstLine="567"/>
+        <w:rPr>
+          <w:rFonts w:ascii="Courier New" w:hAnsi="Courier New" w:cs="Courier New"/>
+          <w:color w:val="000000"/>
+          <w:sz w:val="23"/>
+          <w:szCs w:val="23"/>
+          <w:bdr w:val="none" w:sz="0" w:space="0" w:color="auto" w:frame="1"/>
+        </w:rPr>
+      </w:pPr>
+    </w:p>
+    <w:p>
+      <w:pPr>
+        <w:pStyle w:val="a4"/>
+        <w:ind w:firstLine="567"/>
+        <w:rPr>
+          <w:rFonts w:ascii="Courier New" w:hAnsi="Courier New" w:cs="Courier New"/>
+          <w:color w:val="000000"/>
+          <w:sz w:val="23"/>
+          <w:szCs w:val="23"/>
+          <w:bdr w:val="none" w:sz="0" w:space="0" w:color="auto" w:frame="1"/>
+        </w:rPr>
+      </w:pPr>
+      <w:r>
+        <w:rPr>
+          <w:rFonts w:ascii="Courier New" w:hAnsi="Courier New" w:cs="Courier New"/>
+          <w:color w:val="000000"/>
+          <w:sz w:val="23"/>
+          <w:szCs w:val="23"/>
+          <w:bdr w:val="none" w:sz="0" w:space="0" w:color="auto" w:frame="1"/>
+        </w:rPr>
+        <w:t>Now Django is fully configured t</w:t>
+      </w:r>
+      <w:r>
+        <w:rPr>
+          <w:rFonts w:ascii="Courier New" w:hAnsi="Courier New" w:cs="Courier New"/>
+          <w:color w:val="000000"/>
+          <w:sz w:val="23"/>
+          <w:szCs w:val="23"/>
+          <w:bdr w:val="none" w:sz="0" w:space="0" w:color="auto" w:frame="1"/>
+        </w:rPr>
+        <w:t>o interact with the database. Run following command to</w:t>
+      </w:r>
+      <w:r>
+        <w:rPr>
+          <w:rFonts w:ascii="Courier New" w:hAnsi="Courier New" w:cs="Courier New"/>
+          <w:color w:val="000000"/>
+          <w:sz w:val="23"/>
+          <w:szCs w:val="23"/>
+          <w:bdr w:val="none" w:sz="0" w:space="0" w:color="auto" w:frame="1"/>
+        </w:rPr>
+        <w:t xml:space="preserve"> </w:t>
+      </w:r>
+      <w:proofErr w:type="gramStart"/>
+      <w:r>
+        <w:rPr>
+          <w:rFonts w:ascii="Courier New" w:hAnsi="Courier New" w:cs="Courier New"/>
+          <w:color w:val="000000"/>
+          <w:sz w:val="23"/>
+          <w:szCs w:val="23"/>
+          <w:bdr w:val="none" w:sz="0" w:space="0" w:color="auto" w:frame="1"/>
+        </w:rPr>
+        <w:t>migrate</w:t>
+      </w:r>
+      <w:proofErr w:type="gramEnd"/>
+      <w:r>
+        <w:rPr>
+          <w:rFonts w:ascii="Courier New" w:hAnsi="Courier New" w:cs="Courier New"/>
+          <w:color w:val="000000"/>
+          <w:sz w:val="23"/>
+          <w:szCs w:val="23"/>
+          <w:bdr w:val="none" w:sz="0" w:space="0" w:color="auto" w:frame="1"/>
+        </w:rPr>
+        <w:t xml:space="preserve"> the data to the database and test the server:</w:t>
+      </w:r>
     </w:p>
     <w:p>
       <w:pPr>
@@ -2950,53 +3931,50 @@
           <w:szCs w:val="23"/>
           <w:bdr w:val="none" w:sz="0" w:space="0" w:color="auto" w:frame="1"/>
         </w:rPr>
-        <w:t>export PYTHONPATH=~</w:t>
-      </w:r>
-      <w:r>
-        <w:rPr>
-          <w:rFonts w:ascii="Courier New" w:hAnsi="Courier New" w:cs="Courier New"/>
-          <w:color w:val="000000"/>
-          <w:sz w:val="23"/>
-          <w:szCs w:val="23"/>
-          <w:bdr w:val="none" w:sz="0" w:space="0" w:color="auto" w:frame="1"/>
-        </w:rPr>
-        <w:t>/</w:t>
-      </w:r>
-      <w:r>
-        <w:rPr>
-          <w:rFonts w:ascii="Courier New" w:hAnsi="Courier New" w:cs="Courier New"/>
-          <w:color w:val="000000"/>
-          <w:sz w:val="23"/>
-          <w:szCs w:val="23"/>
-          <w:bdr w:val="none" w:sz="0" w:space="0" w:color="auto" w:frame="1"/>
-        </w:rPr>
-        <w:t>webvideosharing</w:t>
-      </w:r>
-      <w:r>
-        <w:rPr>
-          <w:rFonts w:ascii="Courier New" w:hAnsi="Courier New" w:cs="Courier New"/>
-          <w:color w:val="000000"/>
-          <w:sz w:val="23"/>
-          <w:szCs w:val="23"/>
-          <w:bdr w:val="none" w:sz="0" w:space="0" w:color="auto" w:frame="1"/>
-        </w:rPr>
-        <w:t>/lib/Python3.4</w:t>
-      </w:r>
-      <w:r>
-        <w:rPr>
-          <w:rFonts w:ascii="Courier New" w:hAnsi="Courier New" w:cs="Courier New"/>
-          <w:color w:val="000000"/>
-          <w:sz w:val="23"/>
-          <w:szCs w:val="23"/>
-          <w:bdr w:val="none" w:sz="0" w:space="0" w:color="auto" w:frame="1"/>
-        </w:rPr>
-        <w:t>/site-packages</w:t>
-      </w:r>
+        <w:t xml:space="preserve">python manage.py </w:t>
+      </w:r>
+      <w:proofErr w:type="spellStart"/>
+      <w:r>
+        <w:rPr>
+          <w:rFonts w:ascii="Courier New" w:hAnsi="Courier New" w:cs="Courier New"/>
+          <w:color w:val="000000"/>
+          <w:sz w:val="23"/>
+          <w:szCs w:val="23"/>
+          <w:bdr w:val="none" w:sz="0" w:space="0" w:color="auto" w:frame="1"/>
+        </w:rPr>
+        <w:t>makemigrations</w:t>
+      </w:r>
+      <w:proofErr w:type="spellEnd"/>
     </w:p>
     <w:p>
       <w:pPr>
         <w:pStyle w:val="a4"/>
-        <w:ind w:left="720"/>
+        <w:numPr>
+          <w:ilvl w:val="0"/>
+          <w:numId w:val="8"/>
+        </w:numPr>
+        <w:rPr>
+          <w:rFonts w:ascii="Courier New" w:hAnsi="Courier New" w:cs="Courier New"/>
+          <w:color w:val="000000"/>
+          <w:sz w:val="23"/>
+          <w:szCs w:val="23"/>
+          <w:bdr w:val="none" w:sz="0" w:space="0" w:color="auto" w:frame="1"/>
+        </w:rPr>
+      </w:pPr>
+      <w:r>
+        <w:rPr>
+          <w:rFonts w:ascii="Courier New" w:hAnsi="Courier New" w:cs="Courier New"/>
+          <w:color w:val="000000"/>
+          <w:sz w:val="23"/>
+          <w:szCs w:val="23"/>
+          <w:bdr w:val="none" w:sz="0" w:space="0" w:color="auto" w:frame="1"/>
+        </w:rPr>
+        <w:t>python manage.py migrate</w:t>
+      </w:r>
+    </w:p>
+    <w:p>
+      <w:pPr>
+        <w:pStyle w:val="a4"/>
         <w:rPr>
           <w:rFonts w:ascii="Courier New" w:hAnsi="Courier New" w:cs="Courier New"/>
           <w:color w:val="000000"/>
@@ -3013,27 +3991,44 @@
           <w:ilvl w:val="0"/>
           <w:numId w:val="16"/>
         </w:numPr>
-        <w:rPr>
-          <w:bdr w:val="none" w:sz="0" w:space="0" w:color="auto" w:frame="1"/>
-        </w:rPr>
-      </w:pPr>
-      <w:r>
-        <w:rPr>
-          <w:bdr w:val="none" w:sz="0" w:space="0" w:color="auto" w:frame="1"/>
-        </w:rPr>
-        <w:t>Configurate manage.py</w:t>
-      </w:r>
+      </w:pPr>
+      <w:bookmarkStart w:id="12" w:name="_Toc478306460"/>
+      <w:r>
+        <w:t>Create an administrator account</w:t>
+      </w:r>
+      <w:bookmarkEnd w:id="12"/>
     </w:p>
     <w:p>
       <w:pPr>
         <w:pStyle w:val="a4"/>
-        <w:ind w:left="720"/>
-        <w:rPr>
-          <w:rFonts w:ascii="Courier New" w:hAnsi="Courier New" w:cs="Courier New"/>
-          <w:color w:val="000000"/>
-          <w:sz w:val="23"/>
-          <w:szCs w:val="23"/>
-          <w:bdr w:val="none" w:sz="0" w:space="0" w:color="auto" w:frame="1"/>
+        <w:rPr>
+          <w:rFonts w:ascii="Courier New" w:hAnsi="Courier New" w:cs="Courier New"/>
+          <w:color w:val="000000"/>
+        </w:rPr>
+      </w:pPr>
+    </w:p>
+    <w:p>
+      <w:pPr>
+        <w:pStyle w:val="a4"/>
+        <w:rPr>
+          <w:rFonts w:ascii="Courier New" w:hAnsi="Courier New" w:cs="Courier New"/>
+          <w:color w:val="000000"/>
+        </w:rPr>
+      </w:pPr>
+      <w:r>
+        <w:rPr>
+          <w:rFonts w:ascii="Courier New" w:hAnsi="Courier New" w:cs="Courier New"/>
+          <w:color w:val="000000"/>
+        </w:rPr>
+        <w:t>Run following command:</w:t>
+      </w:r>
+    </w:p>
+    <w:p>
+      <w:pPr>
+        <w:pStyle w:val="a4"/>
+        <w:rPr>
+          <w:rFonts w:ascii="Courier New" w:hAnsi="Courier New" w:cs="Courier New"/>
+          <w:color w:val="000000"/>
         </w:rPr>
       </w:pPr>
     </w:p>
@@ -3042,66 +4037,30 @@
         <w:pStyle w:val="a4"/>
         <w:numPr>
           <w:ilvl w:val="0"/>
-          <w:numId w:val="8"/>
+          <w:numId w:val="12"/>
         </w:numPr>
         <w:rPr>
           <w:rFonts w:ascii="Courier New" w:hAnsi="Courier New" w:cs="Courier New"/>
           <w:color w:val="000000"/>
-          <w:sz w:val="23"/>
-          <w:szCs w:val="23"/>
-          <w:bdr w:val="none" w:sz="0" w:space="0" w:color="auto" w:frame="1"/>
-        </w:rPr>
-      </w:pPr>
-      <w:r>
-        <w:rPr>
-          <w:rFonts w:ascii="Courier New" w:hAnsi="Courier New" w:cs="Courier New"/>
-          <w:color w:val="000000"/>
-          <w:sz w:val="23"/>
-          <w:szCs w:val="23"/>
-          <w:bdr w:val="none" w:sz="0" w:space="0" w:color="auto" w:frame="1"/>
-        </w:rPr>
-        <w:t>I</w:t>
-      </w:r>
-      <w:r>
-        <w:rPr>
-          <w:rFonts w:ascii="Courier New" w:hAnsi="Courier New" w:cs="Courier New"/>
-          <w:color w:val="000000"/>
-          <w:sz w:val="23"/>
-          <w:szCs w:val="23"/>
-          <w:bdr w:val="none" w:sz="0" w:space="0" w:color="auto" w:frame="1"/>
-        </w:rPr>
-        <w:t>n first line: #!~/</w:t>
-      </w:r>
-      <w:r>
-        <w:rPr>
-          <w:rFonts w:ascii="Courier New" w:hAnsi="Courier New" w:cs="Courier New"/>
-          <w:color w:val="000000"/>
-          <w:sz w:val="23"/>
-          <w:szCs w:val="23"/>
-          <w:bdr w:val="none" w:sz="0" w:space="0" w:color="auto" w:frame="1"/>
-        </w:rPr>
-        <w:t>webvideosharing</w:t>
-      </w:r>
-      <w:r>
-        <w:rPr>
-          <w:rFonts w:ascii="Courier New" w:hAnsi="Courier New" w:cs="Courier New"/>
-          <w:color w:val="000000"/>
-          <w:sz w:val="23"/>
-          <w:szCs w:val="23"/>
-          <w:bdr w:val="none" w:sz="0" w:space="0" w:color="auto" w:frame="1"/>
-        </w:rPr>
-        <w:t xml:space="preserve"> </w:t>
-      </w:r>
-      <w:r>
-        <w:rPr>
-          <w:rFonts w:ascii="Courier New" w:hAnsi="Courier New" w:cs="Courier New"/>
-          <w:color w:val="000000"/>
-          <w:sz w:val="23"/>
-          <w:szCs w:val="23"/>
-          <w:bdr w:val="none" w:sz="0" w:space="0" w:color="auto" w:frame="1"/>
-        </w:rPr>
-        <w:t>python</w:t>
-      </w:r>
+        </w:rPr>
+      </w:pPr>
+      <w:r>
+        <w:rPr>
+          <w:rFonts w:ascii="Courier New" w:hAnsi="Courier New" w:cs="Courier New"/>
+          <w:color w:val="000000"/>
+        </w:rPr>
+        <w:lastRenderedPageBreak/>
+        <w:t xml:space="preserve">python manage.py </w:t>
+      </w:r>
+      <w:proofErr w:type="spellStart"/>
+      <w:r>
+        <w:rPr>
+          <w:rFonts w:ascii="Courier New" w:hAnsi="Courier New" w:cs="Courier New"/>
+          <w:color w:val="000000"/>
+        </w:rPr>
+        <w:t>createsuperuser</w:t>
+      </w:r>
+      <w:proofErr w:type="spellEnd"/>
     </w:p>
     <w:p>
       <w:pPr>
@@ -3109,11 +4068,118 @@
         <w:rPr>
           <w:rFonts w:ascii="Courier New" w:hAnsi="Courier New" w:cs="Courier New"/>
           <w:color w:val="000000"/>
-          <w:sz w:val="23"/>
-          <w:szCs w:val="23"/>
-          <w:bdr w:val="none" w:sz="0" w:space="0" w:color="auto" w:frame="1"/>
-        </w:rPr>
-      </w:pPr>
+        </w:rPr>
+      </w:pPr>
+    </w:p>
+    <w:p>
+      <w:pPr>
+        <w:pStyle w:val="a4"/>
+        <w:rPr>
+          <w:rFonts w:ascii="Courier New" w:hAnsi="Courier New" w:cs="Courier New"/>
+          <w:color w:val="000000"/>
+        </w:rPr>
+      </w:pPr>
+      <w:r>
+        <w:rPr>
+          <w:rFonts w:ascii="Courier New" w:hAnsi="Courier New" w:cs="Courier New"/>
+          <w:color w:val="000000"/>
+        </w:rPr>
+        <w:t>Specify a n</w:t>
+      </w:r>
+      <w:r>
+        <w:rPr>
+          <w:rFonts w:ascii="Courier New" w:hAnsi="Courier New" w:cs="Courier New"/>
+          <w:color w:val="000000"/>
+        </w:rPr>
+        <w:t>ame, email address and password:</w:t>
+      </w:r>
+    </w:p>
+    <w:p>
+      <w:pPr>
+        <w:pStyle w:val="a4"/>
+        <w:rPr>
+          <w:rFonts w:ascii="Courier New" w:hAnsi="Courier New" w:cs="Courier New"/>
+          <w:color w:val="000000"/>
+        </w:rPr>
+      </w:pPr>
+    </w:p>
+    <w:p>
+      <w:pPr>
+        <w:pStyle w:val="a4"/>
+        <w:numPr>
+          <w:ilvl w:val="0"/>
+          <w:numId w:val="12"/>
+        </w:numPr>
+        <w:rPr>
+          <w:rFonts w:ascii="Courier New" w:hAnsi="Courier New" w:cs="Courier New"/>
+          <w:color w:val="000000"/>
+        </w:rPr>
+      </w:pPr>
+      <w:r>
+        <w:rPr>
+          <w:rFonts w:ascii="Courier New" w:hAnsi="Courier New" w:cs="Courier New"/>
+          <w:color w:val="000000"/>
+        </w:rPr>
+        <w:t>“</w:t>
+      </w:r>
+      <w:r>
+        <w:rPr>
+          <w:rFonts w:ascii="Courier New" w:hAnsi="Courier New" w:cs="Courier New"/>
+          <w:color w:val="000000"/>
+        </w:rPr>
+        <w:t>{</w:t>
+      </w:r>
+      <w:proofErr w:type="spellStart"/>
+      <w:r>
+        <w:rPr>
+          <w:rFonts w:ascii="Courier New" w:hAnsi="Courier New" w:cs="Courier New"/>
+          <w:color w:val="000000"/>
+        </w:rPr>
+        <w:t>user_name</w:t>
+      </w:r>
+      <w:proofErr w:type="spellEnd"/>
+      <w:r>
+        <w:rPr>
+          <w:rFonts w:ascii="Courier New" w:hAnsi="Courier New" w:cs="Courier New"/>
+          <w:color w:val="000000"/>
+        </w:rPr>
+        <w:t>}</w:t>
+      </w:r>
+      <w:r>
+        <w:rPr>
+          <w:rFonts w:ascii="Courier New" w:hAnsi="Courier New" w:cs="Courier New"/>
+          <w:color w:val="000000"/>
+        </w:rPr>
+        <w:t xml:space="preserve">” , </w:t>
+      </w:r>
+      <w:r>
+        <w:rPr>
+          <w:rFonts w:ascii="Courier New" w:hAnsi="Courier New" w:cs="Courier New"/>
+          <w:color w:val="000000"/>
+        </w:rPr>
+        <w:t>{e-mail}</w:t>
+      </w:r>
+      <w:r>
+        <w:rPr>
+          <w:rFonts w:ascii="Courier New" w:hAnsi="Courier New" w:cs="Courier New"/>
+          <w:color w:val="000000"/>
+        </w:rPr>
+        <w:t>, “</w:t>
+      </w:r>
+      <w:r>
+        <w:rPr>
+          <w:rFonts w:ascii="Courier New" w:hAnsi="Courier New" w:cs="Courier New"/>
+          <w:color w:val="000000"/>
+        </w:rPr>
+        <w:t>{password}</w:t>
+      </w:r>
+      <w:r>
+        <w:rPr>
+          <w:rFonts w:ascii="Courier New" w:hAnsi="Courier New" w:cs="Courier New"/>
+          <w:color w:val="000000"/>
+        </w:rPr>
+        <w:t>”</w:t>
+      </w:r>
     </w:p>
     <w:p>
       <w:pPr>
@@ -3122,608 +4188,25 @@
           <w:ilvl w:val="0"/>
           <w:numId w:val="16"/>
         </w:numPr>
-        <w:rPr>
-          <w:bdr w:val="none" w:sz="0" w:space="0" w:color="auto" w:frame="1"/>
-        </w:rPr>
-      </w:pPr>
-      <w:bookmarkStart w:id="11" w:name="_Toc478306459"/>
-      <w:r>
-        <w:rPr>
-          <w:bdr w:val="none" w:sz="0" w:space="0" w:color="auto" w:frame="1"/>
-        </w:rPr>
-        <w:t>Configure</w:t>
-      </w:r>
-      <w:r>
-        <w:rPr>
-          <w:bdr w:val="none" w:sz="0" w:space="0" w:color="auto" w:frame="1"/>
-        </w:rPr>
-        <w:t xml:space="preserve"> database connection</w:t>
-      </w:r>
-      <w:bookmarkEnd w:id="11"/>
+      </w:pPr>
+      <w:bookmarkStart w:id="13" w:name="_Toc478306461"/>
+      <w:r>
+        <w:t>Run the server</w:t>
+      </w:r>
+      <w:bookmarkEnd w:id="13"/>
     </w:p>
     <w:p>
       <w:pPr>
         <w:pStyle w:val="a4"/>
-        <w:ind w:left="720"/>
-        <w:rPr>
-          <w:rFonts w:ascii="Courier New" w:hAnsi="Courier New" w:cs="Courier New"/>
-          <w:b/>
-          <w:color w:val="000000"/>
-          <w:sz w:val="23"/>
-          <w:szCs w:val="23"/>
-          <w:bdr w:val="none" w:sz="0" w:space="0" w:color="auto" w:frame="1"/>
+        <w:rPr>
+          <w:rFonts w:ascii="Courier New" w:hAnsi="Courier New" w:cs="Courier New"/>
+          <w:color w:val="000000"/>
         </w:rPr>
       </w:pPr>
     </w:p>
     <w:p>
       <w:pPr>
         <w:pStyle w:val="a4"/>
-        <w:ind w:firstLine="567"/>
-        <w:rPr>
-          <w:rFonts w:ascii="Courier New" w:hAnsi="Courier New" w:cs="Courier New"/>
-          <w:color w:val="000000"/>
-          <w:sz w:val="23"/>
-          <w:szCs w:val="23"/>
-          <w:bdr w:val="none" w:sz="0" w:space="0" w:color="auto" w:frame="1"/>
-        </w:rPr>
-      </w:pPr>
-      <w:r>
-        <w:rPr>
-          <w:rFonts w:ascii="Courier New" w:hAnsi="Courier New" w:cs="Courier New"/>
-          <w:color w:val="000000"/>
-          <w:sz w:val="23"/>
-          <w:szCs w:val="23"/>
-          <w:bdr w:val="none" w:sz="0" w:space="0" w:color="auto" w:frame="1"/>
-        </w:rPr>
-        <w:t>Open the configuration file in the text editor settings.py project Django, located in the created child directory /</w:t>
-      </w:r>
-      <w:r>
-        <w:rPr>
-          <w:rFonts w:ascii="Courier New" w:hAnsi="Courier New" w:cs="Courier New"/>
-          <w:color w:val="000000"/>
-          <w:sz w:val="23"/>
-          <w:szCs w:val="23"/>
-          <w:bdr w:val="none" w:sz="0" w:space="0" w:color="auto" w:frame="1"/>
-        </w:rPr>
-        <w:t>{</w:t>
-      </w:r>
-      <w:r>
-        <w:rPr>
-          <w:rFonts w:ascii="Courier New" w:hAnsi="Courier New" w:cs="Courier New"/>
-          <w:color w:val="000000"/>
-          <w:sz w:val="23"/>
-          <w:szCs w:val="23"/>
-          <w:bdr w:val="none" w:sz="0" w:space="0" w:color="auto" w:frame="1"/>
-        </w:rPr>
-        <w:t>project</w:t>
-      </w:r>
-      <w:r>
-        <w:rPr>
-          <w:rFonts w:ascii="Courier New" w:hAnsi="Courier New" w:cs="Courier New"/>
-          <w:color w:val="000000"/>
-          <w:sz w:val="23"/>
-          <w:szCs w:val="23"/>
-          <w:bdr w:val="none" w:sz="0" w:space="0" w:color="auto" w:frame="1"/>
-        </w:rPr>
-        <w:t>_name}</w:t>
-      </w:r>
-      <w:r>
-        <w:rPr>
-          <w:rFonts w:ascii="Courier New" w:hAnsi="Courier New" w:cs="Courier New"/>
-          <w:color w:val="000000"/>
-          <w:sz w:val="23"/>
-          <w:szCs w:val="23"/>
-          <w:bdr w:val="none" w:sz="0" w:space="0" w:color="auto" w:frame="1"/>
-        </w:rPr>
-        <w:t>/</w:t>
-      </w:r>
-      <w:r>
-        <w:rPr>
-          <w:rFonts w:ascii="Courier New" w:hAnsi="Courier New" w:cs="Courier New"/>
-          <w:color w:val="000000"/>
-          <w:sz w:val="23"/>
-          <w:szCs w:val="23"/>
-          <w:bdr w:val="none" w:sz="0" w:space="0" w:color="auto" w:frame="1"/>
-        </w:rPr>
-        <w:t>{site_name}</w:t>
-      </w:r>
-      <w:r>
-        <w:rPr>
-          <w:rFonts w:ascii="Courier New" w:hAnsi="Courier New" w:cs="Courier New"/>
-          <w:color w:val="000000"/>
-          <w:sz w:val="23"/>
-          <w:szCs w:val="23"/>
-          <w:bdr w:val="none" w:sz="0" w:space="0" w:color="auto" w:frame="1"/>
-        </w:rPr>
-        <w:t>/settings.py. Find the section DATABASES = {}</w:t>
-      </w:r>
-    </w:p>
-    <w:p>
-      <w:pPr>
-        <w:pStyle w:val="a4"/>
-        <w:ind w:left="720"/>
-        <w:rPr>
-          <w:rFonts w:ascii="Courier New" w:hAnsi="Courier New" w:cs="Courier New"/>
-          <w:color w:val="000000"/>
-          <w:sz w:val="23"/>
-          <w:szCs w:val="23"/>
-          <w:bdr w:val="none" w:sz="0" w:space="0" w:color="auto" w:frame="1"/>
-        </w:rPr>
-      </w:pPr>
-      <w:r>
-        <w:rPr>
-          <w:rFonts w:ascii="Courier New" w:hAnsi="Courier New" w:cs="Courier New"/>
-          <w:color w:val="000000"/>
-          <w:sz w:val="23"/>
-          <w:szCs w:val="23"/>
-          <w:bdr w:val="none" w:sz="0" w:space="0" w:color="auto" w:frame="1"/>
-        </w:rPr>
-        <w:t xml:space="preserve">    . . .</w:t>
-      </w:r>
-    </w:p>
-    <w:p>
-      <w:pPr>
-        <w:pStyle w:val="a4"/>
-        <w:ind w:left="720"/>
-        <w:rPr>
-          <w:rFonts w:ascii="Courier New" w:hAnsi="Courier New" w:cs="Courier New"/>
-          <w:color w:val="000000"/>
-          <w:sz w:val="23"/>
-          <w:szCs w:val="23"/>
-          <w:bdr w:val="none" w:sz="0" w:space="0" w:color="auto" w:frame="1"/>
-        </w:rPr>
-      </w:pPr>
-      <w:r>
-        <w:rPr>
-          <w:rFonts w:ascii="Courier New" w:hAnsi="Courier New" w:cs="Courier New"/>
-          <w:color w:val="000000"/>
-          <w:sz w:val="23"/>
-          <w:szCs w:val="23"/>
-          <w:bdr w:val="none" w:sz="0" w:space="0" w:color="auto" w:frame="1"/>
-        </w:rPr>
-        <w:t xml:space="preserve">    DATABASES = {</w:t>
-      </w:r>
-    </w:p>
-    <w:p>
-      <w:pPr>
-        <w:pStyle w:val="a4"/>
-        <w:ind w:left="720"/>
-        <w:rPr>
-          <w:rFonts w:ascii="Courier New" w:hAnsi="Courier New" w:cs="Courier New"/>
-          <w:color w:val="000000"/>
-          <w:sz w:val="23"/>
-          <w:szCs w:val="23"/>
-          <w:bdr w:val="none" w:sz="0" w:space="0" w:color="auto" w:frame="1"/>
-        </w:rPr>
-      </w:pPr>
-      <w:r>
-        <w:rPr>
-          <w:rFonts w:ascii="Courier New" w:hAnsi="Courier New" w:cs="Courier New"/>
-          <w:color w:val="000000"/>
-          <w:sz w:val="23"/>
-          <w:szCs w:val="23"/>
-          <w:bdr w:val="none" w:sz="0" w:space="0" w:color="auto" w:frame="1"/>
-        </w:rPr>
-        <w:t xml:space="preserve">        'default': {</w:t>
-      </w:r>
-    </w:p>
-    <w:p>
-      <w:pPr>
-        <w:pStyle w:val="a4"/>
-        <w:ind w:left="720"/>
-        <w:rPr>
-          <w:rFonts w:ascii="Courier New" w:hAnsi="Courier New" w:cs="Courier New"/>
-          <w:color w:val="000000"/>
-          <w:sz w:val="23"/>
-          <w:szCs w:val="23"/>
-          <w:bdr w:val="none" w:sz="0" w:space="0" w:color="auto" w:frame="1"/>
-        </w:rPr>
-      </w:pPr>
-      <w:r>
-        <w:rPr>
-          <w:rFonts w:ascii="Courier New" w:hAnsi="Courier New" w:cs="Courier New"/>
-          <w:color w:val="000000"/>
-          <w:sz w:val="23"/>
-          <w:szCs w:val="23"/>
-          <w:bdr w:val="none" w:sz="0" w:space="0" w:color="auto" w:frame="1"/>
-        </w:rPr>
-        <w:t xml:space="preserve">        'ENGINE': 'django.db.backends.postgresql_psycopg2',</w:t>
-      </w:r>
-    </w:p>
-    <w:p>
-      <w:pPr>
-        <w:pStyle w:val="a4"/>
-        <w:ind w:left="720"/>
-        <w:rPr>
-          <w:rFonts w:ascii="Courier New" w:hAnsi="Courier New" w:cs="Courier New"/>
-          <w:color w:val="000000"/>
-          <w:sz w:val="23"/>
-          <w:szCs w:val="23"/>
-          <w:bdr w:val="none" w:sz="0" w:space="0" w:color="auto" w:frame="1"/>
-        </w:rPr>
-      </w:pPr>
-      <w:r>
-        <w:rPr>
-          <w:rFonts w:ascii="Courier New" w:hAnsi="Courier New" w:cs="Courier New"/>
-          <w:color w:val="000000"/>
-          <w:sz w:val="23"/>
-          <w:szCs w:val="23"/>
-          <w:bdr w:val="none" w:sz="0" w:space="0" w:color="auto" w:frame="1"/>
-        </w:rPr>
-        <w:t xml:space="preserve">        'NAME': '{</w:t>
-      </w:r>
-      <w:r>
-        <w:rPr>
-          <w:rFonts w:ascii="Courier New" w:hAnsi="Courier New" w:cs="Courier New"/>
-          <w:color w:val="000000"/>
-          <w:sz w:val="23"/>
-          <w:szCs w:val="23"/>
-          <w:bdr w:val="none" w:sz="0" w:space="0" w:color="auto" w:frame="1"/>
-        </w:rPr>
-        <w:t>database</w:t>
-      </w:r>
-      <w:r>
-        <w:rPr>
-          <w:rFonts w:ascii="Courier New" w:hAnsi="Courier New" w:cs="Courier New"/>
-          <w:color w:val="000000"/>
-          <w:sz w:val="23"/>
-          <w:szCs w:val="23"/>
-          <w:bdr w:val="none" w:sz="0" w:space="0" w:color="auto" w:frame="1"/>
-        </w:rPr>
-        <w:t>_name}</w:t>
-      </w:r>
-      <w:r>
-        <w:rPr>
-          <w:rFonts w:ascii="Courier New" w:hAnsi="Courier New" w:cs="Courier New"/>
-          <w:color w:val="000000"/>
-          <w:sz w:val="23"/>
-          <w:szCs w:val="23"/>
-          <w:bdr w:val="none" w:sz="0" w:space="0" w:color="auto" w:frame="1"/>
-        </w:rPr>
-        <w:t>',</w:t>
-      </w:r>
-    </w:p>
-    <w:p>
-      <w:pPr>
-        <w:pStyle w:val="a4"/>
-        <w:ind w:left="720"/>
-        <w:rPr>
-          <w:rFonts w:ascii="Courier New" w:hAnsi="Courier New" w:cs="Courier New"/>
-          <w:color w:val="000000"/>
-          <w:sz w:val="23"/>
-          <w:szCs w:val="23"/>
-          <w:bdr w:val="none" w:sz="0" w:space="0" w:color="auto" w:frame="1"/>
-        </w:rPr>
-      </w:pPr>
-      <w:r>
-        <w:rPr>
-          <w:rFonts w:ascii="Courier New" w:hAnsi="Courier New" w:cs="Courier New"/>
-          <w:color w:val="000000"/>
-          <w:sz w:val="23"/>
-          <w:szCs w:val="23"/>
-          <w:bdr w:val="none" w:sz="0" w:space="0" w:color="auto" w:frame="1"/>
-        </w:rPr>
-        <w:t xml:space="preserve">        'USER': 'superuser</w:t>
-      </w:r>
-      <w:r>
-        <w:rPr>
-          <w:rFonts w:ascii="Courier New" w:hAnsi="Courier New" w:cs="Courier New"/>
-          <w:color w:val="000000"/>
-          <w:sz w:val="23"/>
-          <w:szCs w:val="23"/>
-          <w:bdr w:val="none" w:sz="0" w:space="0" w:color="auto" w:frame="1"/>
-        </w:rPr>
-        <w:t>',</w:t>
-      </w:r>
-    </w:p>
-    <w:p>
-      <w:pPr>
-        <w:pStyle w:val="a4"/>
-        <w:ind w:left="720"/>
-        <w:rPr>
-          <w:rFonts w:ascii="Courier New" w:hAnsi="Courier New" w:cs="Courier New"/>
-          <w:color w:val="000000"/>
-          <w:sz w:val="23"/>
-          <w:szCs w:val="23"/>
-          <w:bdr w:val="none" w:sz="0" w:space="0" w:color="auto" w:frame="1"/>
-        </w:rPr>
-      </w:pPr>
-      <w:r>
-        <w:rPr>
-          <w:rFonts w:ascii="Courier New" w:hAnsi="Courier New" w:cs="Courier New"/>
-          <w:color w:val="000000"/>
-          <w:sz w:val="23"/>
-          <w:szCs w:val="23"/>
-          <w:bdr w:val="none" w:sz="0" w:space="0" w:color="auto" w:frame="1"/>
-        </w:rPr>
-        <w:t xml:space="preserve">        'PASSWORD': 'P</w:t>
-      </w:r>
-      <w:r>
-        <w:rPr>
-          <w:rFonts w:ascii="Courier New" w:hAnsi="Courier New" w:cs="Courier New"/>
-          <w:color w:val="000000"/>
-          <w:sz w:val="23"/>
-          <w:szCs w:val="23"/>
-          <w:bdr w:val="none" w:sz="0" w:space="0" w:color="auto" w:frame="1"/>
-        </w:rPr>
-        <w:t>assword',</w:t>
-      </w:r>
-    </w:p>
-    <w:p>
-      <w:pPr>
-        <w:pStyle w:val="a4"/>
-        <w:ind w:left="720"/>
-        <w:rPr>
-          <w:rFonts w:ascii="Courier New" w:hAnsi="Courier New" w:cs="Courier New"/>
-          <w:color w:val="000000"/>
-          <w:sz w:val="23"/>
-          <w:szCs w:val="23"/>
-          <w:bdr w:val="none" w:sz="0" w:space="0" w:color="auto" w:frame="1"/>
-        </w:rPr>
-      </w:pPr>
-      <w:r>
-        <w:rPr>
-          <w:rFonts w:ascii="Courier New" w:hAnsi="Courier New" w:cs="Courier New"/>
-          <w:color w:val="000000"/>
-          <w:sz w:val="23"/>
-          <w:szCs w:val="23"/>
-          <w:bdr w:val="none" w:sz="0" w:space="0" w:color="auto" w:frame="1"/>
-        </w:rPr>
-        <w:t xml:space="preserve">        'HOST': 'localhost',</w:t>
-      </w:r>
-    </w:p>
-    <w:p>
-      <w:pPr>
-        <w:pStyle w:val="a4"/>
-        <w:ind w:left="720"/>
-        <w:rPr>
-          <w:rFonts w:ascii="Courier New" w:hAnsi="Courier New" w:cs="Courier New"/>
-          <w:color w:val="000000"/>
-          <w:sz w:val="23"/>
-          <w:szCs w:val="23"/>
-          <w:bdr w:val="none" w:sz="0" w:space="0" w:color="auto" w:frame="1"/>
-        </w:rPr>
-      </w:pPr>
-      <w:r>
-        <w:rPr>
-          <w:rFonts w:ascii="Courier New" w:hAnsi="Courier New" w:cs="Courier New"/>
-          <w:color w:val="000000"/>
-          <w:sz w:val="23"/>
-          <w:szCs w:val="23"/>
-          <w:bdr w:val="none" w:sz="0" w:space="0" w:color="auto" w:frame="1"/>
-        </w:rPr>
-        <w:t xml:space="preserve">        'PORT': '',</w:t>
-      </w:r>
-    </w:p>
-    <w:p>
-      <w:pPr>
-        <w:pStyle w:val="a4"/>
-        <w:ind w:left="720"/>
-        <w:rPr>
-          <w:rFonts w:ascii="Courier New" w:hAnsi="Courier New" w:cs="Courier New"/>
-          <w:color w:val="000000"/>
-          <w:sz w:val="23"/>
-          <w:szCs w:val="23"/>
-          <w:bdr w:val="none" w:sz="0" w:space="0" w:color="auto" w:frame="1"/>
-        </w:rPr>
-      </w:pPr>
-      <w:r>
-        <w:rPr>
-          <w:rFonts w:ascii="Courier New" w:hAnsi="Courier New" w:cs="Courier New"/>
-          <w:color w:val="000000"/>
-          <w:sz w:val="23"/>
-          <w:szCs w:val="23"/>
-          <w:bdr w:val="none" w:sz="0" w:space="0" w:color="auto" w:frame="1"/>
-        </w:rPr>
-        <w:t xml:space="preserve">        }</w:t>
-      </w:r>
-    </w:p>
-    <w:p>
-      <w:pPr>
-        <w:pStyle w:val="a4"/>
-        <w:ind w:left="720"/>
-        <w:rPr>
-          <w:rFonts w:ascii="Courier New" w:hAnsi="Courier New" w:cs="Courier New"/>
-          <w:color w:val="000000"/>
-          <w:sz w:val="23"/>
-          <w:szCs w:val="23"/>
-          <w:bdr w:val="none" w:sz="0" w:space="0" w:color="auto" w:frame="1"/>
-        </w:rPr>
-      </w:pPr>
-      <w:r>
-        <w:rPr>
-          <w:rFonts w:ascii="Courier New" w:hAnsi="Courier New" w:cs="Courier New"/>
-          <w:color w:val="000000"/>
-          <w:sz w:val="23"/>
-          <w:szCs w:val="23"/>
-          <w:bdr w:val="none" w:sz="0" w:space="0" w:color="auto" w:frame="1"/>
-        </w:rPr>
-        <w:t xml:space="preserve">    }</w:t>
-      </w:r>
-    </w:p>
-    <w:p>
-      <w:pPr>
-        <w:pStyle w:val="a4"/>
-        <w:ind w:left="720"/>
-        <w:rPr>
-          <w:rFonts w:ascii="Courier New" w:hAnsi="Courier New" w:cs="Courier New"/>
-          <w:color w:val="000000"/>
-          <w:sz w:val="23"/>
-          <w:szCs w:val="23"/>
-          <w:bdr w:val="none" w:sz="0" w:space="0" w:color="auto" w:frame="1"/>
-        </w:rPr>
-      </w:pPr>
-    </w:p>
-    <w:p>
-      <w:pPr>
-        <w:pStyle w:val="a4"/>
-        <w:ind w:firstLine="567"/>
-        <w:rPr>
-          <w:rFonts w:ascii="Courier New" w:hAnsi="Courier New" w:cs="Courier New"/>
-          <w:color w:val="000000"/>
-          <w:sz w:val="23"/>
-          <w:szCs w:val="23"/>
-          <w:bdr w:val="none" w:sz="0" w:space="0" w:color="auto" w:frame="1"/>
-        </w:rPr>
-      </w:pPr>
-      <w:r>
-        <w:rPr>
-          <w:rFonts w:ascii="Courier New" w:hAnsi="Courier New" w:cs="Courier New"/>
-          <w:color w:val="000000"/>
-          <w:sz w:val="23"/>
-          <w:szCs w:val="23"/>
-          <w:bdr w:val="none" w:sz="0" w:space="0" w:color="auto" w:frame="1"/>
-        </w:rPr>
-        <w:t>Save the changes and close the file.</w:t>
-      </w:r>
-    </w:p>
-    <w:p>
-      <w:pPr>
-        <w:pStyle w:val="a4"/>
-        <w:ind w:firstLine="567"/>
-        <w:rPr>
-          <w:rFonts w:ascii="Courier New" w:hAnsi="Courier New" w:cs="Courier New"/>
-          <w:color w:val="000000"/>
-          <w:sz w:val="23"/>
-          <w:szCs w:val="23"/>
-          <w:bdr w:val="none" w:sz="0" w:space="0" w:color="auto" w:frame="1"/>
-        </w:rPr>
-      </w:pPr>
-    </w:p>
-    <w:p>
-      <w:pPr>
-        <w:pStyle w:val="a4"/>
-        <w:ind w:firstLine="567"/>
-        <w:rPr>
-          <w:rFonts w:ascii="Courier New" w:hAnsi="Courier New" w:cs="Courier New"/>
-          <w:color w:val="000000"/>
-          <w:sz w:val="23"/>
-          <w:szCs w:val="23"/>
-          <w:bdr w:val="none" w:sz="0" w:space="0" w:color="auto" w:frame="1"/>
-        </w:rPr>
-      </w:pPr>
-      <w:r>
-        <w:rPr>
-          <w:rFonts w:ascii="Courier New" w:hAnsi="Courier New" w:cs="Courier New"/>
-          <w:color w:val="000000"/>
-          <w:sz w:val="23"/>
-          <w:szCs w:val="23"/>
-          <w:bdr w:val="none" w:sz="0" w:space="0" w:color="auto" w:frame="1"/>
-        </w:rPr>
-        <w:t>Now Django is fully configured t</w:t>
-      </w:r>
-      <w:r>
-        <w:rPr>
-          <w:rFonts w:ascii="Courier New" w:hAnsi="Courier New" w:cs="Courier New"/>
-          <w:color w:val="000000"/>
-          <w:sz w:val="23"/>
-          <w:szCs w:val="23"/>
-          <w:bdr w:val="none" w:sz="0" w:space="0" w:color="auto" w:frame="1"/>
-        </w:rPr>
-        <w:t>o interact with the database. Run following command to</w:t>
-      </w:r>
-      <w:r>
-        <w:rPr>
-          <w:rFonts w:ascii="Courier New" w:hAnsi="Courier New" w:cs="Courier New"/>
-          <w:color w:val="000000"/>
-          <w:sz w:val="23"/>
-          <w:szCs w:val="23"/>
-          <w:bdr w:val="none" w:sz="0" w:space="0" w:color="auto" w:frame="1"/>
-        </w:rPr>
-        <w:t xml:space="preserve"> migrate the data to the database and test the server:</w:t>
-      </w:r>
-    </w:p>
-    <w:p>
-      <w:pPr>
-        <w:pStyle w:val="a4"/>
-        <w:numPr>
-          <w:ilvl w:val="0"/>
-          <w:numId w:val="8"/>
-        </w:numPr>
-        <w:rPr>
-          <w:rFonts w:ascii="Courier New" w:hAnsi="Courier New" w:cs="Courier New"/>
-          <w:color w:val="000000"/>
-          <w:sz w:val="23"/>
-          <w:szCs w:val="23"/>
-          <w:bdr w:val="none" w:sz="0" w:space="0" w:color="auto" w:frame="1"/>
-        </w:rPr>
-      </w:pPr>
-      <w:r>
-        <w:rPr>
-          <w:rFonts w:ascii="Courier New" w:hAnsi="Courier New" w:cs="Courier New"/>
-          <w:color w:val="000000"/>
-          <w:sz w:val="23"/>
-          <w:szCs w:val="23"/>
-          <w:bdr w:val="none" w:sz="0" w:space="0" w:color="auto" w:frame="1"/>
-        </w:rPr>
-        <w:t>python manage.py makemigrations</w:t>
-      </w:r>
-    </w:p>
-    <w:p>
-      <w:pPr>
-        <w:pStyle w:val="a4"/>
-        <w:numPr>
-          <w:ilvl w:val="0"/>
-          <w:numId w:val="8"/>
-        </w:numPr>
-        <w:rPr>
-          <w:rFonts w:ascii="Courier New" w:hAnsi="Courier New" w:cs="Courier New"/>
-          <w:color w:val="000000"/>
-          <w:sz w:val="23"/>
-          <w:szCs w:val="23"/>
-          <w:bdr w:val="none" w:sz="0" w:space="0" w:color="auto" w:frame="1"/>
-        </w:rPr>
-      </w:pPr>
-      <w:r>
-        <w:rPr>
-          <w:rFonts w:ascii="Courier New" w:hAnsi="Courier New" w:cs="Courier New"/>
-          <w:color w:val="000000"/>
-          <w:sz w:val="23"/>
-          <w:szCs w:val="23"/>
-          <w:bdr w:val="none" w:sz="0" w:space="0" w:color="auto" w:frame="1"/>
-        </w:rPr>
-        <w:lastRenderedPageBreak/>
-        <w:t>python manage.py migrate</w:t>
-      </w:r>
-    </w:p>
-    <w:p>
-      <w:pPr>
-        <w:pStyle w:val="a4"/>
-        <w:rPr>
-          <w:rFonts w:ascii="Courier New" w:hAnsi="Courier New" w:cs="Courier New"/>
-          <w:color w:val="000000"/>
-          <w:sz w:val="23"/>
-          <w:szCs w:val="23"/>
-          <w:bdr w:val="none" w:sz="0" w:space="0" w:color="auto" w:frame="1"/>
-        </w:rPr>
-      </w:pPr>
-    </w:p>
-    <w:p>
-      <w:pPr>
-        <w:pStyle w:val="2"/>
-        <w:numPr>
-          <w:ilvl w:val="0"/>
-          <w:numId w:val="16"/>
-        </w:numPr>
-      </w:pPr>
-      <w:bookmarkStart w:id="12" w:name="_Toc478306460"/>
-      <w:r>
-        <w:t>Create an administrator account</w:t>
-      </w:r>
-      <w:bookmarkEnd w:id="12"/>
-    </w:p>
-    <w:p>
-      <w:pPr>
-        <w:pStyle w:val="a4"/>
-        <w:rPr>
-          <w:rFonts w:ascii="Courier New" w:hAnsi="Courier New" w:cs="Courier New"/>
-          <w:color w:val="000000"/>
-        </w:rPr>
-      </w:pPr>
-    </w:p>
-    <w:p>
-      <w:pPr>
-        <w:pStyle w:val="a4"/>
         <w:rPr>
           <w:rFonts w:ascii="Courier New" w:hAnsi="Courier New" w:cs="Courier New"/>
           <w:color w:val="000000"/>
@@ -3736,15 +4219,6 @@
         </w:rPr>
         <w:t>Run following command:</w:t>
       </w:r>
-    </w:p>
-    <w:p>
-      <w:pPr>
-        <w:pStyle w:val="a4"/>
-        <w:rPr>
-          <w:rFonts w:ascii="Courier New" w:hAnsi="Courier New" w:cs="Courier New"/>
-          <w:color w:val="000000"/>
-        </w:rPr>
-      </w:pPr>
     </w:p>
     <w:p>
       <w:pPr>
@@ -3763,170 +4237,17 @@
           <w:rFonts w:ascii="Courier New" w:hAnsi="Courier New" w:cs="Courier New"/>
           <w:color w:val="000000"/>
         </w:rPr>
-        <w:t>python manage.py createsuperuser</w:t>
-      </w:r>
-    </w:p>
-    <w:p>
-      <w:pPr>
-        <w:pStyle w:val="a4"/>
-        <w:rPr>
-          <w:rFonts w:ascii="Courier New" w:hAnsi="Courier New" w:cs="Courier New"/>
-          <w:color w:val="000000"/>
-        </w:rPr>
-      </w:pPr>
-    </w:p>
-    <w:p>
-      <w:pPr>
-        <w:pStyle w:val="a4"/>
-        <w:rPr>
-          <w:rFonts w:ascii="Courier New" w:hAnsi="Courier New" w:cs="Courier New"/>
-          <w:color w:val="000000"/>
-        </w:rPr>
-      </w:pPr>
-      <w:r>
-        <w:rPr>
-          <w:rFonts w:ascii="Courier New" w:hAnsi="Courier New" w:cs="Courier New"/>
-          <w:color w:val="000000"/>
-        </w:rPr>
-        <w:t>Specify a n</w:t>
-      </w:r>
-      <w:r>
-        <w:rPr>
-          <w:rFonts w:ascii="Courier New" w:hAnsi="Courier New" w:cs="Courier New"/>
-          <w:color w:val="000000"/>
-        </w:rPr>
-        <w:t>ame, email address and password:</w:t>
-      </w:r>
-    </w:p>
-    <w:p>
-      <w:pPr>
-        <w:pStyle w:val="a4"/>
-        <w:rPr>
-          <w:rFonts w:ascii="Courier New" w:hAnsi="Courier New" w:cs="Courier New"/>
-          <w:color w:val="000000"/>
-        </w:rPr>
-      </w:pPr>
-    </w:p>
-    <w:p>
-      <w:pPr>
-        <w:pStyle w:val="a4"/>
-        <w:numPr>
-          <w:ilvl w:val="0"/>
-          <w:numId w:val="12"/>
-        </w:numPr>
-        <w:rPr>
-          <w:rFonts w:ascii="Courier New" w:hAnsi="Courier New" w:cs="Courier New"/>
-          <w:color w:val="000000"/>
-        </w:rPr>
-      </w:pPr>
-      <w:r>
-        <w:rPr>
-          <w:rFonts w:ascii="Courier New" w:hAnsi="Courier New" w:cs="Courier New"/>
-          <w:color w:val="000000"/>
-        </w:rPr>
-        <w:t>“</w:t>
-      </w:r>
-      <w:r>
-        <w:rPr>
-          <w:rFonts w:ascii="Courier New" w:hAnsi="Courier New" w:cs="Courier New"/>
-          <w:color w:val="000000"/>
-        </w:rPr>
-        <w:t>{user_name}</w:t>
-      </w:r>
-      <w:r>
-        <w:rPr>
-          <w:rFonts w:ascii="Courier New" w:hAnsi="Courier New" w:cs="Courier New"/>
-          <w:color w:val="000000"/>
-        </w:rPr>
-        <w:t xml:space="preserve">” , </w:t>
-      </w:r>
-      <w:r>
-        <w:rPr>
-          <w:rFonts w:ascii="Courier New" w:hAnsi="Courier New" w:cs="Courier New"/>
-          <w:color w:val="000000"/>
-        </w:rPr>
-        <w:t>{e-mail}</w:t>
-      </w:r>
-      <w:r>
-        <w:rPr>
-          <w:rFonts w:ascii="Courier New" w:hAnsi="Courier New" w:cs="Courier New"/>
-          <w:color w:val="000000"/>
-        </w:rPr>
-        <w:t>, “</w:t>
-      </w:r>
-      <w:r>
-        <w:rPr>
-          <w:rFonts w:ascii="Courier New" w:hAnsi="Courier New" w:cs="Courier New"/>
-          <w:color w:val="000000"/>
-        </w:rPr>
-        <w:t>{password}</w:t>
-      </w:r>
-      <w:r>
-        <w:rPr>
-          <w:rFonts w:ascii="Courier New" w:hAnsi="Courier New" w:cs="Courier New"/>
-          <w:color w:val="000000"/>
-        </w:rPr>
-        <w:t>”</w:t>
-      </w:r>
-    </w:p>
-    <w:p>
-      <w:pPr>
-        <w:pStyle w:val="2"/>
-        <w:numPr>
-          <w:ilvl w:val="0"/>
-          <w:numId w:val="16"/>
-        </w:numPr>
-      </w:pPr>
-      <w:bookmarkStart w:id="13" w:name="_Toc478306461"/>
-      <w:r>
-        <w:t>Run the server</w:t>
-      </w:r>
-      <w:bookmarkEnd w:id="13"/>
-    </w:p>
-    <w:p>
-      <w:pPr>
-        <w:pStyle w:val="a4"/>
-        <w:rPr>
-          <w:rFonts w:ascii="Courier New" w:hAnsi="Courier New" w:cs="Courier New"/>
-          <w:color w:val="000000"/>
-        </w:rPr>
-      </w:pPr>
-    </w:p>
-    <w:p>
-      <w:pPr>
-        <w:pStyle w:val="a4"/>
-        <w:rPr>
-          <w:rFonts w:ascii="Courier New" w:hAnsi="Courier New" w:cs="Courier New"/>
-          <w:color w:val="000000"/>
-        </w:rPr>
-      </w:pPr>
-      <w:r>
-        <w:rPr>
-          <w:rFonts w:ascii="Courier New" w:hAnsi="Courier New" w:cs="Courier New"/>
-          <w:color w:val="000000"/>
-        </w:rPr>
-        <w:t>Run following command:</w:t>
-      </w:r>
-    </w:p>
-    <w:p>
-      <w:pPr>
-        <w:pStyle w:val="a4"/>
-        <w:numPr>
-          <w:ilvl w:val="0"/>
-          <w:numId w:val="12"/>
-        </w:numPr>
-        <w:rPr>
-          <w:rFonts w:ascii="Courier New" w:hAnsi="Courier New" w:cs="Courier New"/>
-          <w:color w:val="000000"/>
-        </w:rPr>
-      </w:pPr>
-      <w:r>
-        <w:rPr>
-          <w:rFonts w:ascii="Courier New" w:hAnsi="Courier New" w:cs="Courier New"/>
-          <w:color w:val="000000"/>
-        </w:rPr>
-        <w:t>python manage.py runserver</w:t>
-      </w:r>
+        <w:t xml:space="preserve">python manage.py </w:t>
+      </w:r>
+      <w:proofErr w:type="spellStart"/>
+      <w:r>
+        <w:rPr>
+          <w:rFonts w:ascii="Courier New" w:hAnsi="Courier New" w:cs="Courier New"/>
+          <w:color w:val="000000"/>
+        </w:rPr>
+        <w:t>runserver</w:t>
+      </w:r>
+      <w:proofErr w:type="spellEnd"/>
     </w:p>
     <w:p>
       <w:pPr>
@@ -4153,6 +4474,119 @@
     </w:lvl>
   </w:abstractNum>
   <w:abstractNum w:abstractNumId="2">
+    <w:nsid w:val="18BE6D59"/>
+    <w:multiLevelType w:val="hybridMultilevel"/>
+    <w:tmpl w:val="8D9E7BB6"/>
+    <w:lvl w:ilvl="0" w:tplc="04190001">
+      <w:start w:val="1"/>
+      <w:numFmt w:val="bullet"/>
+      <w:lvlText w:val=""/>
+      <w:lvlJc w:val="left"/>
+      <w:pPr>
+        <w:ind w:left="1584" w:hanging="360"/>
+      </w:pPr>
+      <w:rPr>
+        <w:rFonts w:ascii="Symbol" w:hAnsi="Symbol" w:hint="default"/>
+      </w:rPr>
+    </w:lvl>
+    <w:lvl w:ilvl="1" w:tplc="04190003" w:tentative="1">
+      <w:start w:val="1"/>
+      <w:numFmt w:val="bullet"/>
+      <w:lvlText w:val="o"/>
+      <w:lvlJc w:val="left"/>
+      <w:pPr>
+        <w:ind w:left="2304" w:hanging="360"/>
+      </w:pPr>
+      <w:rPr>
+        <w:rFonts w:ascii="Courier New" w:hAnsi="Courier New" w:cs="Courier New" w:hint="default"/>
+      </w:rPr>
+    </w:lvl>
+    <w:lvl w:ilvl="2" w:tplc="04190005" w:tentative="1">
+      <w:start w:val="1"/>
+      <w:numFmt w:val="bullet"/>
+      <w:lvlText w:val=""/>
+      <w:lvlJc w:val="left"/>
+      <w:pPr>
+        <w:ind w:left="3024" w:hanging="360"/>
+      </w:pPr>
+      <w:rPr>
+        <w:rFonts w:ascii="Wingdings" w:hAnsi="Wingdings" w:hint="default"/>
+      </w:rPr>
+    </w:lvl>
+    <w:lvl w:ilvl="3" w:tplc="04190001" w:tentative="1">
+      <w:start w:val="1"/>
+      <w:numFmt w:val="bullet"/>
+      <w:lvlText w:val=""/>
+      <w:lvlJc w:val="left"/>
+      <w:pPr>
+        <w:ind w:left="3744" w:hanging="360"/>
+      </w:pPr>
+      <w:rPr>
+        <w:rFonts w:ascii="Symbol" w:hAnsi="Symbol" w:hint="default"/>
+      </w:rPr>
+    </w:lvl>
+    <w:lvl w:ilvl="4" w:tplc="04190003" w:tentative="1">
+      <w:start w:val="1"/>
+      <w:numFmt w:val="bullet"/>
+      <w:lvlText w:val="o"/>
+      <w:lvlJc w:val="left"/>
+      <w:pPr>
+        <w:ind w:left="4464" w:hanging="360"/>
+      </w:pPr>
+      <w:rPr>
+        <w:rFonts w:ascii="Courier New" w:hAnsi="Courier New" w:cs="Courier New" w:hint="default"/>
+      </w:rPr>
+    </w:lvl>
+    <w:lvl w:ilvl="5" w:tplc="04190005" w:tentative="1">
+      <w:start w:val="1"/>
+      <w:numFmt w:val="bullet"/>
+      <w:lvlText w:val=""/>
+      <w:lvlJc w:val="left"/>
+      <w:pPr>
+        <w:ind w:left="5184" w:hanging="360"/>
+      </w:pPr>
+      <w:rPr>
+        <w:rFonts w:ascii="Wingdings" w:hAnsi="Wingdings" w:hint="default"/>
+      </w:rPr>
+    </w:lvl>
+    <w:lvl w:ilvl="6" w:tplc="04190001" w:tentative="1">
+      <w:start w:val="1"/>
+      <w:numFmt w:val="bullet"/>
+      <w:lvlText w:val=""/>
+      <w:lvlJc w:val="left"/>
+      <w:pPr>
+        <w:ind w:left="5904" w:hanging="360"/>
+      </w:pPr>
+      <w:rPr>
+        <w:rFonts w:ascii="Symbol" w:hAnsi="Symbol" w:hint="default"/>
+      </w:rPr>
+    </w:lvl>
+    <w:lvl w:ilvl="7" w:tplc="04190003" w:tentative="1">
+      <w:start w:val="1"/>
+      <w:numFmt w:val="bullet"/>
+      <w:lvlText w:val="o"/>
+      <w:lvlJc w:val="left"/>
+      <w:pPr>
+        <w:ind w:left="6624" w:hanging="360"/>
+      </w:pPr>
+      <w:rPr>
+        <w:rFonts w:ascii="Courier New" w:hAnsi="Courier New" w:cs="Courier New" w:hint="default"/>
+      </w:rPr>
+    </w:lvl>
+    <w:lvl w:ilvl="8" w:tplc="04190005" w:tentative="1">
+      <w:start w:val="1"/>
+      <w:numFmt w:val="bullet"/>
+      <w:lvlText w:val=""/>
+      <w:lvlJc w:val="left"/>
+      <w:pPr>
+        <w:ind w:left="7344" w:hanging="360"/>
+      </w:pPr>
+      <w:rPr>
+        <w:rFonts w:ascii="Wingdings" w:hAnsi="Wingdings" w:hint="default"/>
+      </w:rPr>
+    </w:lvl>
+  </w:abstractNum>
+  <w:abstractNum w:abstractNumId="3">
     <w:nsid w:val="23DA1311"/>
     <w:multiLevelType w:val="hybridMultilevel"/>
     <w:tmpl w:val="7836565A"/>
@@ -4238,7 +4672,7 @@
       </w:pPr>
     </w:lvl>
   </w:abstractNum>
-  <w:abstractNum w:abstractNumId="3">
+  <w:abstractNum w:abstractNumId="4">
     <w:nsid w:val="3C361568"/>
     <w:multiLevelType w:val="hybridMultilevel"/>
     <w:tmpl w:val="C8DAD538"/>
@@ -4324,7 +4758,7 @@
       </w:pPr>
     </w:lvl>
   </w:abstractNum>
-  <w:abstractNum w:abstractNumId="4">
+  <w:abstractNum w:abstractNumId="5">
     <w:nsid w:val="3E2B25B0"/>
     <w:multiLevelType w:val="hybridMultilevel"/>
     <w:tmpl w:val="FC526722"/>
@@ -4413,7 +4847,7 @@
       </w:pPr>
     </w:lvl>
   </w:abstractNum>
-  <w:abstractNum w:abstractNumId="5">
+  <w:abstractNum w:abstractNumId="6">
     <w:nsid w:val="3EDE1D35"/>
     <w:multiLevelType w:val="hybridMultilevel"/>
     <w:tmpl w:val="C41CFC04"/>
@@ -4526,7 +4960,7 @@
       </w:rPr>
     </w:lvl>
   </w:abstractNum>
-  <w:abstractNum w:abstractNumId="6">
+  <w:abstractNum w:abstractNumId="7">
     <w:nsid w:val="47B22AAF"/>
     <w:multiLevelType w:val="hybridMultilevel"/>
     <w:tmpl w:val="AB22C17A"/>
@@ -4612,7 +5046,7 @@
       </w:pPr>
     </w:lvl>
   </w:abstractNum>
-  <w:abstractNum w:abstractNumId="7">
+  <w:abstractNum w:abstractNumId="8">
     <w:nsid w:val="503003A3"/>
     <w:multiLevelType w:val="hybridMultilevel"/>
     <w:tmpl w:val="E5A0B460"/>
@@ -4698,7 +5132,7 @@
       </w:pPr>
     </w:lvl>
   </w:abstractNum>
-  <w:abstractNum w:abstractNumId="8">
+  <w:abstractNum w:abstractNumId="9">
     <w:nsid w:val="67A0379E"/>
     <w:multiLevelType w:val="multilevel"/>
     <w:tmpl w:val="E728A77C"/>
@@ -4811,7 +5245,7 @@
       </w:pPr>
     </w:lvl>
   </w:abstractNum>
-  <w:abstractNum w:abstractNumId="9">
+  <w:abstractNum w:abstractNumId="10">
     <w:nsid w:val="6A297212"/>
     <w:multiLevelType w:val="multilevel"/>
     <w:tmpl w:val="CDE2CE08"/>
@@ -4924,7 +5358,7 @@
       </w:pPr>
     </w:lvl>
   </w:abstractNum>
-  <w:abstractNum w:abstractNumId="10">
+  <w:abstractNum w:abstractNumId="11">
     <w:nsid w:val="6E2B2985"/>
     <w:multiLevelType w:val="hybridMultilevel"/>
     <w:tmpl w:val="9D1EFA36"/>
@@ -5037,7 +5471,7 @@
       </w:rPr>
     </w:lvl>
   </w:abstractNum>
-  <w:abstractNum w:abstractNumId="11">
+  <w:abstractNum w:abstractNumId="12">
     <w:nsid w:val="6E421BBD"/>
     <w:multiLevelType w:val="multilevel"/>
     <w:tmpl w:val="42E49FF4"/>
@@ -5182,7 +5616,120 @@
       </w:rPr>
     </w:lvl>
   </w:abstractNum>
-  <w:abstractNum w:abstractNumId="12">
+  <w:abstractNum w:abstractNumId="13">
+    <w:nsid w:val="6FF60C49"/>
+    <w:multiLevelType w:val="hybridMultilevel"/>
+    <w:tmpl w:val="06DC87D4"/>
+    <w:lvl w:ilvl="0" w:tplc="04190001">
+      <w:start w:val="1"/>
+      <w:numFmt w:val="bullet"/>
+      <w:lvlText w:val=""/>
+      <w:lvlJc w:val="left"/>
+      <w:pPr>
+        <w:ind w:left="720" w:hanging="360"/>
+      </w:pPr>
+      <w:rPr>
+        <w:rFonts w:ascii="Symbol" w:hAnsi="Symbol" w:hint="default"/>
+      </w:rPr>
+    </w:lvl>
+    <w:lvl w:ilvl="1" w:tplc="04190003" w:tentative="1">
+      <w:start w:val="1"/>
+      <w:numFmt w:val="bullet"/>
+      <w:lvlText w:val="o"/>
+      <w:lvlJc w:val="left"/>
+      <w:pPr>
+        <w:ind w:left="1440" w:hanging="360"/>
+      </w:pPr>
+      <w:rPr>
+        <w:rFonts w:ascii="Courier New" w:hAnsi="Courier New" w:cs="Courier New" w:hint="default"/>
+      </w:rPr>
+    </w:lvl>
+    <w:lvl w:ilvl="2" w:tplc="04190005" w:tentative="1">
+      <w:start w:val="1"/>
+      <w:numFmt w:val="bullet"/>
+      <w:lvlText w:val=""/>
+      <w:lvlJc w:val="left"/>
+      <w:pPr>
+        <w:ind w:left="2160" w:hanging="360"/>
+      </w:pPr>
+      <w:rPr>
+        <w:rFonts w:ascii="Wingdings" w:hAnsi="Wingdings" w:hint="default"/>
+      </w:rPr>
+    </w:lvl>
+    <w:lvl w:ilvl="3" w:tplc="04190001" w:tentative="1">
+      <w:start w:val="1"/>
+      <w:numFmt w:val="bullet"/>
+      <w:lvlText w:val=""/>
+      <w:lvlJc w:val="left"/>
+      <w:pPr>
+        <w:ind w:left="2880" w:hanging="360"/>
+      </w:pPr>
+      <w:rPr>
+        <w:rFonts w:ascii="Symbol" w:hAnsi="Symbol" w:hint="default"/>
+      </w:rPr>
+    </w:lvl>
+    <w:lvl w:ilvl="4" w:tplc="04190003" w:tentative="1">
+      <w:start w:val="1"/>
+      <w:numFmt w:val="bullet"/>
+      <w:lvlText w:val="o"/>
+      <w:lvlJc w:val="left"/>
+      <w:pPr>
+        <w:ind w:left="3600" w:hanging="360"/>
+      </w:pPr>
+      <w:rPr>
+        <w:rFonts w:ascii="Courier New" w:hAnsi="Courier New" w:cs="Courier New" w:hint="default"/>
+      </w:rPr>
+    </w:lvl>
+    <w:lvl w:ilvl="5" w:tplc="04190005" w:tentative="1">
+      <w:start w:val="1"/>
+      <w:numFmt w:val="bullet"/>
+      <w:lvlText w:val=""/>
+      <w:lvlJc w:val="left"/>
+      <w:pPr>
+        <w:ind w:left="4320" w:hanging="360"/>
+      </w:pPr>
+      <w:rPr>
+        <w:rFonts w:ascii="Wingdings" w:hAnsi="Wingdings" w:hint="default"/>
+      </w:rPr>
+    </w:lvl>
+    <w:lvl w:ilvl="6" w:tplc="04190001" w:tentative="1">
+      <w:start w:val="1"/>
+      <w:numFmt w:val="bullet"/>
+      <w:lvlText w:val=""/>
+      <w:lvlJc w:val="left"/>
+      <w:pPr>
+        <w:ind w:left="5040" w:hanging="360"/>
+      </w:pPr>
+      <w:rPr>
+        <w:rFonts w:ascii="Symbol" w:hAnsi="Symbol" w:hint="default"/>
+      </w:rPr>
+    </w:lvl>
+    <w:lvl w:ilvl="7" w:tplc="04190003" w:tentative="1">
+      <w:start w:val="1"/>
+      <w:numFmt w:val="bullet"/>
+      <w:lvlText w:val="o"/>
+      <w:lvlJc w:val="left"/>
+      <w:pPr>
+        <w:ind w:left="5760" w:hanging="360"/>
+      </w:pPr>
+      <w:rPr>
+        <w:rFonts w:ascii="Courier New" w:hAnsi="Courier New" w:cs="Courier New" w:hint="default"/>
+      </w:rPr>
+    </w:lvl>
+    <w:lvl w:ilvl="8" w:tplc="04190005" w:tentative="1">
+      <w:start w:val="1"/>
+      <w:numFmt w:val="bullet"/>
+      <w:lvlText w:val=""/>
+      <w:lvlJc w:val="left"/>
+      <w:pPr>
+        <w:ind w:left="6480" w:hanging="360"/>
+      </w:pPr>
+      <w:rPr>
+        <w:rFonts w:ascii="Wingdings" w:hAnsi="Wingdings" w:hint="default"/>
+      </w:rPr>
+    </w:lvl>
+  </w:abstractNum>
+  <w:abstractNum w:abstractNumId="14">
     <w:nsid w:val="77763DE7"/>
     <w:multiLevelType w:val="hybridMultilevel"/>
     <w:tmpl w:val="C8DAD538"/>
@@ -5268,7 +5815,7 @@
       </w:pPr>
     </w:lvl>
   </w:abstractNum>
-  <w:abstractNum w:abstractNumId="13">
+  <w:abstractNum w:abstractNumId="15">
     <w:nsid w:val="77DE5562"/>
     <w:multiLevelType w:val="multilevel"/>
     <w:tmpl w:val="B7966A78"/>
@@ -5417,7 +5964,7 @@
       </w:rPr>
     </w:lvl>
   </w:abstractNum>
-  <w:abstractNum w:abstractNumId="14">
+  <w:abstractNum w:abstractNumId="16">
     <w:nsid w:val="7A4502B0"/>
     <w:multiLevelType w:val="hybridMultilevel"/>
     <w:tmpl w:val="3C642CA0"/>
@@ -5530,7 +6077,7 @@
       </w:rPr>
     </w:lvl>
   </w:abstractNum>
-  <w:abstractNum w:abstractNumId="15">
+  <w:abstractNum w:abstractNumId="17">
     <w:nsid w:val="7F1A4DF3"/>
     <w:multiLevelType w:val="hybridMultilevel"/>
     <w:tmpl w:val="C100B6E6"/>
@@ -5617,52 +6164,58 @@
     </w:lvl>
   </w:abstractNum>
   <w:num w:numId="1">
+    <w:abstractNumId w:val="10"/>
+  </w:num>
+  <w:num w:numId="2">
+    <w:abstractNumId w:val="15"/>
+  </w:num>
+  <w:num w:numId="3">
+    <w:abstractNumId w:val="12"/>
+  </w:num>
+  <w:num w:numId="4">
     <w:abstractNumId w:val="9"/>
   </w:num>
-  <w:num w:numId="2">
-    <w:abstractNumId w:val="13"/>
+  <w:num w:numId="5">
+    <w:abstractNumId w:val="5"/>
   </w:num>
-  <w:num w:numId="3">
+  <w:num w:numId="6">
+    <w:abstractNumId w:val="14"/>
+  </w:num>
+  <w:num w:numId="7">
+    <w:abstractNumId w:val="16"/>
+  </w:num>
+  <w:num w:numId="8">
+    <w:abstractNumId w:val="6"/>
+  </w:num>
+  <w:num w:numId="9">
+    <w:abstractNumId w:val="17"/>
+  </w:num>
+  <w:num w:numId="10">
+    <w:abstractNumId w:val="4"/>
+  </w:num>
+  <w:num w:numId="11">
+    <w:abstractNumId w:val="3"/>
+  </w:num>
+  <w:num w:numId="12">
     <w:abstractNumId w:val="11"/>
   </w:num>
-  <w:num w:numId="4">
-    <w:abstractNumId w:val="8"/>
-  </w:num>
-  <w:num w:numId="5">
-    <w:abstractNumId w:val="4"/>
-  </w:num>
-  <w:num w:numId="6">
-    <w:abstractNumId w:val="12"/>
-  </w:num>
-  <w:num w:numId="7">
-    <w:abstractNumId w:val="14"/>
-  </w:num>
-  <w:num w:numId="8">
-    <w:abstractNumId w:val="5"/>
-  </w:num>
-  <w:num w:numId="9">
-    <w:abstractNumId w:val="15"/>
-  </w:num>
-  <w:num w:numId="10">
-    <w:abstractNumId w:val="3"/>
-  </w:num>
-  <w:num w:numId="11">
-    <w:abstractNumId w:val="2"/>
-  </w:num>
-  <w:num w:numId="12">
-    <w:abstractNumId w:val="10"/>
-  </w:num>
   <w:num w:numId="13">
-    <w:abstractNumId w:val="6"/>
+    <w:abstractNumId w:val="7"/>
   </w:num>
   <w:num w:numId="14">
     <w:abstractNumId w:val="1"/>
   </w:num>
   <w:num w:numId="15">
-    <w:abstractNumId w:val="7"/>
+    <w:abstractNumId w:val="8"/>
   </w:num>
   <w:num w:numId="16">
     <w:abstractNumId w:val="0"/>
+  </w:num>
+  <w:num w:numId="17">
+    <w:abstractNumId w:val="13"/>
+  </w:num>
+  <w:num w:numId="18">
+    <w:abstractNumId w:val="2"/>
   </w:num>
 </w:numbering>
 </file>
@@ -7026,7 +7579,7 @@
   <a:extraClrSchemeLst/>
   <a:extLst>
     <a:ext uri="{05A4C25C-085E-4340-85A3-A5531E510DB2}">
-      <thm15:themeFamily xmlns:thm15="http://schemas.microsoft.com/office/thememl/2012/main" xmlns="" name="Office Theme" id="{62F939B6-93AF-4DB8-9C6B-D6C7DFDC589F}" vid="{4A3C46E8-61CC-4603-A589-7422A47A8E4A}"/>
+      <thm15:themeFamily xmlns="" xmlns:thm15="http://schemas.microsoft.com/office/thememl/2012/main" name="Office Theme" id="{62F939B6-93AF-4DB8-9C6B-D6C7DFDC589F}" vid="{4A3C46E8-61CC-4603-A589-7422A47A8E4A}"/>
     </a:ext>
   </a:extLst>
 </a:theme>
@@ -7037,7 +7590,7 @@
 </file>
 
 <file path=customXml/itemProps1.xml><?xml version="1.0" encoding="utf-8"?>
-<ds:datastoreItem xmlns:ds="http://schemas.openxmlformats.org/officeDocument/2006/customXml" ds:itemID="{F265BB90-7184-4803-BC68-57230E327BED}">
+<ds:datastoreItem xmlns:ds="http://schemas.openxmlformats.org/officeDocument/2006/customXml" ds:itemID="{CCF48AEC-BD3C-401C-8D0F-F0EAC33FF163}">
   <ds:schemaRefs>
     <ds:schemaRef ds:uri="http://schemas.openxmlformats.org/officeDocument/2006/bibliography"/>
   </ds:schemaRefs>

</xml_diff>

<commit_message>
Fixed deployment issues and updated documentation
</commit_message>
<xml_diff>
--- a/AcademicsVideo application developers guide.docx
+++ b/AcademicsVideo application developers guide.docx
@@ -150,7 +150,6 @@
           <w:bdr w:val="none" w:sz="0" w:space="0" w:color="auto" w:frame="1"/>
         </w:rPr>
       </w:pPr>
-      <w:proofErr w:type="spellStart"/>
       <w:r>
         <w:rPr>
           <w:rFonts w:ascii="Courier New" w:hAnsi="Courier New" w:cs="Courier New"/>
@@ -160,19 +159,7 @@
           <w:szCs w:val="23"/>
           <w:bdr w:val="none" w:sz="0" w:space="0" w:color="auto" w:frame="1"/>
         </w:rPr>
-        <w:t>AcademicsVideo</w:t>
-      </w:r>
-      <w:proofErr w:type="spellEnd"/>
-      <w:r>
-        <w:rPr>
-          <w:rFonts w:ascii="Courier New" w:hAnsi="Courier New" w:cs="Courier New"/>
-          <w:b/>
-          <w:color w:val="000000"/>
-          <w:sz w:val="40"/>
-          <w:szCs w:val="23"/>
-          <w:bdr w:val="none" w:sz="0" w:space="0" w:color="auto" w:frame="1"/>
-        </w:rPr>
-        <w:t xml:space="preserve"> Web Application</w:t>
+        <w:t>AcademicsVideo Web Application</w:t>
       </w:r>
     </w:p>
     <w:p>
@@ -627,7 +614,6 @@
           <w:bdr w:val="none" w:sz="0" w:space="0" w:color="auto" w:frame="1"/>
         </w:rPr>
       </w:pPr>
-      <w:proofErr w:type="spellStart"/>
       <w:r>
         <w:rPr>
           <w:rFonts w:ascii="Courier New" w:hAnsi="Courier New" w:cs="Courier New"/>
@@ -639,7 +625,6 @@
         </w:rPr>
         <w:t>AcademicsVideo</w:t>
       </w:r>
-      <w:proofErr w:type="spellEnd"/>
     </w:p>
     <w:p>
       <w:pPr>
@@ -686,9 +671,8 @@
           <w:szCs w:val="23"/>
           <w:bdr w:val="none" w:sz="0" w:space="0" w:color="auto" w:frame="1"/>
         </w:rPr>
-        <w:t xml:space="preserve">Last Revised: </w:t>
-      </w:r>
-      <w:proofErr w:type="spellStart"/>
+        <w:t>Last Revised: ver 1.3 14.04</w:t>
+      </w:r>
       <w:r>
         <w:rPr>
           <w:rFonts w:ascii="Courier New" w:hAnsi="Courier New" w:cs="Courier New"/>
@@ -698,44 +682,8 @@
           <w:szCs w:val="23"/>
           <w:bdr w:val="none" w:sz="0" w:space="0" w:color="auto" w:frame="1"/>
         </w:rPr>
-        <w:t>ver</w:t>
-      </w:r>
-      <w:proofErr w:type="spellEnd"/>
-      <w:r>
-        <w:rPr>
-          <w:rFonts w:ascii="Courier New" w:hAnsi="Courier New" w:cs="Courier New"/>
-          <w:b/>
-          <w:color w:val="000000"/>
-          <w:sz w:val="23"/>
-          <w:szCs w:val="23"/>
-          <w:bdr w:val="none" w:sz="0" w:space="0" w:color="auto" w:frame="1"/>
-        </w:rPr>
-        <w:t xml:space="preserve"> </w:t>
-      </w:r>
-      <w:proofErr w:type="gramStart"/>
-      <w:r>
-        <w:rPr>
-          <w:rFonts w:ascii="Courier New" w:hAnsi="Courier New" w:cs="Courier New"/>
-          <w:b/>
-          <w:color w:val="000000"/>
-          <w:sz w:val="23"/>
-          <w:szCs w:val="23"/>
-          <w:bdr w:val="none" w:sz="0" w:space="0" w:color="auto" w:frame="1"/>
-        </w:rPr>
-        <w:t>1.3 14.04</w:t>
-      </w:r>
-      <w:r>
-        <w:rPr>
-          <w:rFonts w:ascii="Courier New" w:hAnsi="Courier New" w:cs="Courier New"/>
-          <w:b/>
-          <w:color w:val="000000"/>
-          <w:sz w:val="23"/>
-          <w:szCs w:val="23"/>
-          <w:bdr w:val="none" w:sz="0" w:space="0" w:color="auto" w:frame="1"/>
-        </w:rPr>
         <w:t>.2017</w:t>
       </w:r>
-      <w:proofErr w:type="gramEnd"/>
     </w:p>
     <w:sdt>
       <w:sdtPr>
@@ -797,16 +745,7 @@
               <w:color w:val="auto"/>
               <w:lang w:val="en-US"/>
             </w:rPr>
-            <w:t>c</w:t>
-          </w:r>
-          <w:bookmarkStart w:id="0" w:name="_GoBack"/>
-          <w:bookmarkEnd w:id="0"/>
-          <w:r>
-            <w:rPr>
-              <w:color w:val="auto"/>
-              <w:lang w:val="en-US"/>
-            </w:rPr>
-            <w:t>ontents</w:t>
+            <w:t>contents</w:t>
           </w:r>
           <w:r>
             <w:rPr>
@@ -2640,7 +2579,7 @@
           <w:bdr w:val="none" w:sz="0" w:space="0" w:color="auto" w:frame="1"/>
         </w:rPr>
       </w:pPr>
-      <w:bookmarkStart w:id="1" w:name="_Toc479967832"/>
+      <w:bookmarkStart w:id="0" w:name="_Toc479967832"/>
       <w:r>
         <w:rPr>
           <w:rFonts w:ascii="Courier New" w:hAnsi="Courier New" w:cs="Courier New"/>
@@ -2650,27 +2589,27 @@
         <w:lastRenderedPageBreak/>
         <w:t>Setting up the environment</w:t>
       </w:r>
+      <w:bookmarkEnd w:id="0"/>
+    </w:p>
+    <w:p>
+      <w:pPr>
+        <w:pStyle w:val="1"/>
+        <w:rPr>
+          <w:rFonts w:ascii="Courier New" w:hAnsi="Courier New" w:cs="Courier New"/>
+          <w:color w:val="auto"/>
+          <w:bdr w:val="none" w:sz="0" w:space="0" w:color="auto" w:frame="1"/>
+        </w:rPr>
+      </w:pPr>
+      <w:bookmarkStart w:id="1" w:name="_Toc479967833"/>
+      <w:r>
+        <w:rPr>
+          <w:rFonts w:ascii="Courier New" w:hAnsi="Courier New" w:cs="Courier New"/>
+          <w:color w:val="auto"/>
+          <w:bdr w:val="none" w:sz="0" w:space="0" w:color="auto" w:frame="1"/>
+        </w:rPr>
+        <w:t>Linux</w:t>
+      </w:r>
       <w:bookmarkEnd w:id="1"/>
-    </w:p>
-    <w:p>
-      <w:pPr>
-        <w:pStyle w:val="1"/>
-        <w:rPr>
-          <w:rFonts w:ascii="Courier New" w:hAnsi="Courier New" w:cs="Courier New"/>
-          <w:color w:val="auto"/>
-          <w:bdr w:val="none" w:sz="0" w:space="0" w:color="auto" w:frame="1"/>
-        </w:rPr>
-      </w:pPr>
-      <w:bookmarkStart w:id="2" w:name="_Toc479967833"/>
-      <w:r>
-        <w:rPr>
-          <w:rFonts w:ascii="Courier New" w:hAnsi="Courier New" w:cs="Courier New"/>
-          <w:color w:val="auto"/>
-          <w:bdr w:val="none" w:sz="0" w:space="0" w:color="auto" w:frame="1"/>
-        </w:rPr>
-        <w:t>Linux</w:t>
-      </w:r>
-      <w:bookmarkEnd w:id="2"/>
     </w:p>
     <w:p>
       <w:pPr>
@@ -2698,14 +2637,14 @@
           <w:szCs w:val="22"/>
         </w:rPr>
       </w:pPr>
-      <w:bookmarkStart w:id="3" w:name="_Toc479967834"/>
+      <w:bookmarkStart w:id="2" w:name="_Toc479967834"/>
       <w:r>
         <w:rPr>
           <w:bdr w:val="none" w:sz="0" w:space="0" w:color="auto" w:frame="1"/>
         </w:rPr>
         <w:t>Install python</w:t>
       </w:r>
-      <w:bookmarkEnd w:id="3"/>
+      <w:bookmarkEnd w:id="2"/>
     </w:p>
     <w:p>
       <w:pPr>
@@ -2756,27 +2695,15 @@
           <w:bdr w:val="none" w:sz="0" w:space="0" w:color="auto" w:frame="1"/>
         </w:rPr>
       </w:pPr>
-      <w:proofErr w:type="spellStart"/>
-      <w:r>
-        <w:rPr>
-          <w:rFonts w:ascii="Courier New" w:hAnsi="Courier New" w:cs="Courier New"/>
-          <w:color w:val="000000"/>
-          <w:sz w:val="23"/>
-          <w:szCs w:val="23"/>
-          <w:bdr w:val="none" w:sz="0" w:space="0" w:color="auto" w:frame="1"/>
-        </w:rPr>
-        <w:t>sudo</w:t>
-      </w:r>
-      <w:proofErr w:type="spellEnd"/>
-      <w:r>
-        <w:rPr>
-          <w:rFonts w:ascii="Courier New" w:hAnsi="Courier New" w:cs="Courier New"/>
-          <w:color w:val="000000"/>
-          <w:sz w:val="23"/>
-          <w:szCs w:val="23"/>
-          <w:bdr w:val="none" w:sz="0" w:space="0" w:color="auto" w:frame="1"/>
-        </w:rPr>
-        <w:t xml:space="preserve"> apt-get update</w:t>
+      <w:r>
+        <w:rPr>
+          <w:rFonts w:ascii="Courier New" w:hAnsi="Courier New" w:cs="Courier New"/>
+          <w:color w:val="000000"/>
+          <w:sz w:val="23"/>
+          <w:szCs w:val="23"/>
+          <w:bdr w:val="none" w:sz="0" w:space="0" w:color="auto" w:frame="1"/>
+        </w:rPr>
+        <w:t>sudo apt-get update</w:t>
       </w:r>
     </w:p>
     <w:p>
@@ -2803,27 +2730,15 @@
           <w:bdr w:val="none" w:sz="0" w:space="0" w:color="auto" w:frame="1"/>
         </w:rPr>
       </w:pPr>
-      <w:proofErr w:type="spellStart"/>
-      <w:r>
-        <w:rPr>
-          <w:rFonts w:ascii="Courier New" w:hAnsi="Courier New" w:cs="Courier New"/>
-          <w:color w:val="000000"/>
-          <w:sz w:val="23"/>
-          <w:szCs w:val="23"/>
-          <w:bdr w:val="none" w:sz="0" w:space="0" w:color="auto" w:frame="1"/>
-        </w:rPr>
-        <w:t>sudo</w:t>
-      </w:r>
-      <w:proofErr w:type="spellEnd"/>
-      <w:r>
-        <w:rPr>
-          <w:rFonts w:ascii="Courier New" w:hAnsi="Courier New" w:cs="Courier New"/>
-          <w:color w:val="000000"/>
-          <w:sz w:val="23"/>
-          <w:szCs w:val="23"/>
-          <w:bdr w:val="none" w:sz="0" w:space="0" w:color="auto" w:frame="1"/>
-        </w:rPr>
-        <w:t xml:space="preserve"> apt-get install python3-pip</w:t>
+      <w:r>
+        <w:rPr>
+          <w:rFonts w:ascii="Courier New" w:hAnsi="Courier New" w:cs="Courier New"/>
+          <w:color w:val="000000"/>
+          <w:sz w:val="23"/>
+          <w:szCs w:val="23"/>
+          <w:bdr w:val="none" w:sz="0" w:space="0" w:color="auto" w:frame="1"/>
+        </w:rPr>
+        <w:t>sudo apt-get install python3-pip</w:t>
       </w:r>
     </w:p>
     <w:p>
@@ -2846,14 +2761,14 @@
           <w:bdr w:val="none" w:sz="0" w:space="0" w:color="auto" w:frame="1"/>
         </w:rPr>
       </w:pPr>
-      <w:bookmarkStart w:id="4" w:name="_Toc479967835"/>
+      <w:bookmarkStart w:id="3" w:name="_Toc479967835"/>
       <w:r>
         <w:rPr>
           <w:bdr w:val="none" w:sz="0" w:space="0" w:color="auto" w:frame="1"/>
         </w:rPr>
         <w:t>Install DB PostgreSQL</w:t>
       </w:r>
-      <w:bookmarkEnd w:id="4"/>
+      <w:bookmarkEnd w:id="3"/>
       <w:r>
         <w:rPr>
           <w:bdr w:val="none" w:sz="0" w:space="0" w:color="auto" w:frame="1"/>
@@ -2911,84 +2826,16 @@
           <w:bdr w:val="none" w:sz="0" w:space="0" w:color="auto" w:frame="1"/>
         </w:rPr>
       </w:pPr>
-      <w:proofErr w:type="spellStart"/>
-      <w:r>
-        <w:rPr>
-          <w:rFonts w:ascii="Courier New" w:hAnsi="Courier New" w:cs="Courier New"/>
-          <w:color w:val="000000"/>
-          <w:sz w:val="23"/>
-          <w:szCs w:val="23"/>
-          <w:bdr w:val="none" w:sz="0" w:space="0" w:color="auto" w:frame="1"/>
-        </w:rPr>
-        <w:t>sudo</w:t>
-      </w:r>
-      <w:proofErr w:type="spellEnd"/>
-      <w:r>
-        <w:rPr>
-          <w:rFonts w:ascii="Courier New" w:hAnsi="Courier New" w:cs="Courier New"/>
-          <w:color w:val="000000"/>
-          <w:sz w:val="23"/>
-          <w:szCs w:val="23"/>
-          <w:bdr w:val="none" w:sz="0" w:space="0" w:color="auto" w:frame="1"/>
-        </w:rPr>
-        <w:t xml:space="preserve"> apt-get install python3-dev </w:t>
-      </w:r>
-      <w:proofErr w:type="spellStart"/>
-      <w:r>
-        <w:rPr>
-          <w:rFonts w:ascii="Courier New" w:hAnsi="Courier New" w:cs="Courier New"/>
-          <w:color w:val="000000"/>
-          <w:sz w:val="23"/>
-          <w:szCs w:val="23"/>
-          <w:bdr w:val="none" w:sz="0" w:space="0" w:color="auto" w:frame="1"/>
-        </w:rPr>
-        <w:t>libpq</w:t>
-      </w:r>
-      <w:proofErr w:type="spellEnd"/>
-      <w:r>
-        <w:rPr>
-          <w:rFonts w:ascii="Courier New" w:hAnsi="Courier New" w:cs="Courier New"/>
-          <w:color w:val="000000"/>
-          <w:sz w:val="23"/>
-          <w:szCs w:val="23"/>
-          <w:bdr w:val="none" w:sz="0" w:space="0" w:color="auto" w:frame="1"/>
-        </w:rPr>
-        <w:t xml:space="preserve">-dev </w:t>
-      </w:r>
-      <w:proofErr w:type="spellStart"/>
-      <w:r>
-        <w:rPr>
-          <w:rFonts w:ascii="Courier New" w:hAnsi="Courier New" w:cs="Courier New"/>
-          <w:color w:val="000000"/>
-          <w:sz w:val="23"/>
-          <w:szCs w:val="23"/>
-          <w:bdr w:val="none" w:sz="0" w:space="0" w:color="auto" w:frame="1"/>
-        </w:rPr>
-        <w:t>postgresql</w:t>
-      </w:r>
-      <w:proofErr w:type="spellEnd"/>
-      <w:r>
-        <w:rPr>
-          <w:rFonts w:ascii="Courier New" w:hAnsi="Courier New" w:cs="Courier New"/>
-          <w:color w:val="000000"/>
-          <w:sz w:val="23"/>
-          <w:szCs w:val="23"/>
-          <w:bdr w:val="none" w:sz="0" w:space="0" w:color="auto" w:frame="1"/>
-        </w:rPr>
-        <w:t xml:space="preserve"> </w:t>
-      </w:r>
-      <w:proofErr w:type="spellStart"/>
-      <w:r>
-        <w:rPr>
-          <w:rFonts w:ascii="Courier New" w:hAnsi="Courier New" w:cs="Courier New"/>
-          <w:color w:val="000000"/>
-          <w:sz w:val="23"/>
-          <w:szCs w:val="23"/>
-          <w:bdr w:val="none" w:sz="0" w:space="0" w:color="auto" w:frame="1"/>
-        </w:rPr>
-        <w:t>postgresql-contrib</w:t>
-      </w:r>
-      <w:proofErr w:type="spellEnd"/>
+      <w:r>
+        <w:rPr>
+          <w:rFonts w:ascii="Courier New" w:hAnsi="Courier New" w:cs="Courier New"/>
+          <w:color w:val="000000"/>
+          <w:sz w:val="23"/>
+          <w:szCs w:val="23"/>
+          <w:bdr w:val="none" w:sz="0" w:space="0" w:color="auto" w:frame="1"/>
+        </w:rPr>
+        <w:t>sudo apt-get install python3-dev libpq-dev postgresql postgresql-contrib</w:t>
+      </w:r>
     </w:p>
     <w:p>
       <w:pPr>
@@ -3013,22 +2860,14 @@
           <w:bdr w:val="none" w:sz="0" w:space="0" w:color="auto" w:frame="1"/>
         </w:rPr>
       </w:pPr>
-      <w:bookmarkStart w:id="5" w:name="_Toc479967836"/>
-      <w:r>
-        <w:rPr>
-          <w:bdr w:val="none" w:sz="0" w:space="0" w:color="auto" w:frame="1"/>
-        </w:rPr>
-        <w:t xml:space="preserve">Install </w:t>
-      </w:r>
-      <w:proofErr w:type="spellStart"/>
-      <w:r>
-        <w:rPr>
-          <w:bdr w:val="none" w:sz="0" w:space="0" w:color="auto" w:frame="1"/>
-        </w:rPr>
-        <w:t>Virtualenv</w:t>
-      </w:r>
-      <w:bookmarkEnd w:id="5"/>
-      <w:proofErr w:type="spellEnd"/>
+      <w:bookmarkStart w:id="4" w:name="_Toc479967836"/>
+      <w:r>
+        <w:rPr>
+          <w:bdr w:val="none" w:sz="0" w:space="0" w:color="auto" w:frame="1"/>
+        </w:rPr>
+        <w:t>Install Virtualenv</w:t>
+      </w:r>
+      <w:bookmarkEnd w:id="4"/>
     </w:p>
     <w:p>
       <w:pPr>
@@ -3094,40 +2933,16 @@
           <w:bdr w:val="none" w:sz="0" w:space="0" w:color="auto" w:frame="1"/>
         </w:rPr>
       </w:pPr>
-      <w:proofErr w:type="spellStart"/>
-      <w:r>
-        <w:rPr>
-          <w:rFonts w:ascii="Courier New" w:hAnsi="Courier New" w:cs="Courier New"/>
-          <w:color w:val="000000"/>
-          <w:sz w:val="23"/>
-          <w:szCs w:val="23"/>
-          <w:bdr w:val="none" w:sz="0" w:space="0" w:color="auto" w:frame="1"/>
-        </w:rPr>
-        <w:t>sudo</w:t>
-      </w:r>
-      <w:proofErr w:type="spellEnd"/>
-      <w:r>
-        <w:rPr>
-          <w:rFonts w:ascii="Courier New" w:hAnsi="Courier New" w:cs="Courier New"/>
-          <w:color w:val="000000"/>
-          <w:sz w:val="23"/>
-          <w:szCs w:val="23"/>
-          <w:bdr w:val="none" w:sz="0" w:space="0" w:color="auto" w:frame="1"/>
-        </w:rPr>
-        <w:t xml:space="preserve"> pip3 install </w:t>
-      </w:r>
-      <w:proofErr w:type="spellStart"/>
-      <w:r>
-        <w:rPr>
-          <w:rFonts w:ascii="Courier New" w:hAnsi="Courier New" w:cs="Courier New"/>
-          <w:color w:val="000000"/>
-          <w:sz w:val="23"/>
-          <w:szCs w:val="23"/>
-          <w:bdr w:val="none" w:sz="0" w:space="0" w:color="auto" w:frame="1"/>
-        </w:rPr>
-        <w:t>virtualenv</w:t>
-      </w:r>
-      <w:proofErr w:type="spellEnd"/>
+      <w:r>
+        <w:rPr>
+          <w:rFonts w:ascii="Courier New" w:hAnsi="Courier New" w:cs="Courier New"/>
+          <w:color w:val="000000"/>
+          <w:sz w:val="23"/>
+          <w:szCs w:val="23"/>
+          <w:bdr w:val="none" w:sz="0" w:space="0" w:color="auto" w:frame="1"/>
+        </w:rPr>
+        <w:t>sudo pip3 install virtualenv</w:t>
+      </w:r>
     </w:p>
     <w:p>
       <w:pPr>
@@ -3140,22 +2955,14 @@
           <w:bdr w:val="none" w:sz="0" w:space="0" w:color="auto" w:frame="1"/>
         </w:rPr>
       </w:pPr>
-      <w:bookmarkStart w:id="6" w:name="_Toc479967837"/>
-      <w:r>
-        <w:rPr>
-          <w:bdr w:val="none" w:sz="0" w:space="0" w:color="auto" w:frame="1"/>
-        </w:rPr>
-        <w:t xml:space="preserve">Install </w:t>
-      </w:r>
-      <w:proofErr w:type="spellStart"/>
-      <w:r>
-        <w:rPr>
-          <w:bdr w:val="none" w:sz="0" w:space="0" w:color="auto" w:frame="1"/>
-        </w:rPr>
-        <w:t>git</w:t>
-      </w:r>
-      <w:bookmarkEnd w:id="6"/>
-      <w:proofErr w:type="spellEnd"/>
+      <w:bookmarkStart w:id="5" w:name="_Toc479967837"/>
+      <w:r>
+        <w:rPr>
+          <w:bdr w:val="none" w:sz="0" w:space="0" w:color="auto" w:frame="1"/>
+        </w:rPr>
+        <w:t>Install git</w:t>
+      </w:r>
+      <w:bookmarkEnd w:id="5"/>
     </w:p>
     <w:p/>
     <w:p>
@@ -3196,40 +3003,16 @@
           <w:bdr w:val="none" w:sz="0" w:space="0" w:color="auto" w:frame="1"/>
         </w:rPr>
       </w:pPr>
-      <w:proofErr w:type="spellStart"/>
-      <w:r>
-        <w:rPr>
-          <w:rFonts w:ascii="Courier New" w:hAnsi="Courier New" w:cs="Courier New"/>
-          <w:color w:val="000000"/>
-          <w:sz w:val="23"/>
-          <w:szCs w:val="23"/>
-          <w:bdr w:val="none" w:sz="0" w:space="0" w:color="auto" w:frame="1"/>
-        </w:rPr>
-        <w:t>sudo</w:t>
-      </w:r>
-      <w:proofErr w:type="spellEnd"/>
-      <w:r>
-        <w:rPr>
-          <w:rFonts w:ascii="Courier New" w:hAnsi="Courier New" w:cs="Courier New"/>
-          <w:color w:val="000000"/>
-          <w:sz w:val="23"/>
-          <w:szCs w:val="23"/>
-          <w:bdr w:val="none" w:sz="0" w:space="0" w:color="auto" w:frame="1"/>
-        </w:rPr>
-        <w:t xml:space="preserve"> apt-get install </w:t>
-      </w:r>
-      <w:proofErr w:type="spellStart"/>
-      <w:r>
-        <w:rPr>
-          <w:rFonts w:ascii="Courier New" w:hAnsi="Courier New" w:cs="Courier New"/>
-          <w:color w:val="000000"/>
-          <w:sz w:val="23"/>
-          <w:szCs w:val="23"/>
-          <w:bdr w:val="none" w:sz="0" w:space="0" w:color="auto" w:frame="1"/>
-        </w:rPr>
-        <w:t>git</w:t>
-      </w:r>
-      <w:proofErr w:type="spellEnd"/>
+      <w:r>
+        <w:rPr>
+          <w:rFonts w:ascii="Courier New" w:hAnsi="Courier New" w:cs="Courier New"/>
+          <w:color w:val="000000"/>
+          <w:sz w:val="23"/>
+          <w:szCs w:val="23"/>
+          <w:bdr w:val="none" w:sz="0" w:space="0" w:color="auto" w:frame="1"/>
+        </w:rPr>
+        <w:t>sudo apt-get install git</w:t>
+      </w:r>
     </w:p>
     <w:p>
       <w:pPr>
@@ -3245,14 +3028,14 @@
           <w:szCs w:val="22"/>
         </w:rPr>
       </w:pPr>
-      <w:bookmarkStart w:id="7" w:name="_Toc479967838"/>
+      <w:bookmarkStart w:id="6" w:name="_Toc479967838"/>
       <w:r>
         <w:rPr>
           <w:bdr w:val="none" w:sz="0" w:space="0" w:color="auto" w:frame="1"/>
         </w:rPr>
         <w:t>Clone repository</w:t>
       </w:r>
-      <w:bookmarkEnd w:id="7"/>
+      <w:bookmarkEnd w:id="6"/>
     </w:p>
     <w:p>
       <w:pPr>
@@ -3315,27 +3098,15 @@
           <w:bdr w:val="none" w:sz="0" w:space="0" w:color="auto" w:frame="1"/>
         </w:rPr>
       </w:pPr>
-      <w:proofErr w:type="spellStart"/>
-      <w:r>
-        <w:rPr>
-          <w:rFonts w:ascii="Courier New" w:hAnsi="Courier New" w:cs="Courier New"/>
-          <w:color w:val="000000"/>
-          <w:sz w:val="23"/>
-          <w:szCs w:val="23"/>
-          <w:bdr w:val="none" w:sz="0" w:space="0" w:color="auto" w:frame="1"/>
-        </w:rPr>
-        <w:t>git</w:t>
-      </w:r>
-      <w:proofErr w:type="spellEnd"/>
-      <w:r>
-        <w:rPr>
-          <w:rFonts w:ascii="Courier New" w:hAnsi="Courier New" w:cs="Courier New"/>
-          <w:color w:val="000000"/>
-          <w:sz w:val="23"/>
-          <w:szCs w:val="23"/>
-          <w:bdr w:val="none" w:sz="0" w:space="0" w:color="auto" w:frame="1"/>
-        </w:rPr>
-        <w:t xml:space="preserve"> clone </w:t>
+      <w:r>
+        <w:rPr>
+          <w:rFonts w:ascii="Courier New" w:hAnsi="Courier New" w:cs="Courier New"/>
+          <w:color w:val="000000"/>
+          <w:sz w:val="23"/>
+          <w:szCs w:val="23"/>
+          <w:bdr w:val="none" w:sz="0" w:space="0" w:color="auto" w:frame="1"/>
+        </w:rPr>
+        <w:t xml:space="preserve">git clone </w:t>
       </w:r>
       <w:hyperlink r:id="rId7" w:history="1">
         <w:r>
@@ -3411,27 +3182,15 @@
           <w:bdr w:val="none" w:sz="0" w:space="0" w:color="auto" w:frame="1"/>
         </w:rPr>
       </w:pPr>
-      <w:proofErr w:type="spellStart"/>
-      <w:r>
-        <w:rPr>
-          <w:rFonts w:ascii="Courier New" w:hAnsi="Courier New" w:cs="Courier New"/>
-          <w:color w:val="000000"/>
-          <w:sz w:val="23"/>
-          <w:szCs w:val="23"/>
-          <w:bdr w:val="none" w:sz="0" w:space="0" w:color="auto" w:frame="1"/>
-        </w:rPr>
-        <w:t>git</w:t>
-      </w:r>
-      <w:proofErr w:type="spellEnd"/>
-      <w:r>
-        <w:rPr>
-          <w:rFonts w:ascii="Courier New" w:hAnsi="Courier New" w:cs="Courier New"/>
-          <w:color w:val="000000"/>
-          <w:sz w:val="23"/>
-          <w:szCs w:val="23"/>
-          <w:bdr w:val="none" w:sz="0" w:space="0" w:color="auto" w:frame="1"/>
-        </w:rPr>
-        <w:t xml:space="preserve"> checkout origin </w:t>
+      <w:r>
+        <w:rPr>
+          <w:rFonts w:ascii="Courier New" w:hAnsi="Courier New" w:cs="Courier New"/>
+          <w:color w:val="000000"/>
+          <w:sz w:val="23"/>
+          <w:szCs w:val="23"/>
+          <w:bdr w:val="none" w:sz="0" w:space="0" w:color="auto" w:frame="1"/>
+        </w:rPr>
+        <w:t xml:space="preserve">git checkout origin </w:t>
       </w:r>
       <w:r>
         <w:rPr>
@@ -3468,14 +3227,14 @@
           <w:bdr w:val="none" w:sz="0" w:space="0" w:color="auto" w:frame="1"/>
         </w:rPr>
       </w:pPr>
-      <w:bookmarkStart w:id="8" w:name="_Toc479967839"/>
+      <w:bookmarkStart w:id="7" w:name="_Toc479967839"/>
       <w:r>
         <w:rPr>
           <w:bdr w:val="none" w:sz="0" w:space="0" w:color="auto" w:frame="1"/>
         </w:rPr>
         <w:t>Database creation</w:t>
       </w:r>
-      <w:bookmarkEnd w:id="8"/>
+      <w:bookmarkEnd w:id="7"/>
     </w:p>
     <w:p/>
     <w:p>
@@ -3546,40 +3305,66 @@
           <w:bdr w:val="none" w:sz="0" w:space="0" w:color="auto" w:frame="1"/>
         </w:rPr>
       </w:pPr>
-      <w:proofErr w:type="spellStart"/>
-      <w:r>
-        <w:rPr>
-          <w:rFonts w:ascii="Courier New" w:hAnsi="Courier New" w:cs="Courier New"/>
-          <w:color w:val="000000"/>
-          <w:sz w:val="23"/>
-          <w:szCs w:val="23"/>
-          <w:bdr w:val="none" w:sz="0" w:space="0" w:color="auto" w:frame="1"/>
-        </w:rPr>
-        <w:t>sudo</w:t>
-      </w:r>
-      <w:proofErr w:type="spellEnd"/>
-      <w:r>
-        <w:rPr>
-          <w:rFonts w:ascii="Courier New" w:hAnsi="Courier New" w:cs="Courier New"/>
-          <w:color w:val="000000"/>
-          <w:sz w:val="23"/>
-          <w:szCs w:val="23"/>
-          <w:bdr w:val="none" w:sz="0" w:space="0" w:color="auto" w:frame="1"/>
-        </w:rPr>
-        <w:t xml:space="preserve"> -u </w:t>
-      </w:r>
-      <w:proofErr w:type="spellStart"/>
-      <w:r>
-        <w:rPr>
-          <w:rFonts w:ascii="Courier New" w:hAnsi="Courier New" w:cs="Courier New"/>
-          <w:color w:val="000000"/>
-          <w:sz w:val="23"/>
-          <w:szCs w:val="23"/>
-          <w:bdr w:val="none" w:sz="0" w:space="0" w:color="auto" w:frame="1"/>
-        </w:rPr>
-        <w:t>postgres</w:t>
-      </w:r>
-      <w:proofErr w:type="spellEnd"/>
+      <w:r>
+        <w:rPr>
+          <w:rFonts w:ascii="Courier New" w:hAnsi="Courier New" w:cs="Courier New"/>
+          <w:color w:val="000000"/>
+          <w:sz w:val="23"/>
+          <w:szCs w:val="23"/>
+          <w:bdr w:val="none" w:sz="0" w:space="0" w:color="auto" w:frame="1"/>
+        </w:rPr>
+        <w:t xml:space="preserve">sudo -u postgres </w:t>
+      </w:r>
+      <w:r>
+        <w:rPr>
+          <w:rFonts w:ascii="Courier New" w:hAnsi="Courier New" w:cs="Courier New"/>
+          <w:color w:val="000000"/>
+          <w:sz w:val="23"/>
+          <w:szCs w:val="23"/>
+          <w:bdr w:val="none" w:sz="0" w:space="0" w:color="auto" w:frame="1"/>
+        </w:rPr>
+        <w:t xml:space="preserve">bash </w:t>
+      </w:r>
+      <w:r>
+        <w:rPr>
+          <w:rFonts w:ascii="Courier New" w:hAnsi="Courier New" w:cs="Courier New"/>
+          <w:color w:val="000000"/>
+          <w:sz w:val="23"/>
+          <w:szCs w:val="23"/>
+          <w:bdr w:val="none" w:sz="0" w:space="0" w:color="auto" w:frame="1"/>
+        </w:rPr>
+        <w:t>Linux</w:t>
+      </w:r>
+      <w:r>
+        <w:rPr>
+          <w:rFonts w:ascii="Courier New" w:hAnsi="Courier New" w:cs="Courier New"/>
+          <w:color w:val="000000"/>
+          <w:sz w:val="23"/>
+          <w:szCs w:val="23"/>
+          <w:bdr w:val="none" w:sz="0" w:space="0" w:color="auto" w:frame="1"/>
+        </w:rPr>
+        <w:t>/c</w:t>
+      </w:r>
+      <w:r>
+        <w:rPr>
+          <w:rFonts w:ascii="Courier New" w:hAnsi="Courier New" w:cs="Courier New"/>
+          <w:color w:val="000000"/>
+          <w:sz w:val="23"/>
+          <w:szCs w:val="23"/>
+          <w:bdr w:val="none" w:sz="0" w:space="0" w:color="auto" w:frame="1"/>
+        </w:rPr>
+        <w:t>reate_database</w:t>
+      </w:r>
+      <w:r>
+        <w:rPr>
+          <w:rFonts w:ascii="Courier New" w:hAnsi="Courier New" w:cs="Courier New"/>
+          <w:color w:val="000000"/>
+          <w:sz w:val="23"/>
+          <w:szCs w:val="23"/>
+          <w:bdr w:val="none" w:sz="0" w:space="0" w:color="auto" w:frame="1"/>
+        </w:rPr>
+        <w:t>.sh</w:t>
+      </w:r>
       <w:r>
         <w:rPr>
           <w:rFonts w:ascii="Courier New" w:hAnsi="Courier New" w:cs="Courier New"/>
@@ -3590,66 +3375,6 @@
         </w:rPr>
         <w:t xml:space="preserve"> </w:t>
       </w:r>
-      <w:r>
-        <w:rPr>
-          <w:rFonts w:ascii="Courier New" w:hAnsi="Courier New" w:cs="Courier New"/>
-          <w:color w:val="000000"/>
-          <w:sz w:val="23"/>
-          <w:szCs w:val="23"/>
-          <w:bdr w:val="none" w:sz="0" w:space="0" w:color="auto" w:frame="1"/>
-        </w:rPr>
-        <w:t xml:space="preserve">bash </w:t>
-      </w:r>
-      <w:r>
-        <w:rPr>
-          <w:rFonts w:ascii="Courier New" w:hAnsi="Courier New" w:cs="Courier New"/>
-          <w:color w:val="000000"/>
-          <w:sz w:val="23"/>
-          <w:szCs w:val="23"/>
-          <w:bdr w:val="none" w:sz="0" w:space="0" w:color="auto" w:frame="1"/>
-        </w:rPr>
-        <w:t>Linux</w:t>
-      </w:r>
-      <w:r>
-        <w:rPr>
-          <w:rFonts w:ascii="Courier New" w:hAnsi="Courier New" w:cs="Courier New"/>
-          <w:color w:val="000000"/>
-          <w:sz w:val="23"/>
-          <w:szCs w:val="23"/>
-          <w:bdr w:val="none" w:sz="0" w:space="0" w:color="auto" w:frame="1"/>
-        </w:rPr>
-        <w:t>/c</w:t>
-      </w:r>
-      <w:r>
-        <w:rPr>
-          <w:rFonts w:ascii="Courier New" w:hAnsi="Courier New" w:cs="Courier New"/>
-          <w:color w:val="000000"/>
-          <w:sz w:val="23"/>
-          <w:szCs w:val="23"/>
-          <w:bdr w:val="none" w:sz="0" w:space="0" w:color="auto" w:frame="1"/>
-        </w:rPr>
-        <w:t>reate_database</w:t>
-      </w:r>
-      <w:r>
-        <w:rPr>
-          <w:rFonts w:ascii="Courier New" w:hAnsi="Courier New" w:cs="Courier New"/>
-          <w:color w:val="000000"/>
-          <w:sz w:val="23"/>
-          <w:szCs w:val="23"/>
-          <w:bdr w:val="none" w:sz="0" w:space="0" w:color="auto" w:frame="1"/>
-        </w:rPr>
-        <w:t>.sh</w:t>
-      </w:r>
-      <w:r>
-        <w:rPr>
-          <w:rFonts w:ascii="Courier New" w:hAnsi="Courier New" w:cs="Courier New"/>
-          <w:color w:val="000000"/>
-          <w:sz w:val="23"/>
-          <w:szCs w:val="23"/>
-          <w:bdr w:val="none" w:sz="0" w:space="0" w:color="auto" w:frame="1"/>
-        </w:rPr>
-        <w:t xml:space="preserve"> </w:t>
-      </w:r>
     </w:p>
     <w:p>
       <w:pPr>
@@ -3660,7 +3385,7 @@
           <w:bdr w:val="none" w:sz="0" w:space="0" w:color="auto" w:frame="1"/>
         </w:rPr>
       </w:pPr>
-      <w:bookmarkStart w:id="9" w:name="_Toc479967840"/>
+      <w:bookmarkStart w:id="8" w:name="_Toc479967840"/>
       <w:r>
         <w:rPr>
           <w:rFonts w:ascii="Courier New" w:hAnsi="Courier New" w:cs="Courier New"/>
@@ -3669,7 +3394,7 @@
         </w:rPr>
         <w:t>Windows</w:t>
       </w:r>
-      <w:bookmarkEnd w:id="9"/>
+      <w:bookmarkEnd w:id="8"/>
     </w:p>
     <w:p>
       <w:pPr>
@@ -3685,14 +3410,14 @@
           <w:szCs w:val="22"/>
         </w:rPr>
       </w:pPr>
-      <w:bookmarkStart w:id="10" w:name="_Toc479967841"/>
+      <w:bookmarkStart w:id="9" w:name="_Toc479967841"/>
       <w:r>
         <w:rPr>
           <w:bdr w:val="none" w:sz="0" w:space="0" w:color="auto" w:frame="1"/>
         </w:rPr>
         <w:t>Install python</w:t>
       </w:r>
-      <w:bookmarkEnd w:id="10"/>
+      <w:bookmarkEnd w:id="9"/>
     </w:p>
     <w:p>
       <w:pPr>
@@ -3738,186 +3463,20 @@
           <w:bdr w:val="none" w:sz="0" w:space="0" w:color="auto" w:frame="1"/>
         </w:rPr>
       </w:pPr>
-      <w:bookmarkStart w:id="11" w:name="_Toc479967842"/>
-      <w:r>
-        <w:rPr>
-          <w:bdr w:val="none" w:sz="0" w:space="0" w:color="auto" w:frame="1"/>
-        </w:rPr>
-        <w:t xml:space="preserve">Install </w:t>
-      </w:r>
-      <w:proofErr w:type="spellStart"/>
-      <w:r>
-        <w:rPr>
-          <w:bdr w:val="none" w:sz="0" w:space="0" w:color="auto" w:frame="1"/>
-        </w:rPr>
-        <w:t>Virtualenv</w:t>
-      </w:r>
-      <w:bookmarkEnd w:id="11"/>
-      <w:proofErr w:type="spellEnd"/>
-    </w:p>
-    <w:p>
-      <w:pPr>
-        <w:pStyle w:val="a4"/>
-        <w:ind w:left="720"/>
-        <w:rPr>
-          <w:rFonts w:ascii="Courier New" w:hAnsi="Courier New" w:cs="Courier New"/>
-          <w:b/>
-          <w:color w:val="000000"/>
-          <w:sz w:val="23"/>
-          <w:szCs w:val="23"/>
-          <w:bdr w:val="none" w:sz="0" w:space="0" w:color="auto" w:frame="1"/>
-        </w:rPr>
-      </w:pPr>
-    </w:p>
-    <w:p>
-      <w:pPr>
-        <w:pStyle w:val="a4"/>
-        <w:rPr>
-          <w:rFonts w:ascii="Courier New" w:hAnsi="Courier New" w:cs="Courier New"/>
-          <w:color w:val="000000"/>
-          <w:sz w:val="23"/>
-          <w:szCs w:val="23"/>
-          <w:bdr w:val="none" w:sz="0" w:space="0" w:color="auto" w:frame="1"/>
-        </w:rPr>
-      </w:pPr>
-      <w:r>
-        <w:rPr>
-          <w:rFonts w:ascii="Courier New" w:hAnsi="Courier New" w:cs="Courier New"/>
-          <w:color w:val="000000"/>
-          <w:sz w:val="23"/>
-          <w:szCs w:val="23"/>
-          <w:bdr w:val="none" w:sz="0" w:space="0" w:color="auto" w:frame="1"/>
-        </w:rPr>
-        <w:t xml:space="preserve">Run following command in </w:t>
-      </w:r>
-      <w:proofErr w:type="spellStart"/>
-      <w:r>
-        <w:rPr>
-          <w:rFonts w:ascii="Courier New" w:hAnsi="Courier New" w:cs="Courier New"/>
-          <w:color w:val="000000"/>
-          <w:sz w:val="23"/>
-          <w:szCs w:val="23"/>
-          <w:bdr w:val="none" w:sz="0" w:space="0" w:color="auto" w:frame="1"/>
-        </w:rPr>
-        <w:t>cmd</w:t>
-      </w:r>
-      <w:proofErr w:type="spellEnd"/>
-      <w:r>
-        <w:rPr>
-          <w:rFonts w:ascii="Courier New" w:hAnsi="Courier New" w:cs="Courier New"/>
-          <w:color w:val="000000"/>
-          <w:sz w:val="23"/>
-          <w:szCs w:val="23"/>
-          <w:bdr w:val="none" w:sz="0" w:space="0" w:color="auto" w:frame="1"/>
-        </w:rPr>
-        <w:t>:</w:t>
-      </w:r>
-    </w:p>
-    <w:p>
-      <w:pPr>
-        <w:pStyle w:val="a4"/>
-        <w:rPr>
-          <w:rFonts w:ascii="Courier New" w:hAnsi="Courier New" w:cs="Courier New"/>
-          <w:color w:val="000000"/>
-          <w:sz w:val="23"/>
-          <w:szCs w:val="23"/>
-          <w:bdr w:val="none" w:sz="0" w:space="0" w:color="auto" w:frame="1"/>
-        </w:rPr>
-      </w:pPr>
-    </w:p>
-    <w:p>
-      <w:pPr>
-        <w:pStyle w:val="a9"/>
-        <w:numPr>
-          <w:ilvl w:val="0"/>
-          <w:numId w:val="7"/>
-        </w:numPr>
-        <w:rPr>
-          <w:rFonts w:ascii="Courier New" w:hAnsi="Courier New" w:cs="Courier New"/>
-          <w:color w:val="000000"/>
-          <w:sz w:val="23"/>
-          <w:szCs w:val="23"/>
-          <w:bdr w:val="none" w:sz="0" w:space="0" w:color="auto" w:frame="1"/>
-        </w:rPr>
-      </w:pPr>
-      <w:proofErr w:type="spellStart"/>
-      <w:r>
-        <w:rPr>
-          <w:rFonts w:ascii="Courier New" w:hAnsi="Courier New" w:cs="Courier New"/>
-          <w:color w:val="000000"/>
-          <w:sz w:val="23"/>
-          <w:szCs w:val="23"/>
-          <w:bdr w:val="none" w:sz="0" w:space="0" w:color="auto" w:frame="1"/>
-        </w:rPr>
-        <w:t>virtualenv</w:t>
-      </w:r>
-      <w:proofErr w:type="spellEnd"/>
-      <w:r>
-        <w:rPr>
-          <w:rFonts w:ascii="Courier New" w:hAnsi="Courier New" w:cs="Courier New"/>
-          <w:color w:val="000000"/>
-          <w:sz w:val="23"/>
-          <w:szCs w:val="23"/>
+      <w:bookmarkStart w:id="10" w:name="_Toc479967843"/>
+      <w:r>
+        <w:rPr>
+          <w:bdr w:val="none" w:sz="0" w:space="0" w:color="auto" w:frame="1"/>
+        </w:rPr>
+        <w:t>Install DB PostgreSQL</w:t>
+      </w:r>
+      <w:r>
+        <w:rPr>
           <w:bdr w:val="none" w:sz="0" w:space="0" w:color="auto" w:frame="1"/>
         </w:rPr>
         <w:t xml:space="preserve"> </w:t>
       </w:r>
-      <w:proofErr w:type="spellStart"/>
-      <w:r>
-        <w:rPr>
-          <w:rFonts w:ascii="Courier New" w:hAnsi="Courier New" w:cs="Courier New"/>
-          <w:color w:val="000000"/>
-          <w:sz w:val="23"/>
-          <w:szCs w:val="23"/>
-          <w:bdr w:val="none" w:sz="0" w:space="0" w:color="auto" w:frame="1"/>
-        </w:rPr>
-        <w:t>venv</w:t>
-      </w:r>
-      <w:proofErr w:type="spellEnd"/>
-      <w:r>
-        <w:rPr>
-          <w:rFonts w:ascii="Courier New" w:hAnsi="Courier New" w:cs="Courier New"/>
-          <w:color w:val="000000"/>
-          <w:sz w:val="23"/>
-          <w:szCs w:val="23"/>
-          <w:bdr w:val="none" w:sz="0" w:space="0" w:color="auto" w:frame="1"/>
-        </w:rPr>
-        <w:t xml:space="preserve"> -p %PROGRAMFILES%\Python35-32\python.exe</w:t>
-      </w:r>
-    </w:p>
-    <w:p>
-      <w:pPr>
-        <w:pStyle w:val="2"/>
-        <w:numPr>
-          <w:ilvl w:val="0"/>
-          <w:numId w:val="19"/>
-        </w:numPr>
-        <w:rPr>
-          <w:bdr w:val="none" w:sz="0" w:space="0" w:color="auto" w:frame="1"/>
-        </w:rPr>
-      </w:pPr>
-      <w:bookmarkStart w:id="12" w:name="_Toc479967843"/>
-      <w:r>
-        <w:rPr>
-          <w:bdr w:val="none" w:sz="0" w:space="0" w:color="auto" w:frame="1"/>
-        </w:rPr>
-        <w:t>Install DB PostgreSQL</w:t>
-      </w:r>
-      <w:r>
-        <w:rPr>
-          <w:bdr w:val="none" w:sz="0" w:space="0" w:color="auto" w:frame="1"/>
-        </w:rPr>
-        <w:t xml:space="preserve"> and </w:t>
-      </w:r>
-      <w:proofErr w:type="spellStart"/>
-      <w:r>
-        <w:rPr>
-          <w:bdr w:val="none" w:sz="0" w:space="0" w:color="auto" w:frame="1"/>
-        </w:rPr>
-        <w:t>PostgreAdapter</w:t>
-      </w:r>
-      <w:bookmarkEnd w:id="12"/>
-      <w:proofErr w:type="spellEnd"/>
+      <w:bookmarkEnd w:id="10"/>
       <w:r>
         <w:rPr>
           <w:bdr w:val="none" w:sz="0" w:space="0" w:color="auto" w:frame="1"/>
@@ -3945,29 +3504,7 @@
             <w:szCs w:val="23"/>
             <w:bdr w:val="none" w:sz="0" w:space="0" w:color="auto" w:frame="1"/>
           </w:rPr>
-          <w:t xml:space="preserve">Download it from </w:t>
-        </w:r>
-        <w:proofErr w:type="spellStart"/>
-        <w:r>
-          <w:rPr>
-            <w:rStyle w:val="a5"/>
-            <w:rFonts w:ascii="Courier New" w:hAnsi="Courier New" w:cs="Courier New"/>
-            <w:sz w:val="23"/>
-            <w:szCs w:val="23"/>
-            <w:bdr w:val="none" w:sz="0" w:space="0" w:color="auto" w:frame="1"/>
-          </w:rPr>
-          <w:t>Postgre</w:t>
-        </w:r>
-        <w:proofErr w:type="spellEnd"/>
-        <w:r>
-          <w:rPr>
-            <w:rStyle w:val="a5"/>
-            <w:rFonts w:ascii="Courier New" w:hAnsi="Courier New" w:cs="Courier New"/>
-            <w:sz w:val="23"/>
-            <w:szCs w:val="23"/>
-            <w:bdr w:val="none" w:sz="0" w:space="0" w:color="auto" w:frame="1"/>
-          </w:rPr>
-          <w:t xml:space="preserve"> official site</w:t>
+          <w:t>Download it from Postgre official site</w:t>
         </w:r>
       </w:hyperlink>
     </w:p>
@@ -3982,76 +3519,6 @@
           <w:bdr w:val="none" w:sz="0" w:space="0" w:color="auto" w:frame="1"/>
         </w:rPr>
       </w:pPr>
-    </w:p>
-    <w:p>
-      <w:pPr>
-        <w:pStyle w:val="a4"/>
-        <w:rPr>
-          <w:rFonts w:ascii="Courier New" w:hAnsi="Courier New" w:cs="Courier New"/>
-          <w:color w:val="000000"/>
-          <w:sz w:val="23"/>
-          <w:szCs w:val="23"/>
-          <w:bdr w:val="none" w:sz="0" w:space="0" w:color="auto" w:frame="1"/>
-        </w:rPr>
-      </w:pPr>
-      <w:r>
-        <w:rPr>
-          <w:rFonts w:ascii="Courier New" w:hAnsi="Courier New" w:cs="Courier New"/>
-          <w:color w:val="000000"/>
-          <w:sz w:val="23"/>
-          <w:szCs w:val="23"/>
-          <w:bdr w:val="none" w:sz="0" w:space="0" w:color="auto" w:frame="1"/>
-        </w:rPr>
-        <w:t xml:space="preserve">Run following command in </w:t>
-      </w:r>
-      <w:proofErr w:type="spellStart"/>
-      <w:r>
-        <w:rPr>
-          <w:rFonts w:ascii="Courier New" w:hAnsi="Courier New" w:cs="Courier New"/>
-          <w:color w:val="000000"/>
-          <w:sz w:val="23"/>
-          <w:szCs w:val="23"/>
-          <w:bdr w:val="none" w:sz="0" w:space="0" w:color="auto" w:frame="1"/>
-        </w:rPr>
-        <w:t>cmd</w:t>
-      </w:r>
-      <w:proofErr w:type="spellEnd"/>
-      <w:r>
-        <w:rPr>
-          <w:rFonts w:ascii="Courier New" w:hAnsi="Courier New" w:cs="Courier New"/>
-          <w:color w:val="000000"/>
-          <w:sz w:val="23"/>
-          <w:szCs w:val="23"/>
-          <w:bdr w:val="none" w:sz="0" w:space="0" w:color="auto" w:frame="1"/>
-        </w:rPr>
-        <w:t>:</w:t>
-      </w:r>
-    </w:p>
-    <w:p>
-      <w:pPr>
-        <w:pStyle w:val="a4"/>
-        <w:numPr>
-          <w:ilvl w:val="0"/>
-          <w:numId w:val="7"/>
-        </w:numPr>
-        <w:rPr>
-          <w:rFonts w:ascii="Courier New" w:hAnsi="Courier New" w:cs="Courier New"/>
-          <w:color w:val="000000"/>
-          <w:sz w:val="23"/>
-          <w:szCs w:val="23"/>
-          <w:bdr w:val="none" w:sz="0" w:space="0" w:color="auto" w:frame="1"/>
-        </w:rPr>
-      </w:pPr>
-      <w:r>
-        <w:rPr>
-          <w:rFonts w:ascii="Courier New" w:hAnsi="Courier New" w:cs="Courier New"/>
-          <w:color w:val="000000"/>
-          <w:sz w:val="23"/>
-          <w:szCs w:val="23"/>
-          <w:bdr w:val="none" w:sz="0" w:space="0" w:color="auto" w:frame="1"/>
-        </w:rPr>
-        <w:t>pip install psycopg2</w:t>
-      </w:r>
     </w:p>
     <w:p>
       <w:pPr>
@@ -4064,22 +3531,14 @@
           <w:bdr w:val="none" w:sz="0" w:space="0" w:color="auto" w:frame="1"/>
         </w:rPr>
       </w:pPr>
-      <w:bookmarkStart w:id="13" w:name="_Toc479967844"/>
-      <w:r>
-        <w:rPr>
-          <w:bdr w:val="none" w:sz="0" w:space="0" w:color="auto" w:frame="1"/>
-        </w:rPr>
-        <w:t xml:space="preserve">Install </w:t>
-      </w:r>
-      <w:proofErr w:type="spellStart"/>
-      <w:r>
-        <w:rPr>
-          <w:bdr w:val="none" w:sz="0" w:space="0" w:color="auto" w:frame="1"/>
-        </w:rPr>
-        <w:t>git</w:t>
-      </w:r>
-      <w:bookmarkEnd w:id="13"/>
-      <w:proofErr w:type="spellEnd"/>
+      <w:bookmarkStart w:id="11" w:name="_Toc479967844"/>
+      <w:r>
+        <w:rPr>
+          <w:bdr w:val="none" w:sz="0" w:space="0" w:color="auto" w:frame="1"/>
+        </w:rPr>
+        <w:t>Install git</w:t>
+      </w:r>
+      <w:bookmarkEnd w:id="11"/>
     </w:p>
     <w:p>
       <w:pPr>
@@ -4112,29 +3571,7 @@
             <w:szCs w:val="23"/>
             <w:bdr w:val="none" w:sz="0" w:space="0" w:color="auto" w:frame="1"/>
           </w:rPr>
-          <w:t xml:space="preserve">Download it from </w:t>
-        </w:r>
-        <w:proofErr w:type="spellStart"/>
-        <w:r>
-          <w:rPr>
-            <w:rStyle w:val="a5"/>
-            <w:rFonts w:ascii="Courier New" w:hAnsi="Courier New" w:cs="Courier New"/>
-            <w:sz w:val="23"/>
-            <w:szCs w:val="23"/>
-            <w:bdr w:val="none" w:sz="0" w:space="0" w:color="auto" w:frame="1"/>
-          </w:rPr>
-          <w:t>Git</w:t>
-        </w:r>
-        <w:proofErr w:type="spellEnd"/>
-        <w:r>
-          <w:rPr>
-            <w:rStyle w:val="a5"/>
-            <w:rFonts w:ascii="Courier New" w:hAnsi="Courier New" w:cs="Courier New"/>
-            <w:sz w:val="23"/>
-            <w:szCs w:val="23"/>
-            <w:bdr w:val="none" w:sz="0" w:space="0" w:color="auto" w:frame="1"/>
-          </w:rPr>
-          <w:t xml:space="preserve"> official site</w:t>
+          <w:t>Download it from Git official site</w:t>
         </w:r>
       </w:hyperlink>
       <w:r>
@@ -4172,14 +3609,14 @@
           <w:szCs w:val="22"/>
         </w:rPr>
       </w:pPr>
-      <w:bookmarkStart w:id="14" w:name="_Toc479967845"/>
+      <w:bookmarkStart w:id="12" w:name="_Toc479967845"/>
       <w:r>
         <w:rPr>
           <w:bdr w:val="none" w:sz="0" w:space="0" w:color="auto" w:frame="1"/>
         </w:rPr>
         <w:t>Clone repository</w:t>
       </w:r>
-      <w:bookmarkEnd w:id="14"/>
+      <w:bookmarkEnd w:id="12"/>
     </w:p>
     <w:p>
       <w:pPr>
@@ -4242,27 +3679,15 @@
           <w:bdr w:val="none" w:sz="0" w:space="0" w:color="auto" w:frame="1"/>
         </w:rPr>
       </w:pPr>
-      <w:proofErr w:type="spellStart"/>
-      <w:r>
-        <w:rPr>
-          <w:rFonts w:ascii="Courier New" w:hAnsi="Courier New" w:cs="Courier New"/>
-          <w:color w:val="000000"/>
-          <w:sz w:val="23"/>
-          <w:szCs w:val="23"/>
-          <w:bdr w:val="none" w:sz="0" w:space="0" w:color="auto" w:frame="1"/>
-        </w:rPr>
-        <w:t>git</w:t>
-      </w:r>
-      <w:proofErr w:type="spellEnd"/>
-      <w:r>
-        <w:rPr>
-          <w:rFonts w:ascii="Courier New" w:hAnsi="Courier New" w:cs="Courier New"/>
-          <w:color w:val="000000"/>
-          <w:sz w:val="23"/>
-          <w:szCs w:val="23"/>
-          <w:bdr w:val="none" w:sz="0" w:space="0" w:color="auto" w:frame="1"/>
-        </w:rPr>
-        <w:t xml:space="preserve"> clone </w:t>
+      <w:r>
+        <w:rPr>
+          <w:rFonts w:ascii="Courier New" w:hAnsi="Courier New" w:cs="Courier New"/>
+          <w:color w:val="000000"/>
+          <w:sz w:val="23"/>
+          <w:szCs w:val="23"/>
+          <w:bdr w:val="none" w:sz="0" w:space="0" w:color="auto" w:frame="1"/>
+        </w:rPr>
+        <w:t xml:space="preserve">git clone </w:t>
       </w:r>
       <w:hyperlink r:id="rId11" w:history="1">
         <w:r>
@@ -4338,27 +3763,15 @@
           <w:bdr w:val="none" w:sz="0" w:space="0" w:color="auto" w:frame="1"/>
         </w:rPr>
       </w:pPr>
-      <w:proofErr w:type="spellStart"/>
-      <w:r>
-        <w:rPr>
-          <w:rFonts w:ascii="Courier New" w:hAnsi="Courier New" w:cs="Courier New"/>
-          <w:color w:val="000000"/>
-          <w:sz w:val="23"/>
-          <w:szCs w:val="23"/>
-          <w:bdr w:val="none" w:sz="0" w:space="0" w:color="auto" w:frame="1"/>
-        </w:rPr>
-        <w:t>git</w:t>
-      </w:r>
-      <w:proofErr w:type="spellEnd"/>
-      <w:r>
-        <w:rPr>
-          <w:rFonts w:ascii="Courier New" w:hAnsi="Courier New" w:cs="Courier New"/>
-          <w:color w:val="000000"/>
-          <w:sz w:val="23"/>
-          <w:szCs w:val="23"/>
-          <w:bdr w:val="none" w:sz="0" w:space="0" w:color="auto" w:frame="1"/>
-        </w:rPr>
-        <w:t xml:space="preserve"> checkout origin develop</w:t>
+      <w:r>
+        <w:rPr>
+          <w:rFonts w:ascii="Courier New" w:hAnsi="Courier New" w:cs="Courier New"/>
+          <w:color w:val="000000"/>
+          <w:sz w:val="23"/>
+          <w:szCs w:val="23"/>
+          <w:bdr w:val="none" w:sz="0" w:space="0" w:color="auto" w:frame="1"/>
+        </w:rPr>
+        <w:t>git checkout origin develop</w:t>
       </w:r>
     </w:p>
     <w:p>
@@ -4385,14 +3798,14 @@
           <w:bdr w:val="none" w:sz="0" w:space="0" w:color="auto" w:frame="1"/>
         </w:rPr>
       </w:pPr>
-      <w:bookmarkStart w:id="15" w:name="_Toc479967846"/>
+      <w:bookmarkStart w:id="13" w:name="_Toc479967846"/>
       <w:r>
         <w:rPr>
           <w:bdr w:val="none" w:sz="0" w:space="0" w:color="auto" w:frame="1"/>
         </w:rPr>
         <w:t>Database creation</w:t>
       </w:r>
-      <w:bookmarkEnd w:id="15"/>
+      <w:bookmarkEnd w:id="13"/>
     </w:p>
     <w:p/>
     <w:p>
@@ -4484,17 +3897,16 @@
           <w:bdr w:val="none" w:sz="0" w:space="0" w:color="auto" w:frame="1"/>
         </w:rPr>
       </w:pPr>
-      <w:bookmarkStart w:id="16" w:name="_Toc479967847"/>
+      <w:bookmarkStart w:id="14" w:name="_Toc479967847"/>
       <w:r>
         <w:rPr>
           <w:rFonts w:ascii="Courier New" w:hAnsi="Courier New" w:cs="Courier New"/>
           <w:color w:val="auto"/>
           <w:bdr w:val="none" w:sz="0" w:space="0" w:color="auto" w:frame="1"/>
         </w:rPr>
-        <w:lastRenderedPageBreak/>
         <w:t>Deployment of the app</w:t>
       </w:r>
-      <w:bookmarkEnd w:id="16"/>
+      <w:bookmarkEnd w:id="14"/>
     </w:p>
     <w:p>
       <w:pPr>
@@ -4507,7 +3919,7 @@
           <w:bdr w:val="none" w:sz="0" w:space="0" w:color="auto" w:frame="1"/>
         </w:rPr>
       </w:pPr>
-      <w:bookmarkStart w:id="17" w:name="_Toc479967848"/>
+      <w:bookmarkStart w:id="15" w:name="_Toc479967848"/>
       <w:r>
         <w:rPr>
           <w:bdr w:val="none" w:sz="0" w:space="0" w:color="auto" w:frame="1"/>
@@ -4527,7 +3939,7 @@
         </w:rPr>
         <w:t>virtual environment</w:t>
       </w:r>
-      <w:bookmarkEnd w:id="17"/>
+      <w:bookmarkEnd w:id="15"/>
     </w:p>
     <w:p>
       <w:pPr>
@@ -4591,7 +4003,6 @@
           <w:bdr w:val="none" w:sz="0" w:space="0" w:color="auto" w:frame="1"/>
         </w:rPr>
       </w:pPr>
-      <w:proofErr w:type="spellStart"/>
       <w:r>
         <w:rPr>
           <w:rFonts w:ascii="Courier New" w:hAnsi="Courier New" w:cs="Courier New"/>
@@ -4610,31 +4021,18 @@
           <w:szCs w:val="23"/>
           <w:bdr w:val="none" w:sz="0" w:space="0" w:color="auto" w:frame="1"/>
         </w:rPr>
-        <w:t>irtualenv</w:t>
-      </w:r>
-      <w:proofErr w:type="spellEnd"/>
-      <w:r>
-        <w:rPr>
-          <w:rFonts w:ascii="Courier New" w:hAnsi="Courier New" w:cs="Courier New"/>
-          <w:color w:val="000000"/>
-          <w:sz w:val="23"/>
-          <w:szCs w:val="23"/>
-          <w:bdr w:val="none" w:sz="0" w:space="0" w:color="auto" w:frame="1"/>
-        </w:rPr>
-        <w:t xml:space="preserve"> </w:t>
-      </w:r>
-      <w:proofErr w:type="spellStart"/>
-      <w:r>
-        <w:rPr>
-          <w:rFonts w:ascii="Courier New" w:hAnsi="Courier New" w:cs="Courier New"/>
-          <w:color w:val="000000"/>
-          <w:sz w:val="23"/>
-          <w:szCs w:val="23"/>
-          <w:bdr w:val="none" w:sz="0" w:space="0" w:color="auto" w:frame="1"/>
-        </w:rPr>
-        <w:t>academivcsVideo_env</w:t>
-      </w:r>
-      <w:proofErr w:type="spellEnd"/>
+        <w:t>irtualenv academivcsVideo_env</w:t>
+      </w:r>
+      <w:r>
+        <w:rPr>
+          <w:rFonts w:ascii="Courier New" w:hAnsi="Courier New" w:cs="Courier New"/>
+          <w:color w:val="000000"/>
+          <w:sz w:val="23"/>
+          <w:szCs w:val="23"/>
+          <w:bdr w:val="none" w:sz="0" w:space="0" w:color="auto" w:frame="1"/>
+        </w:rPr>
+        <w:t xml:space="preserve"> (for Linux)</w:t>
+      </w:r>
     </w:p>
     <w:p>
       <w:pPr>
@@ -4643,6 +4041,55 @@
           <w:ilvl w:val="0"/>
           <w:numId w:val="7"/>
         </w:numPr>
+        <w:rPr>
+          <w:rFonts w:ascii="Courier New" w:hAnsi="Courier New" w:cs="Courier New"/>
+          <w:color w:val="000000"/>
+          <w:sz w:val="23"/>
+          <w:szCs w:val="23"/>
+          <w:bdr w:val="none" w:sz="0" w:space="0" w:color="auto" w:frame="1"/>
+        </w:rPr>
+      </w:pPr>
+      <w:r>
+        <w:rPr>
+          <w:rFonts w:ascii="Courier New" w:hAnsi="Courier New" w:cs="Courier New"/>
+          <w:color w:val="000000"/>
+          <w:sz w:val="23"/>
+          <w:szCs w:val="23"/>
+          <w:bdr w:val="none" w:sz="0" w:space="0" w:color="auto" w:frame="1"/>
+        </w:rPr>
+        <w:t>{PYTHON PATH} -m venv academivcsVideo_env</w:t>
+      </w:r>
+      <w:r>
+        <w:rPr>
+          <w:rFonts w:ascii="Courier New" w:hAnsi="Courier New" w:cs="Courier New"/>
+          <w:color w:val="000000"/>
+          <w:sz w:val="23"/>
+          <w:szCs w:val="23"/>
+          <w:bdr w:val="none" w:sz="0" w:space="0" w:color="auto" w:frame="1"/>
+        </w:rPr>
+        <w:t xml:space="preserve"> (for Windows)</w:t>
+      </w:r>
+    </w:p>
+    <w:p>
+      <w:pPr>
+        <w:pStyle w:val="a9"/>
+        <w:ind w:left="858"/>
+        <w:rPr>
+          <w:rFonts w:ascii="Courier New" w:hAnsi="Courier New" w:cs="Courier New"/>
+          <w:color w:val="000000"/>
+          <w:sz w:val="23"/>
+          <w:szCs w:val="23"/>
+          <w:bdr w:val="none" w:sz="0" w:space="0" w:color="auto" w:frame="1"/>
+        </w:rPr>
+      </w:pPr>
+    </w:p>
+    <w:p>
+      <w:pPr>
+        <w:pStyle w:val="a9"/>
+        <w:numPr>
+          <w:ilvl w:val="0"/>
+          <w:numId w:val="7"/>
+        </w:numPr>
       </w:pPr>
       <w:r>
         <w:rPr>
@@ -4654,7 +4101,6 @@
         </w:rPr>
         <w:t xml:space="preserve">source </w:t>
       </w:r>
-      <w:proofErr w:type="spellStart"/>
       <w:r>
         <w:rPr>
           <w:rFonts w:ascii="Courier New" w:hAnsi="Courier New" w:cs="Courier New"/>
@@ -4665,7 +4111,6 @@
         </w:rPr>
         <w:t>academicsVideo_env</w:t>
       </w:r>
-      <w:proofErr w:type="spellEnd"/>
       <w:r>
         <w:rPr>
           <w:rFonts w:ascii="Courier New" w:hAnsi="Courier New" w:cs="Courier New"/>
@@ -4676,6 +4121,79 @@
         </w:rPr>
         <w:t>/bin/activate</w:t>
       </w:r>
+      <w:r>
+        <w:rPr>
+          <w:rFonts w:ascii="Courier New" w:hAnsi="Courier New" w:cs="Courier New"/>
+          <w:color w:val="000000"/>
+          <w:sz w:val="23"/>
+          <w:szCs w:val="23"/>
+          <w:bdr w:val="none" w:sz="0" w:space="0" w:color="auto" w:frame="1"/>
+        </w:rPr>
+        <w:t xml:space="preserve"> (for Linux)</w:t>
+      </w:r>
+    </w:p>
+    <w:p>
+      <w:pPr>
+        <w:pStyle w:val="a9"/>
+      </w:pPr>
+    </w:p>
+    <w:p>
+      <w:pPr>
+        <w:pStyle w:val="a9"/>
+        <w:numPr>
+          <w:ilvl w:val="0"/>
+          <w:numId w:val="7"/>
+        </w:numPr>
+        <w:rPr>
+          <w:rFonts w:ascii="Courier New" w:hAnsi="Courier New" w:cs="Courier New"/>
+          <w:color w:val="000000"/>
+          <w:sz w:val="23"/>
+          <w:szCs w:val="23"/>
+          <w:bdr w:val="none" w:sz="0" w:space="0" w:color="auto" w:frame="1"/>
+        </w:rPr>
+      </w:pPr>
+      <w:r>
+        <w:rPr>
+          <w:rFonts w:ascii="Courier New" w:hAnsi="Courier New" w:cs="Courier New"/>
+          <w:color w:val="000000"/>
+          <w:sz w:val="23"/>
+          <w:szCs w:val="23"/>
+          <w:bdr w:val="none" w:sz="0" w:space="0" w:color="auto" w:frame="1"/>
+        </w:rPr>
+        <w:t>academivcsVideo_env</w:t>
+      </w:r>
+      <w:r>
+        <w:rPr>
+          <w:rFonts w:ascii="Courier New" w:hAnsi="Courier New" w:cs="Courier New"/>
+          <w:color w:val="000000"/>
+          <w:sz w:val="23"/>
+          <w:szCs w:val="23"/>
+          <w:bdr w:val="none" w:sz="0" w:space="0" w:color="auto" w:frame="1"/>
+        </w:rPr>
+        <w:t>\</w:t>
+      </w:r>
+      <w:r>
+        <w:rPr>
+          <w:rFonts w:ascii="Courier New" w:hAnsi="Courier New" w:cs="Courier New"/>
+          <w:color w:val="000000"/>
+          <w:sz w:val="23"/>
+          <w:szCs w:val="23"/>
+          <w:bdr w:val="none" w:sz="0" w:space="0" w:color="auto" w:frame="1"/>
+        </w:rPr>
+        <w:t>Scripts\activate</w:t>
+      </w:r>
+      <w:r>
+        <w:rPr>
+          <w:rFonts w:ascii="Courier New" w:hAnsi="Courier New" w:cs="Courier New"/>
+          <w:color w:val="000000"/>
+          <w:sz w:val="23"/>
+          <w:szCs w:val="23"/>
+          <w:bdr w:val="none" w:sz="0" w:space="0" w:color="auto" w:frame="1"/>
+        </w:rPr>
+        <w:t xml:space="preserve"> (for Windows)</w:t>
+      </w:r>
+      <w:bookmarkStart w:id="16" w:name="_GoBack"/>
+      <w:bookmarkEnd w:id="16"/>
     </w:p>
     <w:p>
       <w:pPr>
@@ -4734,29 +4252,7 @@
           <w:szCs w:val="23"/>
           <w:bdr w:val="none" w:sz="0" w:space="0" w:color="auto" w:frame="1"/>
         </w:rPr>
-        <w:t xml:space="preserve">Run following command in terminal (in </w:t>
-      </w:r>
-      <w:proofErr w:type="spellStart"/>
-      <w:r>
-        <w:rPr>
-          <w:rFonts w:ascii="Courier New" w:hAnsi="Courier New" w:cs="Courier New"/>
-          <w:color w:val="000000"/>
-          <w:sz w:val="23"/>
-          <w:szCs w:val="23"/>
-          <w:bdr w:val="none" w:sz="0" w:space="0" w:color="auto" w:frame="1"/>
-        </w:rPr>
-        <w:t>dir</w:t>
-      </w:r>
-      <w:proofErr w:type="spellEnd"/>
-      <w:r>
-        <w:rPr>
-          <w:rFonts w:ascii="Courier New" w:hAnsi="Courier New" w:cs="Courier New"/>
-          <w:color w:val="000000"/>
-          <w:sz w:val="23"/>
-          <w:szCs w:val="23"/>
-          <w:bdr w:val="none" w:sz="0" w:space="0" w:color="auto" w:frame="1"/>
-        </w:rPr>
-        <w:t xml:space="preserve"> with requirements.txt):</w:t>
+        <w:t>Run following command in terminal (in dir with requirements.txt):</w:t>
       </w:r>
     </w:p>
     <w:p>
@@ -4796,7 +4292,7 @@
           <w:bdr w:val="none" w:sz="0" w:space="0" w:color="auto" w:frame="1"/>
         </w:rPr>
       </w:pPr>
-      <w:bookmarkStart w:id="18" w:name="_Toc479967849"/>
+      <w:bookmarkStart w:id="17" w:name="_Toc479967849"/>
       <w:r>
         <w:rPr>
           <w:bdr w:val="none" w:sz="0" w:space="0" w:color="auto" w:frame="1"/>
@@ -4809,7 +4305,7 @@
         </w:rPr>
         <w:t xml:space="preserve"> database connection</w:t>
       </w:r>
-      <w:bookmarkEnd w:id="18"/>
+      <w:bookmarkEnd w:id="17"/>
     </w:p>
     <w:p>
       <w:pPr>
@@ -4857,7 +4353,6 @@
         </w:rPr>
         <w:t>{</w:t>
       </w:r>
-      <w:proofErr w:type="spellStart"/>
       <w:r>
         <w:rPr>
           <w:rFonts w:ascii="Courier New" w:hAnsi="Courier New" w:cs="Courier New"/>
@@ -4876,18 +4371,7 @@
           <w:szCs w:val="23"/>
           <w:bdr w:val="none" w:sz="0" w:space="0" w:color="auto" w:frame="1"/>
         </w:rPr>
-        <w:t>_name</w:t>
-      </w:r>
-      <w:proofErr w:type="spellEnd"/>
-      <w:r>
-        <w:rPr>
-          <w:rFonts w:ascii="Courier New" w:hAnsi="Courier New" w:cs="Courier New"/>
-          <w:color w:val="000000"/>
-          <w:sz w:val="23"/>
-          <w:szCs w:val="23"/>
-          <w:bdr w:val="none" w:sz="0" w:space="0" w:color="auto" w:frame="1"/>
-        </w:rPr>
-        <w:t>}</w:t>
+        <w:t>_name}</w:t>
       </w:r>
       <w:r>
         <w:rPr>
@@ -4907,29 +4391,7 @@
           <w:szCs w:val="23"/>
           <w:bdr w:val="none" w:sz="0" w:space="0" w:color="auto" w:frame="1"/>
         </w:rPr>
-        <w:t>{</w:t>
-      </w:r>
-      <w:proofErr w:type="spellStart"/>
-      <w:r>
-        <w:rPr>
-          <w:rFonts w:ascii="Courier New" w:hAnsi="Courier New" w:cs="Courier New"/>
-          <w:color w:val="000000"/>
-          <w:sz w:val="23"/>
-          <w:szCs w:val="23"/>
-          <w:bdr w:val="none" w:sz="0" w:space="0" w:color="auto" w:frame="1"/>
-        </w:rPr>
-        <w:t>site_name</w:t>
-      </w:r>
-      <w:proofErr w:type="spellEnd"/>
-      <w:r>
-        <w:rPr>
-          <w:rFonts w:ascii="Courier New" w:hAnsi="Courier New" w:cs="Courier New"/>
-          <w:color w:val="000000"/>
-          <w:sz w:val="23"/>
-          <w:szCs w:val="23"/>
-          <w:bdr w:val="none" w:sz="0" w:space="0" w:color="auto" w:frame="1"/>
-        </w:rPr>
-        <w:t>}</w:t>
+        <w:t>{site_name}</w:t>
       </w:r>
       <w:r>
         <w:rPr>
@@ -5008,29 +4470,7 @@
           <w:szCs w:val="23"/>
           <w:bdr w:val="none" w:sz="0" w:space="0" w:color="auto" w:frame="1"/>
         </w:rPr>
-        <w:t xml:space="preserve">        '</w:t>
-      </w:r>
-      <w:proofErr w:type="gramStart"/>
-      <w:r>
-        <w:rPr>
-          <w:rFonts w:ascii="Courier New" w:hAnsi="Courier New" w:cs="Courier New"/>
-          <w:color w:val="000000"/>
-          <w:sz w:val="23"/>
-          <w:szCs w:val="23"/>
-          <w:bdr w:val="none" w:sz="0" w:space="0" w:color="auto" w:frame="1"/>
-        </w:rPr>
-        <w:t>default</w:t>
-      </w:r>
-      <w:proofErr w:type="gramEnd"/>
-      <w:r>
-        <w:rPr>
-          <w:rFonts w:ascii="Courier New" w:hAnsi="Courier New" w:cs="Courier New"/>
-          <w:color w:val="000000"/>
-          <w:sz w:val="23"/>
-          <w:szCs w:val="23"/>
-          <w:bdr w:val="none" w:sz="0" w:space="0" w:color="auto" w:frame="1"/>
-        </w:rPr>
-        <w:t>': {</w:t>
+        <w:t xml:space="preserve">        'default': {</w:t>
       </w:r>
     </w:p>
     <w:p>
@@ -5076,20 +4516,8 @@
           <w:szCs w:val="23"/>
           <w:bdr w:val="none" w:sz="0" w:space="0" w:color="auto" w:frame="1"/>
         </w:rPr>
-        <w:t xml:space="preserve">        'NAME': '</w:t>
-      </w:r>
-      <w:proofErr w:type="spellStart"/>
-      <w:r>
-        <w:rPr>
-          <w:rFonts w:ascii="Courier New" w:hAnsi="Courier New" w:cs="Courier New"/>
-          <w:color w:val="000000"/>
-          <w:sz w:val="23"/>
-          <w:szCs w:val="23"/>
-          <w:bdr w:val="none" w:sz="0" w:space="0" w:color="auto" w:frame="1"/>
-        </w:rPr>
-        <w:t>academicsvideo_db</w:t>
-      </w:r>
-      <w:proofErr w:type="spellEnd"/>
+        <w:t xml:space="preserve">        'NAME': 'academicsvideo_db</w:t>
+      </w:r>
       <w:r>
         <w:rPr>
           <w:rFonts w:ascii="Courier New" w:hAnsi="Courier New" w:cs="Courier New"/>
@@ -5121,20 +4549,8 @@
           <w:szCs w:val="23"/>
           <w:bdr w:val="none" w:sz="0" w:space="0" w:color="auto" w:frame="1"/>
         </w:rPr>
-        <w:t xml:space="preserve">        'USER': '</w:t>
-      </w:r>
-      <w:proofErr w:type="spellStart"/>
-      <w:r>
-        <w:rPr>
-          <w:rFonts w:ascii="Courier New" w:hAnsi="Courier New" w:cs="Courier New"/>
-          <w:color w:val="000000"/>
-          <w:sz w:val="23"/>
-          <w:szCs w:val="23"/>
-          <w:bdr w:val="none" w:sz="0" w:space="0" w:color="auto" w:frame="1"/>
-        </w:rPr>
-        <w:t>superuser</w:t>
-      </w:r>
-      <w:proofErr w:type="spellEnd"/>
+        <w:t xml:space="preserve">        'USER': 'superuser</w:t>
+      </w:r>
       <w:r>
         <w:rPr>
           <w:rFonts w:ascii="Courier New" w:hAnsi="Courier New" w:cs="Courier New"/>
@@ -5360,29 +4776,7 @@
           <w:szCs w:val="23"/>
           <w:bdr w:val="none" w:sz="0" w:space="0" w:color="auto" w:frame="1"/>
         </w:rPr>
-        <w:t xml:space="preserve"> </w:t>
-      </w:r>
-      <w:proofErr w:type="gramStart"/>
-      <w:r>
-        <w:rPr>
-          <w:rFonts w:ascii="Courier New" w:hAnsi="Courier New" w:cs="Courier New"/>
-          <w:color w:val="000000"/>
-          <w:sz w:val="23"/>
-          <w:szCs w:val="23"/>
-          <w:bdr w:val="none" w:sz="0" w:space="0" w:color="auto" w:frame="1"/>
-        </w:rPr>
-        <w:t>migrate</w:t>
-      </w:r>
-      <w:proofErr w:type="gramEnd"/>
-      <w:r>
-        <w:rPr>
-          <w:rFonts w:ascii="Courier New" w:hAnsi="Courier New" w:cs="Courier New"/>
-          <w:color w:val="000000"/>
-          <w:sz w:val="23"/>
-          <w:szCs w:val="23"/>
-          <w:bdr w:val="none" w:sz="0" w:space="0" w:color="auto" w:frame="1"/>
-        </w:rPr>
-        <w:t xml:space="preserve"> the data to the database and test the server:</w:t>
+        <w:t xml:space="preserve"> migrate the data to the database and test the server:</w:t>
       </w:r>
     </w:p>
     <w:p>
@@ -5408,20 +4802,8 @@
           <w:szCs w:val="23"/>
           <w:bdr w:val="none" w:sz="0" w:space="0" w:color="auto" w:frame="1"/>
         </w:rPr>
-        <w:t xml:space="preserve">python manage.py </w:t>
-      </w:r>
-      <w:proofErr w:type="spellStart"/>
-      <w:r>
-        <w:rPr>
-          <w:rFonts w:ascii="Courier New" w:hAnsi="Courier New" w:cs="Courier New"/>
-          <w:color w:val="000000"/>
-          <w:sz w:val="23"/>
-          <w:szCs w:val="23"/>
-          <w:bdr w:val="none" w:sz="0" w:space="0" w:color="auto" w:frame="1"/>
-        </w:rPr>
-        <w:t>makemigrations</w:t>
-      </w:r>
-      <w:proofErr w:type="spellEnd"/>
+        <w:t>python manage.py makemigrations</w:t>
+      </w:r>
     </w:p>
     <w:p>
       <w:pPr>
@@ -5469,11 +4851,11 @@
           <w:numId w:val="16"/>
         </w:numPr>
       </w:pPr>
-      <w:bookmarkStart w:id="19" w:name="_Toc479967850"/>
+      <w:bookmarkStart w:id="18" w:name="_Toc479967850"/>
       <w:r>
         <w:t>Create an administrator account</w:t>
       </w:r>
-      <w:bookmarkEnd w:id="19"/>
+      <w:bookmarkEnd w:id="18"/>
     </w:p>
     <w:p>
       <w:pPr>
@@ -5526,17 +4908,8 @@
           <w:rFonts w:ascii="Courier New" w:hAnsi="Courier New" w:cs="Courier New"/>
           <w:color w:val="000000"/>
         </w:rPr>
-        <w:t xml:space="preserve">python manage.py </w:t>
-      </w:r>
-      <w:proofErr w:type="spellStart"/>
-      <w:r>
-        <w:rPr>
-          <w:rFonts w:ascii="Courier New" w:hAnsi="Courier New" w:cs="Courier New"/>
-          <w:color w:val="000000"/>
-        </w:rPr>
-        <w:t>createsuperuser</w:t>
-      </w:r>
-      <w:proofErr w:type="spellEnd"/>
+        <w:t>python manage.py createsuperuser</w:t>
+      </w:r>
     </w:p>
     <w:p>
       <w:pPr>
@@ -5603,23 +4976,7 @@
           <w:rFonts w:ascii="Courier New" w:hAnsi="Courier New" w:cs="Courier New"/>
           <w:color w:val="000000"/>
         </w:rPr>
-        <w:t>{</w:t>
-      </w:r>
-      <w:proofErr w:type="spellStart"/>
-      <w:r>
-        <w:rPr>
-          <w:rFonts w:ascii="Courier New" w:hAnsi="Courier New" w:cs="Courier New"/>
-          <w:color w:val="000000"/>
-        </w:rPr>
-        <w:t>user_name</w:t>
-      </w:r>
-      <w:proofErr w:type="spellEnd"/>
-      <w:r>
-        <w:rPr>
-          <w:rFonts w:ascii="Courier New" w:hAnsi="Courier New" w:cs="Courier New"/>
-          <w:color w:val="000000"/>
-        </w:rPr>
-        <w:t>}</w:t>
+        <w:t>{user_name}</w:t>
       </w:r>
       <w:r>
         <w:rPr>
@@ -5665,12 +5022,11 @@
           <w:numId w:val="16"/>
         </w:numPr>
       </w:pPr>
-      <w:bookmarkStart w:id="20" w:name="_Toc479967851"/>
-      <w:r>
-        <w:lastRenderedPageBreak/>
+      <w:bookmarkStart w:id="19" w:name="_Toc479967851"/>
+      <w:r>
         <w:t>Load all CMS data</w:t>
       </w:r>
-      <w:bookmarkEnd w:id="20"/>
+      <w:bookmarkEnd w:id="19"/>
     </w:p>
     <w:p/>
     <w:p>
@@ -5708,33 +5064,8 @@
           <w:rFonts w:ascii="Courier New" w:hAnsi="Courier New" w:cs="Courier New"/>
           <w:color w:val="000000"/>
         </w:rPr>
-        <w:t xml:space="preserve">manage.py </w:t>
-      </w:r>
-      <w:proofErr w:type="spellStart"/>
-      <w:r>
-        <w:rPr>
-          <w:rFonts w:ascii="Courier New" w:hAnsi="Courier New" w:cs="Courier New"/>
-          <w:color w:val="000000"/>
-        </w:rPr>
-        <w:t>loaddata</w:t>
-      </w:r>
-      <w:proofErr w:type="spellEnd"/>
-      <w:r>
-        <w:rPr>
-          <w:rFonts w:ascii="Courier New" w:hAnsi="Courier New" w:cs="Courier New"/>
-          <w:color w:val="000000"/>
-        </w:rPr>
-        <w:t xml:space="preserve"> </w:t>
-      </w:r>
-      <w:proofErr w:type="spellStart"/>
-      <w:r>
-        <w:rPr>
-          <w:rFonts w:ascii="Courier New" w:hAnsi="Courier New" w:cs="Courier New"/>
-          <w:color w:val="000000"/>
-        </w:rPr>
-        <w:t>cms_export</w:t>
-      </w:r>
-      <w:proofErr w:type="spellEnd"/>
+        <w:t>manage.py loaddata cms_export</w:t>
+      </w:r>
     </w:p>
     <w:p>
       <w:pPr>
@@ -5754,11 +5085,12 @@
           <w:numId w:val="16"/>
         </w:numPr>
       </w:pPr>
-      <w:bookmarkStart w:id="21" w:name="_Toc479967852"/>
-      <w:r>
+      <w:bookmarkStart w:id="20" w:name="_Toc479967852"/>
+      <w:r>
+        <w:lastRenderedPageBreak/>
         <w:t>Run the server</w:t>
       </w:r>
-      <w:bookmarkEnd w:id="21"/>
+      <w:bookmarkEnd w:id="20"/>
     </w:p>
     <w:p>
       <w:pPr>
@@ -5802,17 +5134,8 @@
           <w:rFonts w:ascii="Courier New" w:hAnsi="Courier New" w:cs="Courier New"/>
           <w:color w:val="000000"/>
         </w:rPr>
-        <w:t xml:space="preserve">python manage.py </w:t>
-      </w:r>
-      <w:proofErr w:type="spellStart"/>
-      <w:r>
-        <w:rPr>
-          <w:rFonts w:ascii="Courier New" w:hAnsi="Courier New" w:cs="Courier New"/>
-          <w:color w:val="000000"/>
-        </w:rPr>
-        <w:t>runserver</w:t>
-      </w:r>
-      <w:proofErr w:type="spellEnd"/>
+        <w:t>python manage.py runserver</w:t>
+      </w:r>
     </w:p>
     <w:p>
       <w:pPr>
@@ -7704,7 +7027,7 @@
   <w:abstractNum w:abstractNumId="18">
     <w:nsid w:val="7A4502B0"/>
     <w:multiLevelType w:val="hybridMultilevel"/>
-    <w:tmpl w:val="39DAE996"/>
+    <w:tmpl w:val="A3081D20"/>
     <w:lvl w:ilvl="0" w:tplc="04190001">
       <w:start w:val="1"/>
       <w:numFmt w:val="bullet"/>
@@ -8512,6 +7835,18 @@
       <w:ind w:left="220"/>
     </w:pPr>
   </w:style>
+  <w:style w:type="character" w:styleId="aa">
+    <w:name w:val="FollowedHyperlink"/>
+    <w:basedOn w:val="a0"/>
+    <w:uiPriority w:val="99"/>
+    <w:semiHidden/>
+    <w:unhideWhenUsed/>
+    <w:rsid w:val="00937415"/>
+    <w:rPr>
+      <w:color w:val="954F72" w:themeColor="followedHyperlink"/>
+      <w:u w:val="single"/>
+    </w:rPr>
+  </w:style>
 </w:styles>
 </file>
 
@@ -9064,6 +8399,18 @@
       <w:ind w:left="220"/>
     </w:pPr>
   </w:style>
+  <w:style w:type="character" w:styleId="aa">
+    <w:name w:val="FollowedHyperlink"/>
+    <w:basedOn w:val="a0"/>
+    <w:uiPriority w:val="99"/>
+    <w:semiHidden/>
+    <w:unhideWhenUsed/>
+    <w:rsid w:val="00937415"/>
+    <w:rPr>
+      <w:color w:val="954F72" w:themeColor="followedHyperlink"/>
+      <w:u w:val="single"/>
+    </w:rPr>
+  </w:style>
 </w:styles>
 </file>
 
@@ -9322,7 +8669,7 @@
   <a:extraClrSchemeLst/>
   <a:extLst>
     <a:ext uri="{05A4C25C-085E-4340-85A3-A5531E510DB2}">
-      <thm15:themeFamily xmlns:thm15="http://schemas.microsoft.com/office/thememl/2012/main" xmlns="" name="Office Theme" id="{62F939B6-93AF-4DB8-9C6B-D6C7DFDC589F}" vid="{4A3C46E8-61CC-4603-A589-7422A47A8E4A}"/>
+      <thm15:themeFamily xmlns="" xmlns:thm15="http://schemas.microsoft.com/office/thememl/2012/main" name="Office Theme" id="{62F939B6-93AF-4DB8-9C6B-D6C7DFDC589F}" vid="{4A3C46E8-61CC-4603-A589-7422A47A8E4A}"/>
     </a:ext>
   </a:extLst>
 </a:theme>
@@ -9333,7 +8680,7 @@
 </file>
 
 <file path=customXml/itemProps1.xml><?xml version="1.0" encoding="utf-8"?>
-<ds:datastoreItem xmlns:ds="http://schemas.openxmlformats.org/officeDocument/2006/customXml" ds:itemID="{D67EB7E6-89AF-4B0D-888E-B6BF703680DD}">
+<ds:datastoreItem xmlns:ds="http://schemas.openxmlformats.org/officeDocument/2006/customXml" ds:itemID="{4458EFFF-4695-431F-85FE-D11E881371B0}">
   <ds:schemaRefs>
     <ds:schemaRef ds:uri="http://schemas.openxmlformats.org/officeDocument/2006/bibliography"/>
   </ds:schemaRefs>

</xml_diff>